<commit_message>
Updated project report. Removed unnecessary files.
</commit_message>
<xml_diff>
--- a/MilestoneReport/Project Report CST-256/Milestone 1 Report.docx
+++ b/MilestoneReport/Project Report CST-256/Milestone 1 Report.docx
@@ -1,6 +1,6 @@
 
 <file path=word/document.xml><?xml version="1.0" encoding="utf-8"?>
-<w:document xmlns:wpc="http://schemas.microsoft.com/office/word/2010/wordprocessingCanvas" xmlns:cx="http://schemas.microsoft.com/office/drawing/2014/chartex" xmlns:cx1="http://schemas.microsoft.com/office/drawing/2015/9/8/chartex" xmlns:cx2="http://schemas.microsoft.com/office/drawing/2015/10/21/chartex" xmlns:cx3="http://schemas.microsoft.com/office/drawing/2016/5/9/chartex" xmlns:cx4="http://schemas.microsoft.com/office/drawing/2016/5/10/chartex" xmlns:cx5="http://schemas.microsoft.com/office/drawing/2016/5/11/chartex" xmlns:cx6="http://schemas.microsoft.com/office/drawing/2016/5/12/chartex" xmlns:cx7="http://schemas.microsoft.com/office/drawing/2016/5/13/chartex" xmlns:cx8="http://schemas.microsoft.com/office/drawing/2016/5/14/chartex" xmlns:mc="http://schemas.openxmlformats.org/markup-compatibility/2006" xmlns:aink="http://schemas.microsoft.com/office/drawing/2016/ink" xmlns:am3d="http://schemas.microsoft.com/office/drawing/2017/model3d" xmlns:o="urn:schemas-microsoft-com:office:office" xmlns:r="http://schemas.openxmlformats.org/officeDocument/2006/relationships" xmlns:m="http://schemas.openxmlformats.org/officeDocument/2006/math" xmlns:v="urn:schemas-microsoft-com:vml" xmlns:wp14="http://schemas.microsoft.com/office/word/2010/wordprocessingDrawing" xmlns:wp="http://schemas.openxmlformats.org/drawingml/2006/wordprocessingDrawing" xmlns:w10="urn:schemas-microsoft-com:office:word" xmlns:w="http://schemas.openxmlformats.org/wordprocessingml/2006/main" xmlns:w14="http://schemas.microsoft.com/office/word/2010/wordml" xmlns:w15="http://schemas.microsoft.com/office/word/2012/wordml" xmlns:w16cex="http://schemas.microsoft.com/office/word/2018/wordml/cex" xmlns:w16cid="http://schemas.microsoft.com/office/word/2016/wordml/cid" xmlns:w16="http://schemas.microsoft.com/office/word/2018/wordml" xmlns:w16se="http://schemas.microsoft.com/office/word/2015/wordml/symex" xmlns:wpg="http://schemas.microsoft.com/office/word/2010/wordprocessingGroup" xmlns:wpi="http://schemas.microsoft.com/office/word/2010/wordprocessingInk" xmlns:wne="http://schemas.microsoft.com/office/word/2006/wordml" xmlns:wps="http://schemas.microsoft.com/office/word/2010/wordprocessingShape" mc:Ignorable="w14 w15 w16se w16cid w16 w16cex wp14">
+<w:document xmlns:wpc="http://schemas.microsoft.com/office/word/2010/wordprocessingCanvas" xmlns:mc="http://schemas.openxmlformats.org/markup-compatibility/2006" xmlns:o="urn:schemas-microsoft-com:office:office" xmlns:r="http://schemas.openxmlformats.org/officeDocument/2006/relationships" xmlns:m="http://schemas.openxmlformats.org/officeDocument/2006/math" xmlns:v="urn:schemas-microsoft-com:vml" xmlns:wp14="http://schemas.microsoft.com/office/word/2010/wordprocessingDrawing" xmlns:wp="http://schemas.openxmlformats.org/drawingml/2006/wordprocessingDrawing" xmlns:w10="urn:schemas-microsoft-com:office:word" xmlns:w="http://schemas.openxmlformats.org/wordprocessingml/2006/main" xmlns:w14="http://schemas.microsoft.com/office/word/2010/wordml" xmlns:w15="http://schemas.microsoft.com/office/word/2012/wordml" xmlns:wpg="http://schemas.microsoft.com/office/word/2010/wordprocessingGroup" xmlns:wpi="http://schemas.microsoft.com/office/word/2010/wordprocessingInk" xmlns:wne="http://schemas.microsoft.com/office/word/2006/wordml" xmlns:wps="http://schemas.microsoft.com/office/word/2010/wordprocessingShape" mc:Ignorable="w14 w15 wp14">
   <w:body>
     <w:p/>
     <w:p>
@@ -270,17 +270,8 @@
                 <w:rFonts w:ascii="Times New Roman" w:hAnsi="Times New Roman" w:cs="Times New Roman"/>
                 <w:i/>
               </w:rPr>
-              <w:t xml:space="preserve">Cameron </w:t>
+              <w:t>Cameron Deao</w:t>
             </w:r>
-            <w:proofErr w:type="spellStart"/>
-            <w:r>
-              <w:rPr>
-                <w:rFonts w:ascii="Times New Roman" w:hAnsi="Times New Roman" w:cs="Times New Roman"/>
-                <w:i/>
-              </w:rPr>
-              <w:t>Deao</w:t>
-            </w:r>
-            <w:proofErr w:type="spellEnd"/>
           </w:p>
         </w:tc>
       </w:tr>
@@ -652,27 +643,38 @@
                       <w:i/>
                     </w:rPr>
                   </w:pPr>
-                  <w:proofErr w:type="spellStart"/>
                   <w:r>
                     <w:rPr>
                       <w:rFonts w:ascii="Times New Roman" w:hAnsi="Times New Roman" w:cs="Times New Roman"/>
                       <w:i/>
                     </w:rPr>
-                    <w:t>Github</w:t>
+                    <w:t>Github repository, initial project structure</w:t>
                   </w:r>
-                  <w:proofErr w:type="spellEnd"/>
+                </w:p>
+              </w:tc>
+              <w:tc>
+                <w:tcPr>
+                  <w:tcW w:w="2610" w:type="dxa"/>
+                </w:tcPr>
+                <w:p>
+                  <w:pPr>
+                    <w:rPr>
+                      <w:rFonts w:ascii="Times New Roman" w:hAnsi="Times New Roman" w:cs="Times New Roman"/>
+                      <w:i/>
+                    </w:rPr>
+                  </w:pPr>
                   <w:r>
                     <w:rPr>
                       <w:rFonts w:ascii="Times New Roman" w:hAnsi="Times New Roman" w:cs="Times New Roman"/>
                       <w:i/>
                     </w:rPr>
-                    <w:t xml:space="preserve"> repository, initial project structure</w:t>
+                    <w:t>Cameron Deao</w:t>
                   </w:r>
                 </w:p>
               </w:tc>
               <w:tc>
                 <w:tcPr>
-                  <w:tcW w:w="2610" w:type="dxa"/>
+                  <w:tcW w:w="1260" w:type="dxa"/>
                 </w:tcPr>
                 <w:p>
                   <w:pPr>
@@ -686,36 +688,7 @@
                       <w:rFonts w:ascii="Times New Roman" w:hAnsi="Times New Roman" w:cs="Times New Roman"/>
                       <w:i/>
                     </w:rPr>
-                    <w:t xml:space="preserve">Cameron </w:t>
-                  </w:r>
-                  <w:proofErr w:type="spellStart"/>
-                  <w:r>
-                    <w:rPr>
-                      <w:rFonts w:ascii="Times New Roman" w:hAnsi="Times New Roman" w:cs="Times New Roman"/>
-                      <w:i/>
-                    </w:rPr>
-                    <w:t>Deao</w:t>
-                  </w:r>
-                  <w:proofErr w:type="spellEnd"/>
-                </w:p>
-              </w:tc>
-              <w:tc>
-                <w:tcPr>
-                  <w:tcW w:w="1260" w:type="dxa"/>
-                </w:tcPr>
-                <w:p>
-                  <w:pPr>
-                    <w:rPr>
-                      <w:rFonts w:ascii="Times New Roman" w:hAnsi="Times New Roman" w:cs="Times New Roman"/>
-                      <w:i/>
-                    </w:rPr>
-                  </w:pPr>
-                  <w:r>
-                    <w:rPr>
-                      <w:rFonts w:ascii="Times New Roman" w:hAnsi="Times New Roman" w:cs="Times New Roman"/>
-                      <w:i/>
-                    </w:rPr>
-                    <w:t>3</w:t>
+                    <w:t>4</w:t>
                   </w:r>
                 </w:p>
               </w:tc>
@@ -745,6 +718,13 @@
                       <w:i/>
                     </w:rPr>
                   </w:pPr>
+                  <w:r>
+                    <w:rPr>
+                      <w:rFonts w:ascii="Times New Roman" w:hAnsi="Times New Roman" w:cs="Times New Roman"/>
+                      <w:i/>
+                    </w:rPr>
+                    <w:t>Preparing programming environment, design report.</w:t>
+                  </w:r>
                 </w:p>
               </w:tc>
               <w:tc>
@@ -778,6 +758,15 @@
                       <w:i/>
                     </w:rPr>
                   </w:pPr>
+                  <w:r>
+                    <w:rPr>
+                      <w:rFonts w:ascii="Times New Roman" w:hAnsi="Times New Roman" w:cs="Times New Roman"/>
+                      <w:i/>
+                    </w:rPr>
+                    <w:t>2</w:t>
+                  </w:r>
+                  <w:bookmarkStart w:id="0" w:name="_GoBack"/>
+                  <w:bookmarkEnd w:id="0"/>
                 </w:p>
               </w:tc>
               <w:tc>
@@ -1635,79 +1624,24 @@
           <w:i/>
           <w:color w:val="2E74B5" w:themeColor="accent1" w:themeShade="BF"/>
         </w:rPr>
-        <w:t>Include s</w:t>
-      </w:r>
-      <w:r>
-        <w:rPr>
-          <w:rFonts w:ascii="Times New Roman" w:hAnsi="Times New Roman" w:cs="Times New Roman"/>
-          <w:i/>
-          <w:color w:val="2E74B5" w:themeColor="accent1" w:themeShade="BF"/>
-        </w:rPr>
-        <w:t>tep</w:t>
-      </w:r>
-      <w:r>
-        <w:rPr>
-          <w:rFonts w:ascii="Times New Roman" w:hAnsi="Times New Roman" w:cs="Times New Roman"/>
-          <w:i/>
-          <w:color w:val="2E74B5" w:themeColor="accent1" w:themeShade="BF"/>
-        </w:rPr>
-        <w:t>-</w:t>
-      </w:r>
-      <w:r>
-        <w:rPr>
-          <w:rFonts w:ascii="Times New Roman" w:hAnsi="Times New Roman" w:cs="Times New Roman"/>
-          <w:i/>
-          <w:color w:val="2E74B5" w:themeColor="accent1" w:themeShade="BF"/>
-        </w:rPr>
-        <w:t>by</w:t>
-      </w:r>
-      <w:r>
-        <w:rPr>
-          <w:rFonts w:ascii="Times New Roman" w:hAnsi="Times New Roman" w:cs="Times New Roman"/>
-          <w:i/>
-          <w:color w:val="2E74B5" w:themeColor="accent1" w:themeShade="BF"/>
-        </w:rPr>
-        <w:t>-</w:t>
-      </w:r>
-      <w:r>
-        <w:rPr>
-          <w:rFonts w:ascii="Times New Roman" w:hAnsi="Times New Roman" w:cs="Times New Roman"/>
-          <w:i/>
-          <w:color w:val="2E74B5" w:themeColor="accent1" w:themeShade="BF"/>
-        </w:rPr>
-        <w:t xml:space="preserve">step instructions for setting up your database, configuring, and deploying/installing your application. This section should also include detailed instructions for what configuration files are required by your application, what configuration settings need to be adjusted for various runtime (development or production) environments, and where the files need to be deployed to. This section should also contain detailed instructions for how to clone your application </w:t>
-      </w:r>
-      <w:r>
-        <w:rPr>
-          <w:rFonts w:ascii="Times New Roman" w:hAnsi="Times New Roman" w:cs="Times New Roman"/>
-          <w:i/>
-          <w:color w:val="2E74B5" w:themeColor="accent1" w:themeShade="BF"/>
-        </w:rPr>
-        <w:t xml:space="preserve">source code </w:t>
-      </w:r>
-      <w:r>
-        <w:rPr>
-          <w:rFonts w:ascii="Times New Roman" w:hAnsi="Times New Roman" w:cs="Times New Roman"/>
-          <w:i/>
-          <w:color w:val="2E74B5" w:themeColor="accent1" w:themeShade="BF"/>
-        </w:rPr>
-        <w:t>from Bit</w:t>
-      </w:r>
-      <w:r>
-        <w:rPr>
-          <w:rFonts w:ascii="Times New Roman" w:hAnsi="Times New Roman" w:cs="Times New Roman"/>
-          <w:i/>
-          <w:color w:val="2E74B5" w:themeColor="accent1" w:themeShade="BF"/>
-        </w:rPr>
-        <w:t>b</w:t>
-      </w:r>
-      <w:r>
-        <w:rPr>
-          <w:rFonts w:ascii="Times New Roman" w:hAnsi="Times New Roman" w:cs="Times New Roman"/>
-          <w:i/>
-          <w:color w:val="2E74B5" w:themeColor="accent1" w:themeShade="BF"/>
-        </w:rPr>
-        <w:t>ucket and deploy the application to an externally hosted site.</w:t>
+        <w:t>Download and unzip project folder.</w:t>
+      </w:r>
+    </w:p>
+    <w:p>
+      <w:pPr>
+        <w:rPr>
+          <w:rFonts w:ascii="Times New Roman" w:hAnsi="Times New Roman" w:cs="Times New Roman"/>
+          <w:i/>
+          <w:color w:val="2E74B5" w:themeColor="accent1" w:themeShade="BF"/>
+        </w:rPr>
+      </w:pPr>
+      <w:r>
+        <w:rPr>
+          <w:rFonts w:ascii="Times New Roman" w:hAnsi="Times New Roman" w:cs="Times New Roman"/>
+          <w:i/>
+          <w:color w:val="2E74B5" w:themeColor="accent1" w:themeShade="BF"/>
+        </w:rPr>
+        <w:t>To view in Eclipse: File -&gt; Import -&gt; Existing Projects into Workspace -&gt; Select Root Directory -&gt; Finish</w:t>
       </w:r>
     </w:p>
     <w:p>
@@ -1754,31 +1688,15 @@
           <w:i/>
           <w:color w:val="2E74B5" w:themeColor="accent1" w:themeShade="BF"/>
         </w:rPr>
-        <w:t xml:space="preserve">You should, in words, describe your approach and design here. You should also summarize any meeting notes, brainstorming sessions, etc. that you want to retain </w:t>
-      </w:r>
-      <w:r>
-        <w:rPr>
-          <w:rFonts w:ascii="Times New Roman" w:hAnsi="Times New Roman" w:cs="Times New Roman"/>
-          <w:i/>
-          <w:color w:val="2E74B5" w:themeColor="accent1" w:themeShade="BF"/>
-        </w:rPr>
-        <w:t>through</w:t>
-      </w:r>
-      <w:r>
-        <w:rPr>
-          <w:rFonts w:ascii="Times New Roman" w:hAnsi="Times New Roman" w:cs="Times New Roman"/>
-          <w:i/>
-          <w:color w:val="2E74B5" w:themeColor="accent1" w:themeShade="BF"/>
-        </w:rPr>
-        <w:t xml:space="preserve"> </w:t>
-      </w:r>
-      <w:r>
-        <w:rPr>
-          <w:rFonts w:ascii="Times New Roman" w:hAnsi="Times New Roman" w:cs="Times New Roman"/>
-          <w:i/>
-          <w:color w:val="2E74B5" w:themeColor="accent1" w:themeShade="BF"/>
-        </w:rPr>
-        <w:t xml:space="preserve">the design of your project. </w:t>
+        <w:t>As a team we’ll be creating a Professional Networking application.</w:t>
+      </w:r>
+      <w:r>
+        <w:rPr>
+          <w:rFonts w:ascii="Times New Roman" w:hAnsi="Times New Roman" w:cs="Times New Roman"/>
+          <w:i/>
+          <w:color w:val="2E74B5" w:themeColor="accent1" w:themeShade="BF"/>
+        </w:rPr>
+        <w:t xml:space="preserve"> The project will be built within Eclipse and will leverage the open-source PHP framework Laravel alongside Composer. </w:t>
       </w:r>
     </w:p>
     <w:p>
@@ -1837,23 +1755,15 @@
           <w:i/>
           <w:color w:val="2E74B5" w:themeColor="accent1" w:themeShade="BF"/>
         </w:rPr>
-        <w:t xml:space="preserve">Any final technical design decisions, such as framework decisions </w:t>
-      </w:r>
-      <w:r>
-        <w:rPr>
-          <w:rFonts w:ascii="Times New Roman" w:hAnsi="Times New Roman" w:cs="Times New Roman"/>
-          <w:i/>
-          <w:color w:val="2E74B5" w:themeColor="accent1" w:themeShade="BF"/>
-        </w:rPr>
-        <w:t>and so forth</w:t>
-      </w:r>
-      <w:r>
-        <w:rPr>
-          <w:rFonts w:ascii="Times New Roman" w:hAnsi="Times New Roman" w:cs="Times New Roman"/>
-          <w:i/>
-          <w:color w:val="2E74B5" w:themeColor="accent1" w:themeShade="BF"/>
-        </w:rPr>
-        <w:t xml:space="preserve">., should be documented here. This should list the technology/framework, its purpose in the design, and why it was chosen. </w:t>
+        <w:t xml:space="preserve">The project will be built utilizing the PHP, HTML, CSS, and JavaScript languages. Alongside the leveraged frameworks, the team will utilize GitHub as the project repository and Sourcetree for version control. </w:t>
+      </w:r>
+      <w:r>
+        <w:rPr>
+          <w:rFonts w:ascii="Times New Roman" w:hAnsi="Times New Roman" w:cs="Times New Roman"/>
+          <w:i/>
+          <w:color w:val="2E74B5" w:themeColor="accent1" w:themeShade="BF"/>
+        </w:rPr>
+        <w:t>Team members will create separate branches during milestone development and merge them into the ‘master’ branch through the use of pull requests.</w:t>
       </w:r>
     </w:p>
     <w:p>
@@ -1888,35 +1798,61 @@
     </w:p>
     <w:p>
       <w:pPr>
-        <w:rPr>
-          <w:rFonts w:ascii="Times New Roman" w:hAnsi="Times New Roman" w:cs="Times New Roman"/>
-          <w:i/>
-          <w:color w:val="2E74B5" w:themeColor="accent1" w:themeShade="BF"/>
-        </w:rPr>
-      </w:pPr>
-      <w:r>
-        <w:rPr>
-          <w:rFonts w:ascii="Times New Roman" w:hAnsi="Times New Roman" w:cs="Times New Roman"/>
-          <w:i/>
-          <w:color w:val="2E74B5" w:themeColor="accent1" w:themeShade="BF"/>
-        </w:rPr>
-        <w:t>I</w:t>
-      </w:r>
-      <w:r>
-        <w:rPr>
-          <w:rFonts w:ascii="Times New Roman" w:hAnsi="Times New Roman" w:cs="Times New Roman"/>
-          <w:i/>
-          <w:color w:val="2E74B5" w:themeColor="accent1" w:themeShade="BF"/>
-        </w:rPr>
-        <w:t>nsert the i</w:t>
-      </w:r>
-      <w:r>
-        <w:rPr>
-          <w:rFonts w:ascii="Times New Roman" w:hAnsi="Times New Roman" w:cs="Times New Roman"/>
-          <w:i/>
-          <w:color w:val="2E74B5" w:themeColor="accent1" w:themeShade="BF"/>
-        </w:rPr>
-        <w:t xml:space="preserve">mage file of your ER database diagram. </w:t>
+        <w:jc w:val="center"/>
+        <w:rPr>
+          <w:rFonts w:ascii="Times New Roman" w:hAnsi="Times New Roman" w:cs="Times New Roman"/>
+          <w:i/>
+          <w:color w:val="2E74B5" w:themeColor="accent1" w:themeShade="BF"/>
+        </w:rPr>
+      </w:pPr>
+      <w:r>
+        <w:rPr>
+          <w:rFonts w:ascii="Times New Roman" w:hAnsi="Times New Roman" w:cs="Times New Roman"/>
+          <w:i/>
+          <w:noProof/>
+          <w:color w:val="2E74B5" w:themeColor="accent1" w:themeShade="BF"/>
+        </w:rPr>
+        <w:drawing>
+          <wp:inline distT="0" distB="0" distL="0" distR="0" wp14:anchorId="149E1802" wp14:editId="09282BBC">
+            <wp:extent cx="3543300" cy="2657475"/>
+            <wp:effectExtent l="0" t="0" r="0" b="9525"/>
+            <wp:docPr id="1" name="Picture 1"/>
+            <wp:cNvGraphicFramePr>
+              <a:graphicFrameLocks xmlns:a="http://schemas.openxmlformats.org/drawingml/2006/main" noChangeAspect="1"/>
+            </wp:cNvGraphicFramePr>
+            <a:graphic xmlns:a="http://schemas.openxmlformats.org/drawingml/2006/main">
+              <a:graphicData uri="http://schemas.openxmlformats.org/drawingml/2006/picture">
+                <pic:pic xmlns:pic="http://schemas.openxmlformats.org/drawingml/2006/picture">
+                  <pic:nvPicPr>
+                    <pic:cNvPr id="1" name="CLC_Database.png"/>
+                    <pic:cNvPicPr/>
+                  </pic:nvPicPr>
+                  <pic:blipFill>
+                    <a:blip r:embed="rId8">
+                      <a:extLst>
+                        <a:ext uri="{28A0092B-C50C-407E-A947-70E740481C1C}">
+                          <a14:useLocalDpi xmlns:a14="http://schemas.microsoft.com/office/drawing/2010/main" val="0"/>
+                        </a:ext>
+                      </a:extLst>
+                    </a:blip>
+                    <a:stretch>
+                      <a:fillRect/>
+                    </a:stretch>
+                  </pic:blipFill>
+                  <pic:spPr>
+                    <a:xfrm>
+                      <a:off x="0" y="0"/>
+                      <a:ext cx="3543300" cy="2657475"/>
+                    </a:xfrm>
+                    <a:prstGeom prst="rect">
+                      <a:avLst/>
+                    </a:prstGeom>
+                  </pic:spPr>
+                </pic:pic>
+              </a:graphicData>
+            </a:graphic>
+          </wp:inline>
+        </w:drawing>
       </w:r>
     </w:p>
     <w:p>
@@ -1938,7 +1874,9 @@
           <w:szCs w:val="28"/>
         </w:rPr>
       </w:pPr>
-      <w:r>
+    </w:p>
+    <w:p>
+      <w:pPr>
         <w:rPr>
           <w:rFonts w:ascii="Times New Roman" w:hAnsi="Times New Roman" w:cs="Times New Roman"/>
           <w:b/>
@@ -1946,33 +1884,6 @@
           <w:sz w:val="28"/>
           <w:szCs w:val="28"/>
         </w:rPr>
-        <w:t>DDL Scripts:</w:t>
-      </w:r>
-    </w:p>
-    <w:p>
-      <w:pPr>
-        <w:rPr>
-          <w:rFonts w:ascii="Times New Roman" w:hAnsi="Times New Roman" w:cs="Times New Roman"/>
-          <w:i/>
-          <w:color w:val="2E74B5" w:themeColor="accent1" w:themeShade="BF"/>
-        </w:rPr>
-      </w:pPr>
-      <w:r>
-        <w:rPr>
-          <w:rFonts w:ascii="Times New Roman" w:hAnsi="Times New Roman" w:cs="Times New Roman"/>
-          <w:i/>
-          <w:color w:val="2E74B5" w:themeColor="accent1" w:themeShade="BF"/>
-        </w:rPr>
-        <w:t xml:space="preserve">This should contain a link to Bitbucket where the DDL script can be downloaded. </w:t>
-      </w:r>
-    </w:p>
-    <w:p>
-      <w:pPr>
-        <w:rPr>
-          <w:rFonts w:ascii="Times New Roman" w:hAnsi="Times New Roman" w:cs="Times New Roman"/>
-          <w:i/>
-          <w:color w:val="2E74B5" w:themeColor="accent1" w:themeShade="BF"/>
-        </w:rPr>
       </w:pPr>
     </w:p>
     <w:p>
@@ -1985,7 +1896,9 @@
           <w:szCs w:val="28"/>
         </w:rPr>
       </w:pPr>
-      <w:r>
+    </w:p>
+    <w:p>
+      <w:pPr>
         <w:rPr>
           <w:rFonts w:ascii="Times New Roman" w:hAnsi="Times New Roman" w:cs="Times New Roman"/>
           <w:b/>
@@ -1993,49 +1906,6 @@
           <w:sz w:val="28"/>
           <w:szCs w:val="28"/>
         </w:rPr>
-        <w:t>Sitemap Diagram:</w:t>
-      </w:r>
-    </w:p>
-    <w:p>
-      <w:pPr>
-        <w:rPr>
-          <w:rFonts w:ascii="Times New Roman" w:hAnsi="Times New Roman" w:cs="Times New Roman"/>
-          <w:i/>
-          <w:color w:val="2E74B5" w:themeColor="accent1" w:themeShade="BF"/>
-        </w:rPr>
-      </w:pPr>
-      <w:r>
-        <w:rPr>
-          <w:rFonts w:ascii="Times New Roman" w:hAnsi="Times New Roman" w:cs="Times New Roman"/>
-          <w:i/>
-          <w:color w:val="2E74B5" w:themeColor="accent1" w:themeShade="BF"/>
-        </w:rPr>
-        <w:t>I</w:t>
-      </w:r>
-      <w:r>
-        <w:rPr>
-          <w:rFonts w:ascii="Times New Roman" w:hAnsi="Times New Roman" w:cs="Times New Roman"/>
-          <w:i/>
-          <w:color w:val="2E74B5" w:themeColor="accent1" w:themeShade="BF"/>
-        </w:rPr>
-        <w:t>nclude the i</w:t>
-      </w:r>
-      <w:r>
-        <w:rPr>
-          <w:rFonts w:ascii="Times New Roman" w:hAnsi="Times New Roman" w:cs="Times New Roman"/>
-          <w:i/>
-          <w:color w:val="2E74B5" w:themeColor="accent1" w:themeShade="BF"/>
-        </w:rPr>
-        <w:t xml:space="preserve">mage file of your Sitemap diagram. </w:t>
-      </w:r>
-    </w:p>
-    <w:p>
-      <w:pPr>
-        <w:rPr>
-          <w:rFonts w:ascii="Times New Roman" w:hAnsi="Times New Roman" w:cs="Times New Roman"/>
-          <w:i/>
-          <w:color w:val="2E74B5" w:themeColor="accent1" w:themeShade="BF"/>
-        </w:rPr>
       </w:pPr>
     </w:p>
     <w:p>
@@ -2056,37 +1926,1255 @@
           <w:sz w:val="28"/>
           <w:szCs w:val="28"/>
         </w:rPr>
-        <w:t>Security Design:</w:t>
-      </w:r>
-    </w:p>
-    <w:p>
-      <w:pPr>
-        <w:rPr>
-          <w:rFonts w:ascii="Times New Roman" w:hAnsi="Times New Roman" w:cs="Times New Roman"/>
-          <w:color w:val="2E74B5" w:themeColor="accent1" w:themeShade="BF"/>
-        </w:rPr>
-      </w:pPr>
-      <w:r>
-        <w:rPr>
-          <w:rFonts w:ascii="Times New Roman" w:hAnsi="Times New Roman" w:cs="Times New Roman"/>
-          <w:i/>
-          <w:color w:val="2E74B5" w:themeColor="accent1" w:themeShade="BF"/>
-        </w:rPr>
-        <w:t>This section should outline the d</w:t>
-      </w:r>
-      <w:r>
-        <w:rPr>
-          <w:rFonts w:ascii="Times New Roman" w:hAnsi="Times New Roman" w:cs="Times New Roman"/>
-          <w:i/>
-          <w:color w:val="2E74B5" w:themeColor="accent1" w:themeShade="BF"/>
-        </w:rPr>
-        <w:t>esign for how authentication and authorization was supported. This section should also contain all of the roles and privileges that are supported by the design.</w:t>
-      </w:r>
-    </w:p>
-    <w:p>
-      <w:pPr>
-        <w:rPr>
-          <w:rFonts w:ascii="Times New Roman" w:hAnsi="Times New Roman" w:cs="Times New Roman"/>
+        <w:lastRenderedPageBreak/>
+        <w:t>DDL Scripts:</w:t>
+      </w:r>
+    </w:p>
+    <w:p>
+      <w:pPr>
+        <w:rPr>
+          <w:rFonts w:ascii="Times New Roman" w:hAnsi="Times New Roman" w:cs="Times New Roman"/>
+          <w:i/>
+          <w:color w:val="2E74B5" w:themeColor="accent1" w:themeShade="BF"/>
+        </w:rPr>
+      </w:pPr>
+      <w:r>
+        <w:rPr>
+          <w:rFonts w:ascii="Times New Roman" w:hAnsi="Times New Roman" w:cs="Times New Roman"/>
+          <w:i/>
+          <w:color w:val="2E74B5" w:themeColor="accent1" w:themeShade="BF"/>
+        </w:rPr>
+        <w:t>-- MySQL Script generated by MySQL Workbench</w:t>
+      </w:r>
+    </w:p>
+    <w:p>
+      <w:pPr>
+        <w:rPr>
+          <w:rFonts w:ascii="Times New Roman" w:hAnsi="Times New Roman" w:cs="Times New Roman"/>
+          <w:i/>
+          <w:color w:val="2E74B5" w:themeColor="accent1" w:themeShade="BF"/>
+        </w:rPr>
+      </w:pPr>
+      <w:r>
+        <w:rPr>
+          <w:rFonts w:ascii="Times New Roman" w:hAnsi="Times New Roman" w:cs="Times New Roman"/>
+          <w:i/>
+          <w:color w:val="2E74B5" w:themeColor="accent1" w:themeShade="BF"/>
+        </w:rPr>
+        <w:t>-- Sun Apr 18 20:01:59 2021</w:t>
+      </w:r>
+    </w:p>
+    <w:p>
+      <w:pPr>
+        <w:rPr>
+          <w:rFonts w:ascii="Times New Roman" w:hAnsi="Times New Roman" w:cs="Times New Roman"/>
+          <w:i/>
+          <w:color w:val="2E74B5" w:themeColor="accent1" w:themeShade="BF"/>
+        </w:rPr>
+      </w:pPr>
+      <w:r>
+        <w:rPr>
+          <w:rFonts w:ascii="Times New Roman" w:hAnsi="Times New Roman" w:cs="Times New Roman"/>
+          <w:i/>
+          <w:color w:val="2E74B5" w:themeColor="accent1" w:themeShade="BF"/>
+        </w:rPr>
+        <w:t>-- Model: New Model    Version: 1.0</w:t>
+      </w:r>
+    </w:p>
+    <w:p>
+      <w:pPr>
+        <w:rPr>
+          <w:rFonts w:ascii="Times New Roman" w:hAnsi="Times New Roman" w:cs="Times New Roman"/>
+          <w:i/>
+          <w:color w:val="2E74B5" w:themeColor="accent1" w:themeShade="BF"/>
+        </w:rPr>
+      </w:pPr>
+      <w:r>
+        <w:rPr>
+          <w:rFonts w:ascii="Times New Roman" w:hAnsi="Times New Roman" w:cs="Times New Roman"/>
+          <w:i/>
+          <w:color w:val="2E74B5" w:themeColor="accent1" w:themeShade="BF"/>
+        </w:rPr>
+        <w:t>-- MySQL Workbench Forward Engineering</w:t>
+      </w:r>
+    </w:p>
+    <w:p>
+      <w:pPr>
+        <w:rPr>
+          <w:rFonts w:ascii="Times New Roman" w:hAnsi="Times New Roman" w:cs="Times New Roman"/>
+          <w:i/>
+          <w:color w:val="2E74B5" w:themeColor="accent1" w:themeShade="BF"/>
+        </w:rPr>
+      </w:pPr>
+    </w:p>
+    <w:p>
+      <w:pPr>
+        <w:rPr>
+          <w:rFonts w:ascii="Times New Roman" w:hAnsi="Times New Roman" w:cs="Times New Roman"/>
+          <w:i/>
+          <w:color w:val="2E74B5" w:themeColor="accent1" w:themeShade="BF"/>
+        </w:rPr>
+      </w:pPr>
+      <w:r>
+        <w:rPr>
+          <w:rFonts w:ascii="Times New Roman" w:hAnsi="Times New Roman" w:cs="Times New Roman"/>
+          <w:i/>
+          <w:color w:val="2E74B5" w:themeColor="accent1" w:themeShade="BF"/>
+        </w:rPr>
+        <w:t>SET @OLD_UNIQUE_CHECKS=@@UNIQUE_CHECKS, UNIQUE_CHECKS=0;</w:t>
+      </w:r>
+    </w:p>
+    <w:p>
+      <w:pPr>
+        <w:rPr>
+          <w:rFonts w:ascii="Times New Roman" w:hAnsi="Times New Roman" w:cs="Times New Roman"/>
+          <w:i/>
+          <w:color w:val="2E74B5" w:themeColor="accent1" w:themeShade="BF"/>
+        </w:rPr>
+      </w:pPr>
+      <w:r>
+        <w:rPr>
+          <w:rFonts w:ascii="Times New Roman" w:hAnsi="Times New Roman" w:cs="Times New Roman"/>
+          <w:i/>
+          <w:color w:val="2E74B5" w:themeColor="accent1" w:themeShade="BF"/>
+        </w:rPr>
+        <w:t>SET @OLD_FOREIGN_KEY_CHECKS=@@FOREIGN_KEY_CHECKS, FOREIGN_KEY_CHECKS=0;</w:t>
+      </w:r>
+    </w:p>
+    <w:p>
+      <w:pPr>
+        <w:rPr>
+          <w:rFonts w:ascii="Times New Roman" w:hAnsi="Times New Roman" w:cs="Times New Roman"/>
+          <w:i/>
+          <w:color w:val="2E74B5" w:themeColor="accent1" w:themeShade="BF"/>
+        </w:rPr>
+      </w:pPr>
+      <w:r>
+        <w:rPr>
+          <w:rFonts w:ascii="Times New Roman" w:hAnsi="Times New Roman" w:cs="Times New Roman"/>
+          <w:i/>
+          <w:color w:val="2E74B5" w:themeColor="accent1" w:themeShade="BF"/>
+        </w:rPr>
+        <w:t>SET @OLD_SQL_MODE=@@SQL_MODE, SQL_MODE='ONLY_FULL_GROUP_BY,STRICT_TRANS_TABLES,NO_ZERO_IN_DATE,NO_ZERO_DATE,ERROR_FOR_DIVISION_BY_ZERO,NO_ENGINE_SUBSTITUTION';</w:t>
+      </w:r>
+    </w:p>
+    <w:p>
+      <w:pPr>
+        <w:rPr>
+          <w:rFonts w:ascii="Times New Roman" w:hAnsi="Times New Roman" w:cs="Times New Roman"/>
+          <w:i/>
+          <w:color w:val="2E74B5" w:themeColor="accent1" w:themeShade="BF"/>
+        </w:rPr>
+      </w:pPr>
+    </w:p>
+    <w:p>
+      <w:pPr>
+        <w:rPr>
+          <w:rFonts w:ascii="Times New Roman" w:hAnsi="Times New Roman" w:cs="Times New Roman"/>
+          <w:i/>
+          <w:color w:val="2E74B5" w:themeColor="accent1" w:themeShade="BF"/>
+        </w:rPr>
+      </w:pPr>
+      <w:r>
+        <w:rPr>
+          <w:rFonts w:ascii="Times New Roman" w:hAnsi="Times New Roman" w:cs="Times New Roman"/>
+          <w:i/>
+          <w:color w:val="2E74B5" w:themeColor="accent1" w:themeShade="BF"/>
+        </w:rPr>
+        <w:t>-- -----------------------------------------------------</w:t>
+      </w:r>
+    </w:p>
+    <w:p>
+      <w:pPr>
+        <w:rPr>
+          <w:rFonts w:ascii="Times New Roman" w:hAnsi="Times New Roman" w:cs="Times New Roman"/>
+          <w:i/>
+          <w:color w:val="2E74B5" w:themeColor="accent1" w:themeShade="BF"/>
+        </w:rPr>
+      </w:pPr>
+      <w:r>
+        <w:rPr>
+          <w:rFonts w:ascii="Times New Roman" w:hAnsi="Times New Roman" w:cs="Times New Roman"/>
+          <w:i/>
+          <w:color w:val="2E74B5" w:themeColor="accent1" w:themeShade="BF"/>
+        </w:rPr>
+        <w:t>-- Schema mydb</w:t>
+      </w:r>
+    </w:p>
+    <w:p>
+      <w:pPr>
+        <w:rPr>
+          <w:rFonts w:ascii="Times New Roman" w:hAnsi="Times New Roman" w:cs="Times New Roman"/>
+          <w:i/>
+          <w:color w:val="2E74B5" w:themeColor="accent1" w:themeShade="BF"/>
+        </w:rPr>
+      </w:pPr>
+      <w:r>
+        <w:rPr>
+          <w:rFonts w:ascii="Times New Roman" w:hAnsi="Times New Roman" w:cs="Times New Roman"/>
+          <w:i/>
+          <w:color w:val="2E74B5" w:themeColor="accent1" w:themeShade="BF"/>
+        </w:rPr>
+        <w:t>-- -----------------------------------------------------</w:t>
+      </w:r>
+    </w:p>
+    <w:p>
+      <w:pPr>
+        <w:rPr>
+          <w:rFonts w:ascii="Times New Roman" w:hAnsi="Times New Roman" w:cs="Times New Roman"/>
+          <w:i/>
+          <w:color w:val="2E74B5" w:themeColor="accent1" w:themeShade="BF"/>
+        </w:rPr>
+      </w:pPr>
+      <w:r>
+        <w:rPr>
+          <w:rFonts w:ascii="Times New Roman" w:hAnsi="Times New Roman" w:cs="Times New Roman"/>
+          <w:i/>
+          <w:color w:val="2E74B5" w:themeColor="accent1" w:themeShade="BF"/>
+        </w:rPr>
+        <w:t>-- -----------------------------------------------------</w:t>
+      </w:r>
+    </w:p>
+    <w:p>
+      <w:pPr>
+        <w:rPr>
+          <w:rFonts w:ascii="Times New Roman" w:hAnsi="Times New Roman" w:cs="Times New Roman"/>
+          <w:i/>
+          <w:color w:val="2E74B5" w:themeColor="accent1" w:themeShade="BF"/>
+        </w:rPr>
+      </w:pPr>
+      <w:r>
+        <w:rPr>
+          <w:rFonts w:ascii="Times New Roman" w:hAnsi="Times New Roman" w:cs="Times New Roman"/>
+          <w:i/>
+          <w:color w:val="2E74B5" w:themeColor="accent1" w:themeShade="BF"/>
+        </w:rPr>
+        <w:t>-- Schema 256-clc</w:t>
+      </w:r>
+    </w:p>
+    <w:p>
+      <w:pPr>
+        <w:rPr>
+          <w:rFonts w:ascii="Times New Roman" w:hAnsi="Times New Roman" w:cs="Times New Roman"/>
+          <w:i/>
+          <w:color w:val="2E74B5" w:themeColor="accent1" w:themeShade="BF"/>
+        </w:rPr>
+      </w:pPr>
+      <w:r>
+        <w:rPr>
+          <w:rFonts w:ascii="Times New Roman" w:hAnsi="Times New Roman" w:cs="Times New Roman"/>
+          <w:i/>
+          <w:color w:val="2E74B5" w:themeColor="accent1" w:themeShade="BF"/>
+        </w:rPr>
+        <w:t>-- -----------------------------------------------------</w:t>
+      </w:r>
+    </w:p>
+    <w:p>
+      <w:pPr>
+        <w:rPr>
+          <w:rFonts w:ascii="Times New Roman" w:hAnsi="Times New Roman" w:cs="Times New Roman"/>
+          <w:i/>
+          <w:color w:val="2E74B5" w:themeColor="accent1" w:themeShade="BF"/>
+        </w:rPr>
+      </w:pPr>
+    </w:p>
+    <w:p>
+      <w:pPr>
+        <w:rPr>
+          <w:rFonts w:ascii="Times New Roman" w:hAnsi="Times New Roman" w:cs="Times New Roman"/>
+          <w:i/>
+          <w:color w:val="2E74B5" w:themeColor="accent1" w:themeShade="BF"/>
+        </w:rPr>
+      </w:pPr>
+      <w:r>
+        <w:rPr>
+          <w:rFonts w:ascii="Times New Roman" w:hAnsi="Times New Roman" w:cs="Times New Roman"/>
+          <w:i/>
+          <w:color w:val="2E74B5" w:themeColor="accent1" w:themeShade="BF"/>
+        </w:rPr>
+        <w:t>-- -----------------------------------------------------</w:t>
+      </w:r>
+    </w:p>
+    <w:p>
+      <w:pPr>
+        <w:rPr>
+          <w:rFonts w:ascii="Times New Roman" w:hAnsi="Times New Roman" w:cs="Times New Roman"/>
+          <w:i/>
+          <w:color w:val="2E74B5" w:themeColor="accent1" w:themeShade="BF"/>
+        </w:rPr>
+      </w:pPr>
+      <w:r>
+        <w:rPr>
+          <w:rFonts w:ascii="Times New Roman" w:hAnsi="Times New Roman" w:cs="Times New Roman"/>
+          <w:i/>
+          <w:color w:val="2E74B5" w:themeColor="accent1" w:themeShade="BF"/>
+        </w:rPr>
+        <w:t>-- Schema 256-clc</w:t>
+      </w:r>
+    </w:p>
+    <w:p>
+      <w:pPr>
+        <w:rPr>
+          <w:rFonts w:ascii="Times New Roman" w:hAnsi="Times New Roman" w:cs="Times New Roman"/>
+          <w:i/>
+          <w:color w:val="2E74B5" w:themeColor="accent1" w:themeShade="BF"/>
+        </w:rPr>
+      </w:pPr>
+      <w:r>
+        <w:rPr>
+          <w:rFonts w:ascii="Times New Roman" w:hAnsi="Times New Roman" w:cs="Times New Roman"/>
+          <w:i/>
+          <w:color w:val="2E74B5" w:themeColor="accent1" w:themeShade="BF"/>
+        </w:rPr>
+        <w:t>-- -----------------------------------------------------</w:t>
+      </w:r>
+    </w:p>
+    <w:p>
+      <w:pPr>
+        <w:rPr>
+          <w:rFonts w:ascii="Times New Roman" w:hAnsi="Times New Roman" w:cs="Times New Roman"/>
+          <w:i/>
+          <w:color w:val="2E74B5" w:themeColor="accent1" w:themeShade="BF"/>
+        </w:rPr>
+      </w:pPr>
+      <w:r>
+        <w:rPr>
+          <w:rFonts w:ascii="Times New Roman" w:hAnsi="Times New Roman" w:cs="Times New Roman"/>
+          <w:i/>
+          <w:color w:val="2E74B5" w:themeColor="accent1" w:themeShade="BF"/>
+        </w:rPr>
+        <w:t>CREATE SCHEMA IF NOT EXISTS `256-clc` DEFAULT CHARACTER SET utf8 ;</w:t>
+      </w:r>
+    </w:p>
+    <w:p>
+      <w:pPr>
+        <w:rPr>
+          <w:rFonts w:ascii="Times New Roman" w:hAnsi="Times New Roman" w:cs="Times New Roman"/>
+          <w:i/>
+          <w:color w:val="2E74B5" w:themeColor="accent1" w:themeShade="BF"/>
+        </w:rPr>
+      </w:pPr>
+      <w:r>
+        <w:rPr>
+          <w:rFonts w:ascii="Times New Roman" w:hAnsi="Times New Roman" w:cs="Times New Roman"/>
+          <w:i/>
+          <w:color w:val="2E74B5" w:themeColor="accent1" w:themeShade="BF"/>
+        </w:rPr>
+        <w:t>USE `256-clc` ;</w:t>
+      </w:r>
+    </w:p>
+    <w:p>
+      <w:pPr>
+        <w:rPr>
+          <w:rFonts w:ascii="Times New Roman" w:hAnsi="Times New Roman" w:cs="Times New Roman"/>
+          <w:i/>
+          <w:color w:val="2E74B5" w:themeColor="accent1" w:themeShade="BF"/>
+        </w:rPr>
+      </w:pPr>
+    </w:p>
+    <w:p>
+      <w:pPr>
+        <w:rPr>
+          <w:rFonts w:ascii="Times New Roman" w:hAnsi="Times New Roman" w:cs="Times New Roman"/>
+          <w:i/>
+          <w:color w:val="2E74B5" w:themeColor="accent1" w:themeShade="BF"/>
+        </w:rPr>
+      </w:pPr>
+      <w:r>
+        <w:rPr>
+          <w:rFonts w:ascii="Times New Roman" w:hAnsi="Times New Roman" w:cs="Times New Roman"/>
+          <w:i/>
+          <w:color w:val="2E74B5" w:themeColor="accent1" w:themeShade="BF"/>
+        </w:rPr>
+        <w:t>-- -----------------------------------------------------</w:t>
+      </w:r>
+    </w:p>
+    <w:p>
+      <w:pPr>
+        <w:rPr>
+          <w:rFonts w:ascii="Times New Roman" w:hAnsi="Times New Roman" w:cs="Times New Roman"/>
+          <w:i/>
+          <w:color w:val="2E74B5" w:themeColor="accent1" w:themeShade="BF"/>
+        </w:rPr>
+      </w:pPr>
+      <w:r>
+        <w:rPr>
+          <w:rFonts w:ascii="Times New Roman" w:hAnsi="Times New Roman" w:cs="Times New Roman"/>
+          <w:i/>
+          <w:color w:val="2E74B5" w:themeColor="accent1" w:themeShade="BF"/>
+        </w:rPr>
+        <w:t>-- Table `256-clc`.`migrations`</w:t>
+      </w:r>
+    </w:p>
+    <w:p>
+      <w:pPr>
+        <w:rPr>
+          <w:rFonts w:ascii="Times New Roman" w:hAnsi="Times New Roman" w:cs="Times New Roman"/>
+          <w:i/>
+          <w:color w:val="2E74B5" w:themeColor="accent1" w:themeShade="BF"/>
+        </w:rPr>
+      </w:pPr>
+      <w:r>
+        <w:rPr>
+          <w:rFonts w:ascii="Times New Roman" w:hAnsi="Times New Roman" w:cs="Times New Roman"/>
+          <w:i/>
+          <w:color w:val="2E74B5" w:themeColor="accent1" w:themeShade="BF"/>
+        </w:rPr>
+        <w:t>-- -----------------------------------------------------</w:t>
+      </w:r>
+    </w:p>
+    <w:p>
+      <w:pPr>
+        <w:rPr>
+          <w:rFonts w:ascii="Times New Roman" w:hAnsi="Times New Roman" w:cs="Times New Roman"/>
+          <w:i/>
+          <w:color w:val="2E74B5" w:themeColor="accent1" w:themeShade="BF"/>
+        </w:rPr>
+      </w:pPr>
+      <w:r>
+        <w:rPr>
+          <w:rFonts w:ascii="Times New Roman" w:hAnsi="Times New Roman" w:cs="Times New Roman"/>
+          <w:i/>
+          <w:color w:val="2E74B5" w:themeColor="accent1" w:themeShade="BF"/>
+        </w:rPr>
+        <w:t>DROP TABLE IF EXISTS `256-clc`.`migrations` ;</w:t>
+      </w:r>
+    </w:p>
+    <w:p>
+      <w:pPr>
+        <w:rPr>
+          <w:rFonts w:ascii="Times New Roman" w:hAnsi="Times New Roman" w:cs="Times New Roman"/>
+          <w:i/>
+          <w:color w:val="2E74B5" w:themeColor="accent1" w:themeShade="BF"/>
+        </w:rPr>
+      </w:pPr>
+    </w:p>
+    <w:p>
+      <w:pPr>
+        <w:rPr>
+          <w:rFonts w:ascii="Times New Roman" w:hAnsi="Times New Roman" w:cs="Times New Roman"/>
+          <w:i/>
+          <w:color w:val="2E74B5" w:themeColor="accent1" w:themeShade="BF"/>
+        </w:rPr>
+      </w:pPr>
+      <w:r>
+        <w:rPr>
+          <w:rFonts w:ascii="Times New Roman" w:hAnsi="Times New Roman" w:cs="Times New Roman"/>
+          <w:i/>
+          <w:color w:val="2E74B5" w:themeColor="accent1" w:themeShade="BF"/>
+        </w:rPr>
+        <w:t>CREATE TABLE IF NOT EXISTS `256-clc`.`migrations` (</w:t>
+      </w:r>
+    </w:p>
+    <w:p>
+      <w:pPr>
+        <w:rPr>
+          <w:rFonts w:ascii="Times New Roman" w:hAnsi="Times New Roman" w:cs="Times New Roman"/>
+          <w:i/>
+          <w:color w:val="2E74B5" w:themeColor="accent1" w:themeShade="BF"/>
+        </w:rPr>
+      </w:pPr>
+      <w:r>
+        <w:rPr>
+          <w:rFonts w:ascii="Times New Roman" w:hAnsi="Times New Roman" w:cs="Times New Roman"/>
+          <w:i/>
+          <w:color w:val="2E74B5" w:themeColor="accent1" w:themeShade="BF"/>
+        </w:rPr>
+        <w:t xml:space="preserve">  `id` INT(10) UNSIGNED NOT NULL AUTO_INCREMENT,</w:t>
+      </w:r>
+    </w:p>
+    <w:p>
+      <w:pPr>
+        <w:rPr>
+          <w:rFonts w:ascii="Times New Roman" w:hAnsi="Times New Roman" w:cs="Times New Roman"/>
+          <w:i/>
+          <w:color w:val="2E74B5" w:themeColor="accent1" w:themeShade="BF"/>
+        </w:rPr>
+      </w:pPr>
+      <w:r>
+        <w:rPr>
+          <w:rFonts w:ascii="Times New Roman" w:hAnsi="Times New Roman" w:cs="Times New Roman"/>
+          <w:i/>
+          <w:color w:val="2E74B5" w:themeColor="accent1" w:themeShade="BF"/>
+        </w:rPr>
+        <w:t xml:space="preserve">  `migration` VARCHAR(191) NOT NULL,</w:t>
+      </w:r>
+    </w:p>
+    <w:p>
+      <w:pPr>
+        <w:rPr>
+          <w:rFonts w:ascii="Times New Roman" w:hAnsi="Times New Roman" w:cs="Times New Roman"/>
+          <w:i/>
+          <w:color w:val="2E74B5" w:themeColor="accent1" w:themeShade="BF"/>
+        </w:rPr>
+      </w:pPr>
+      <w:r>
+        <w:rPr>
+          <w:rFonts w:ascii="Times New Roman" w:hAnsi="Times New Roman" w:cs="Times New Roman"/>
+          <w:i/>
+          <w:color w:val="2E74B5" w:themeColor="accent1" w:themeShade="BF"/>
+        </w:rPr>
+        <w:t xml:space="preserve">  `batch` INT(11) NOT NULL,</w:t>
+      </w:r>
+    </w:p>
+    <w:p>
+      <w:pPr>
+        <w:rPr>
+          <w:rFonts w:ascii="Times New Roman" w:hAnsi="Times New Roman" w:cs="Times New Roman"/>
+          <w:i/>
+          <w:color w:val="2E74B5" w:themeColor="accent1" w:themeShade="BF"/>
+        </w:rPr>
+      </w:pPr>
+      <w:r>
+        <w:rPr>
+          <w:rFonts w:ascii="Times New Roman" w:hAnsi="Times New Roman" w:cs="Times New Roman"/>
+          <w:i/>
+          <w:color w:val="2E74B5" w:themeColor="accent1" w:themeShade="BF"/>
+        </w:rPr>
+        <w:t xml:space="preserve">  PRIMARY KEY (`id`))</w:t>
+      </w:r>
+    </w:p>
+    <w:p>
+      <w:pPr>
+        <w:rPr>
+          <w:rFonts w:ascii="Times New Roman" w:hAnsi="Times New Roman" w:cs="Times New Roman"/>
+          <w:i/>
+          <w:color w:val="2E74B5" w:themeColor="accent1" w:themeShade="BF"/>
+        </w:rPr>
+      </w:pPr>
+      <w:r>
+        <w:rPr>
+          <w:rFonts w:ascii="Times New Roman" w:hAnsi="Times New Roman" w:cs="Times New Roman"/>
+          <w:i/>
+          <w:color w:val="2E74B5" w:themeColor="accent1" w:themeShade="BF"/>
+        </w:rPr>
+        <w:t>ENGINE = InnoDB</w:t>
+      </w:r>
+    </w:p>
+    <w:p>
+      <w:pPr>
+        <w:rPr>
+          <w:rFonts w:ascii="Times New Roman" w:hAnsi="Times New Roman" w:cs="Times New Roman"/>
+          <w:i/>
+          <w:color w:val="2E74B5" w:themeColor="accent1" w:themeShade="BF"/>
+        </w:rPr>
+      </w:pPr>
+      <w:r>
+        <w:rPr>
+          <w:rFonts w:ascii="Times New Roman" w:hAnsi="Times New Roman" w:cs="Times New Roman"/>
+          <w:i/>
+          <w:color w:val="2E74B5" w:themeColor="accent1" w:themeShade="BF"/>
+        </w:rPr>
+        <w:t>AUTO_INCREMENT = 4</w:t>
+      </w:r>
+    </w:p>
+    <w:p>
+      <w:pPr>
+        <w:rPr>
+          <w:rFonts w:ascii="Times New Roman" w:hAnsi="Times New Roman" w:cs="Times New Roman"/>
+          <w:i/>
+          <w:color w:val="2E74B5" w:themeColor="accent1" w:themeShade="BF"/>
+        </w:rPr>
+      </w:pPr>
+      <w:r>
+        <w:rPr>
+          <w:rFonts w:ascii="Times New Roman" w:hAnsi="Times New Roman" w:cs="Times New Roman"/>
+          <w:i/>
+          <w:color w:val="2E74B5" w:themeColor="accent1" w:themeShade="BF"/>
+        </w:rPr>
+        <w:t>DEFAULT CHARACTER SET = utf8mb4</w:t>
+      </w:r>
+    </w:p>
+    <w:p>
+      <w:pPr>
+        <w:rPr>
+          <w:rFonts w:ascii="Times New Roman" w:hAnsi="Times New Roman" w:cs="Times New Roman"/>
+          <w:i/>
+          <w:color w:val="2E74B5" w:themeColor="accent1" w:themeShade="BF"/>
+        </w:rPr>
+      </w:pPr>
+      <w:r>
+        <w:rPr>
+          <w:rFonts w:ascii="Times New Roman" w:hAnsi="Times New Roman" w:cs="Times New Roman"/>
+          <w:i/>
+          <w:color w:val="2E74B5" w:themeColor="accent1" w:themeShade="BF"/>
+        </w:rPr>
+        <w:lastRenderedPageBreak/>
+        <w:t>COLLATE = utf8mb4_unicode_ci;</w:t>
+      </w:r>
+    </w:p>
+    <w:p>
+      <w:pPr>
+        <w:rPr>
+          <w:rFonts w:ascii="Times New Roman" w:hAnsi="Times New Roman" w:cs="Times New Roman"/>
+          <w:i/>
+          <w:color w:val="2E74B5" w:themeColor="accent1" w:themeShade="BF"/>
+        </w:rPr>
+      </w:pPr>
+    </w:p>
+    <w:p>
+      <w:pPr>
+        <w:rPr>
+          <w:rFonts w:ascii="Times New Roman" w:hAnsi="Times New Roman" w:cs="Times New Roman"/>
+          <w:i/>
+          <w:color w:val="2E74B5" w:themeColor="accent1" w:themeShade="BF"/>
+        </w:rPr>
+      </w:pPr>
+    </w:p>
+    <w:p>
+      <w:pPr>
+        <w:rPr>
+          <w:rFonts w:ascii="Times New Roman" w:hAnsi="Times New Roman" w:cs="Times New Roman"/>
+          <w:i/>
+          <w:color w:val="2E74B5" w:themeColor="accent1" w:themeShade="BF"/>
+        </w:rPr>
+      </w:pPr>
+      <w:r>
+        <w:rPr>
+          <w:rFonts w:ascii="Times New Roman" w:hAnsi="Times New Roman" w:cs="Times New Roman"/>
+          <w:i/>
+          <w:color w:val="2E74B5" w:themeColor="accent1" w:themeShade="BF"/>
+        </w:rPr>
+        <w:t>-- -----------------------------------------------------</w:t>
+      </w:r>
+    </w:p>
+    <w:p>
+      <w:pPr>
+        <w:rPr>
+          <w:rFonts w:ascii="Times New Roman" w:hAnsi="Times New Roman" w:cs="Times New Roman"/>
+          <w:i/>
+          <w:color w:val="2E74B5" w:themeColor="accent1" w:themeShade="BF"/>
+        </w:rPr>
+      </w:pPr>
+      <w:r>
+        <w:rPr>
+          <w:rFonts w:ascii="Times New Roman" w:hAnsi="Times New Roman" w:cs="Times New Roman"/>
+          <w:i/>
+          <w:color w:val="2E74B5" w:themeColor="accent1" w:themeShade="BF"/>
+        </w:rPr>
+        <w:t>-- Table `256-clc`.`password_resets`</w:t>
+      </w:r>
+    </w:p>
+    <w:p>
+      <w:pPr>
+        <w:rPr>
+          <w:rFonts w:ascii="Times New Roman" w:hAnsi="Times New Roman" w:cs="Times New Roman"/>
+          <w:i/>
+          <w:color w:val="2E74B5" w:themeColor="accent1" w:themeShade="BF"/>
+        </w:rPr>
+      </w:pPr>
+      <w:r>
+        <w:rPr>
+          <w:rFonts w:ascii="Times New Roman" w:hAnsi="Times New Roman" w:cs="Times New Roman"/>
+          <w:i/>
+          <w:color w:val="2E74B5" w:themeColor="accent1" w:themeShade="BF"/>
+        </w:rPr>
+        <w:t>-- -----------------------------------------------------</w:t>
+      </w:r>
+    </w:p>
+    <w:p>
+      <w:pPr>
+        <w:rPr>
+          <w:rFonts w:ascii="Times New Roman" w:hAnsi="Times New Roman" w:cs="Times New Roman"/>
+          <w:i/>
+          <w:color w:val="2E74B5" w:themeColor="accent1" w:themeShade="BF"/>
+        </w:rPr>
+      </w:pPr>
+      <w:r>
+        <w:rPr>
+          <w:rFonts w:ascii="Times New Roman" w:hAnsi="Times New Roman" w:cs="Times New Roman"/>
+          <w:i/>
+          <w:color w:val="2E74B5" w:themeColor="accent1" w:themeShade="BF"/>
+        </w:rPr>
+        <w:t>DROP TABLE IF EXISTS `256-clc`.`password_resets` ;</w:t>
+      </w:r>
+    </w:p>
+    <w:p>
+      <w:pPr>
+        <w:rPr>
+          <w:rFonts w:ascii="Times New Roman" w:hAnsi="Times New Roman" w:cs="Times New Roman"/>
+          <w:i/>
+          <w:color w:val="2E74B5" w:themeColor="accent1" w:themeShade="BF"/>
+        </w:rPr>
+      </w:pPr>
+    </w:p>
+    <w:p>
+      <w:pPr>
+        <w:rPr>
+          <w:rFonts w:ascii="Times New Roman" w:hAnsi="Times New Roman" w:cs="Times New Roman"/>
+          <w:i/>
+          <w:color w:val="2E74B5" w:themeColor="accent1" w:themeShade="BF"/>
+        </w:rPr>
+      </w:pPr>
+      <w:r>
+        <w:rPr>
+          <w:rFonts w:ascii="Times New Roman" w:hAnsi="Times New Roman" w:cs="Times New Roman"/>
+          <w:i/>
+          <w:color w:val="2E74B5" w:themeColor="accent1" w:themeShade="BF"/>
+        </w:rPr>
+        <w:t>CREATE TABLE IF NOT EXISTS `256-clc`.`password_resets` (</w:t>
+      </w:r>
+    </w:p>
+    <w:p>
+      <w:pPr>
+        <w:rPr>
+          <w:rFonts w:ascii="Times New Roman" w:hAnsi="Times New Roman" w:cs="Times New Roman"/>
+          <w:i/>
+          <w:color w:val="2E74B5" w:themeColor="accent1" w:themeShade="BF"/>
+        </w:rPr>
+      </w:pPr>
+      <w:r>
+        <w:rPr>
+          <w:rFonts w:ascii="Times New Roman" w:hAnsi="Times New Roman" w:cs="Times New Roman"/>
+          <w:i/>
+          <w:color w:val="2E74B5" w:themeColor="accent1" w:themeShade="BF"/>
+        </w:rPr>
+        <w:t xml:space="preserve">  `email` VARCHAR(191) NOT NULL,</w:t>
+      </w:r>
+    </w:p>
+    <w:p>
+      <w:pPr>
+        <w:rPr>
+          <w:rFonts w:ascii="Times New Roman" w:hAnsi="Times New Roman" w:cs="Times New Roman"/>
+          <w:i/>
+          <w:color w:val="2E74B5" w:themeColor="accent1" w:themeShade="BF"/>
+        </w:rPr>
+      </w:pPr>
+      <w:r>
+        <w:rPr>
+          <w:rFonts w:ascii="Times New Roman" w:hAnsi="Times New Roman" w:cs="Times New Roman"/>
+          <w:i/>
+          <w:color w:val="2E74B5" w:themeColor="accent1" w:themeShade="BF"/>
+        </w:rPr>
+        <w:t xml:space="preserve">  `token` VARCHAR(191) NOT NULL,</w:t>
+      </w:r>
+    </w:p>
+    <w:p>
+      <w:pPr>
+        <w:rPr>
+          <w:rFonts w:ascii="Times New Roman" w:hAnsi="Times New Roman" w:cs="Times New Roman"/>
+          <w:i/>
+          <w:color w:val="2E74B5" w:themeColor="accent1" w:themeShade="BF"/>
+        </w:rPr>
+      </w:pPr>
+      <w:r>
+        <w:rPr>
+          <w:rFonts w:ascii="Times New Roman" w:hAnsi="Times New Roman" w:cs="Times New Roman"/>
+          <w:i/>
+          <w:color w:val="2E74B5" w:themeColor="accent1" w:themeShade="BF"/>
+        </w:rPr>
+        <w:t xml:space="preserve">  `created_at` TIMESTAMP NULL DEFAULT NULL,</w:t>
+      </w:r>
+    </w:p>
+    <w:p>
+      <w:pPr>
+        <w:rPr>
+          <w:rFonts w:ascii="Times New Roman" w:hAnsi="Times New Roman" w:cs="Times New Roman"/>
+          <w:i/>
+          <w:color w:val="2E74B5" w:themeColor="accent1" w:themeShade="BF"/>
+        </w:rPr>
+      </w:pPr>
+      <w:r>
+        <w:rPr>
+          <w:rFonts w:ascii="Times New Roman" w:hAnsi="Times New Roman" w:cs="Times New Roman"/>
+          <w:i/>
+          <w:color w:val="2E74B5" w:themeColor="accent1" w:themeShade="BF"/>
+        </w:rPr>
+        <w:t xml:space="preserve">  INDEX `password_resets_email_index` (`email` ASC) VISIBLE)</w:t>
+      </w:r>
+    </w:p>
+    <w:p>
+      <w:pPr>
+        <w:rPr>
+          <w:rFonts w:ascii="Times New Roman" w:hAnsi="Times New Roman" w:cs="Times New Roman"/>
+          <w:i/>
+          <w:color w:val="2E74B5" w:themeColor="accent1" w:themeShade="BF"/>
+        </w:rPr>
+      </w:pPr>
+      <w:r>
+        <w:rPr>
+          <w:rFonts w:ascii="Times New Roman" w:hAnsi="Times New Roman" w:cs="Times New Roman"/>
+          <w:i/>
+          <w:color w:val="2E74B5" w:themeColor="accent1" w:themeShade="BF"/>
+        </w:rPr>
+        <w:t>ENGINE = InnoDB</w:t>
+      </w:r>
+    </w:p>
+    <w:p>
+      <w:pPr>
+        <w:rPr>
+          <w:rFonts w:ascii="Times New Roman" w:hAnsi="Times New Roman" w:cs="Times New Roman"/>
+          <w:i/>
+          <w:color w:val="2E74B5" w:themeColor="accent1" w:themeShade="BF"/>
+        </w:rPr>
+      </w:pPr>
+      <w:r>
+        <w:rPr>
+          <w:rFonts w:ascii="Times New Roman" w:hAnsi="Times New Roman" w:cs="Times New Roman"/>
+          <w:i/>
+          <w:color w:val="2E74B5" w:themeColor="accent1" w:themeShade="BF"/>
+        </w:rPr>
+        <w:t>DEFAULT CHARACTER SET = utf8mb4</w:t>
+      </w:r>
+    </w:p>
+    <w:p>
+      <w:pPr>
+        <w:rPr>
+          <w:rFonts w:ascii="Times New Roman" w:hAnsi="Times New Roman" w:cs="Times New Roman"/>
+          <w:i/>
+          <w:color w:val="2E74B5" w:themeColor="accent1" w:themeShade="BF"/>
+        </w:rPr>
+      </w:pPr>
+      <w:r>
+        <w:rPr>
+          <w:rFonts w:ascii="Times New Roman" w:hAnsi="Times New Roman" w:cs="Times New Roman"/>
+          <w:i/>
+          <w:color w:val="2E74B5" w:themeColor="accent1" w:themeShade="BF"/>
+        </w:rPr>
+        <w:t>COLLATE = utf8mb4_unicode_ci;</w:t>
+      </w:r>
+    </w:p>
+    <w:p>
+      <w:pPr>
+        <w:rPr>
+          <w:rFonts w:ascii="Times New Roman" w:hAnsi="Times New Roman" w:cs="Times New Roman"/>
+          <w:i/>
+          <w:color w:val="2E74B5" w:themeColor="accent1" w:themeShade="BF"/>
+        </w:rPr>
+      </w:pPr>
+    </w:p>
+    <w:p>
+      <w:pPr>
+        <w:rPr>
+          <w:rFonts w:ascii="Times New Roman" w:hAnsi="Times New Roman" w:cs="Times New Roman"/>
+          <w:i/>
+          <w:color w:val="2E74B5" w:themeColor="accent1" w:themeShade="BF"/>
+        </w:rPr>
+      </w:pPr>
+    </w:p>
+    <w:p>
+      <w:pPr>
+        <w:rPr>
+          <w:rFonts w:ascii="Times New Roman" w:hAnsi="Times New Roman" w:cs="Times New Roman"/>
+          <w:i/>
+          <w:color w:val="2E74B5" w:themeColor="accent1" w:themeShade="BF"/>
+        </w:rPr>
+      </w:pPr>
+      <w:r>
+        <w:rPr>
+          <w:rFonts w:ascii="Times New Roman" w:hAnsi="Times New Roman" w:cs="Times New Roman"/>
+          <w:i/>
+          <w:color w:val="2E74B5" w:themeColor="accent1" w:themeShade="BF"/>
+        </w:rPr>
+        <w:t>-- -----------------------------------------------------</w:t>
+      </w:r>
+    </w:p>
+    <w:p>
+      <w:pPr>
+        <w:rPr>
+          <w:rFonts w:ascii="Times New Roman" w:hAnsi="Times New Roman" w:cs="Times New Roman"/>
+          <w:i/>
+          <w:color w:val="2E74B5" w:themeColor="accent1" w:themeShade="BF"/>
+        </w:rPr>
+      </w:pPr>
+      <w:r>
+        <w:rPr>
+          <w:rFonts w:ascii="Times New Roman" w:hAnsi="Times New Roman" w:cs="Times New Roman"/>
+          <w:i/>
+          <w:color w:val="2E74B5" w:themeColor="accent1" w:themeShade="BF"/>
+        </w:rPr>
+        <w:t>-- Table `256-clc`.`users`</w:t>
+      </w:r>
+    </w:p>
+    <w:p>
+      <w:pPr>
+        <w:rPr>
+          <w:rFonts w:ascii="Times New Roman" w:hAnsi="Times New Roman" w:cs="Times New Roman"/>
+          <w:i/>
+          <w:color w:val="2E74B5" w:themeColor="accent1" w:themeShade="BF"/>
+        </w:rPr>
+      </w:pPr>
+      <w:r>
+        <w:rPr>
+          <w:rFonts w:ascii="Times New Roman" w:hAnsi="Times New Roman" w:cs="Times New Roman"/>
+          <w:i/>
+          <w:color w:val="2E74B5" w:themeColor="accent1" w:themeShade="BF"/>
+        </w:rPr>
+        <w:t>-- -----------------------------------------------------</w:t>
+      </w:r>
+    </w:p>
+    <w:p>
+      <w:pPr>
+        <w:rPr>
+          <w:rFonts w:ascii="Times New Roman" w:hAnsi="Times New Roman" w:cs="Times New Roman"/>
+          <w:i/>
+          <w:color w:val="2E74B5" w:themeColor="accent1" w:themeShade="BF"/>
+        </w:rPr>
+      </w:pPr>
+      <w:r>
+        <w:rPr>
+          <w:rFonts w:ascii="Times New Roman" w:hAnsi="Times New Roman" w:cs="Times New Roman"/>
+          <w:i/>
+          <w:color w:val="2E74B5" w:themeColor="accent1" w:themeShade="BF"/>
+        </w:rPr>
+        <w:t>DROP TABLE IF EXISTS `256-clc`.`users` ;</w:t>
+      </w:r>
+    </w:p>
+    <w:p>
+      <w:pPr>
+        <w:rPr>
+          <w:rFonts w:ascii="Times New Roman" w:hAnsi="Times New Roman" w:cs="Times New Roman"/>
+          <w:i/>
+          <w:color w:val="2E74B5" w:themeColor="accent1" w:themeShade="BF"/>
+        </w:rPr>
+      </w:pPr>
+    </w:p>
+    <w:p>
+      <w:pPr>
+        <w:rPr>
+          <w:rFonts w:ascii="Times New Roman" w:hAnsi="Times New Roman" w:cs="Times New Roman"/>
+          <w:i/>
+          <w:color w:val="2E74B5" w:themeColor="accent1" w:themeShade="BF"/>
+        </w:rPr>
+      </w:pPr>
+      <w:r>
+        <w:rPr>
+          <w:rFonts w:ascii="Times New Roman" w:hAnsi="Times New Roman" w:cs="Times New Roman"/>
+          <w:i/>
+          <w:color w:val="2E74B5" w:themeColor="accent1" w:themeShade="BF"/>
+        </w:rPr>
+        <w:t>CREATE TABLE IF NOT EXISTS `256-clc`.`users` (</w:t>
+      </w:r>
+    </w:p>
+    <w:p>
+      <w:pPr>
+        <w:rPr>
+          <w:rFonts w:ascii="Times New Roman" w:hAnsi="Times New Roman" w:cs="Times New Roman"/>
+          <w:i/>
+          <w:color w:val="2E74B5" w:themeColor="accent1" w:themeShade="BF"/>
+        </w:rPr>
+      </w:pPr>
+      <w:r>
+        <w:rPr>
+          <w:rFonts w:ascii="Times New Roman" w:hAnsi="Times New Roman" w:cs="Times New Roman"/>
+          <w:i/>
+          <w:color w:val="2E74B5" w:themeColor="accent1" w:themeShade="BF"/>
+        </w:rPr>
+        <w:t xml:space="preserve">  `id` INT(10) UNSIGNED NOT NULL AUTO_INCREMENT,</w:t>
+      </w:r>
+    </w:p>
+    <w:p>
+      <w:pPr>
+        <w:rPr>
+          <w:rFonts w:ascii="Times New Roman" w:hAnsi="Times New Roman" w:cs="Times New Roman"/>
+          <w:i/>
+          <w:color w:val="2E74B5" w:themeColor="accent1" w:themeShade="BF"/>
+        </w:rPr>
+      </w:pPr>
+      <w:r>
+        <w:rPr>
+          <w:rFonts w:ascii="Times New Roman" w:hAnsi="Times New Roman" w:cs="Times New Roman"/>
+          <w:i/>
+          <w:color w:val="2E74B5" w:themeColor="accent1" w:themeShade="BF"/>
+        </w:rPr>
+        <w:t xml:space="preserve">  `name` VARCHAR(191) NOT NULL,</w:t>
+      </w:r>
+    </w:p>
+    <w:p>
+      <w:pPr>
+        <w:rPr>
+          <w:rFonts w:ascii="Times New Roman" w:hAnsi="Times New Roman" w:cs="Times New Roman"/>
+          <w:i/>
+          <w:color w:val="2E74B5" w:themeColor="accent1" w:themeShade="BF"/>
+        </w:rPr>
+      </w:pPr>
+      <w:r>
+        <w:rPr>
+          <w:rFonts w:ascii="Times New Roman" w:hAnsi="Times New Roman" w:cs="Times New Roman"/>
+          <w:i/>
+          <w:color w:val="2E74B5" w:themeColor="accent1" w:themeShade="BF"/>
+        </w:rPr>
+        <w:t xml:space="preserve">  `email` VARCHAR(191) NOT NULL,</w:t>
+      </w:r>
+    </w:p>
+    <w:p>
+      <w:pPr>
+        <w:rPr>
+          <w:rFonts w:ascii="Times New Roman" w:hAnsi="Times New Roman" w:cs="Times New Roman"/>
+          <w:i/>
+          <w:color w:val="2E74B5" w:themeColor="accent1" w:themeShade="BF"/>
+        </w:rPr>
+      </w:pPr>
+      <w:r>
+        <w:rPr>
+          <w:rFonts w:ascii="Times New Roman" w:hAnsi="Times New Roman" w:cs="Times New Roman"/>
+          <w:i/>
+          <w:color w:val="2E74B5" w:themeColor="accent1" w:themeShade="BF"/>
+        </w:rPr>
+        <w:t xml:space="preserve">  `age` INT(11) NOT NULL,</w:t>
+      </w:r>
+    </w:p>
+    <w:p>
+      <w:pPr>
+        <w:rPr>
+          <w:rFonts w:ascii="Times New Roman" w:hAnsi="Times New Roman" w:cs="Times New Roman"/>
+          <w:i/>
+          <w:color w:val="2E74B5" w:themeColor="accent1" w:themeShade="BF"/>
+        </w:rPr>
+      </w:pPr>
+      <w:r>
+        <w:rPr>
+          <w:rFonts w:ascii="Times New Roman" w:hAnsi="Times New Roman" w:cs="Times New Roman"/>
+          <w:i/>
+          <w:color w:val="2E74B5" w:themeColor="accent1" w:themeShade="BF"/>
+        </w:rPr>
+        <w:t xml:space="preserve">  `username` VARCHAR(191) NOT NULL,</w:t>
+      </w:r>
+    </w:p>
+    <w:p>
+      <w:pPr>
+        <w:rPr>
+          <w:rFonts w:ascii="Times New Roman" w:hAnsi="Times New Roman" w:cs="Times New Roman"/>
+          <w:i/>
+          <w:color w:val="2E74B5" w:themeColor="accent1" w:themeShade="BF"/>
+        </w:rPr>
+      </w:pPr>
+      <w:r>
+        <w:rPr>
+          <w:rFonts w:ascii="Times New Roman" w:hAnsi="Times New Roman" w:cs="Times New Roman"/>
+          <w:i/>
+          <w:color w:val="2E74B5" w:themeColor="accent1" w:themeShade="BF"/>
+        </w:rPr>
+        <w:t xml:space="preserve">  `password` VARCHAR(191) NOT NULL,</w:t>
+      </w:r>
+    </w:p>
+    <w:p>
+      <w:pPr>
+        <w:rPr>
+          <w:rFonts w:ascii="Times New Roman" w:hAnsi="Times New Roman" w:cs="Times New Roman"/>
+          <w:i/>
+          <w:color w:val="2E74B5" w:themeColor="accent1" w:themeShade="BF"/>
+        </w:rPr>
+      </w:pPr>
+      <w:r>
+        <w:rPr>
+          <w:rFonts w:ascii="Times New Roman" w:hAnsi="Times New Roman" w:cs="Times New Roman"/>
+          <w:i/>
+          <w:color w:val="2E74B5" w:themeColor="accent1" w:themeShade="BF"/>
+        </w:rPr>
+        <w:t xml:space="preserve">  `remember_token` VARCHAR(100) NULL DEFAULT NULL,</w:t>
+      </w:r>
+    </w:p>
+    <w:p>
+      <w:pPr>
+        <w:rPr>
+          <w:rFonts w:ascii="Times New Roman" w:hAnsi="Times New Roman" w:cs="Times New Roman"/>
+          <w:i/>
+          <w:color w:val="2E74B5" w:themeColor="accent1" w:themeShade="BF"/>
+        </w:rPr>
+      </w:pPr>
+      <w:r>
+        <w:rPr>
+          <w:rFonts w:ascii="Times New Roman" w:hAnsi="Times New Roman" w:cs="Times New Roman"/>
+          <w:i/>
+          <w:color w:val="2E74B5" w:themeColor="accent1" w:themeShade="BF"/>
+        </w:rPr>
+        <w:t xml:space="preserve">  `created_at` TIMESTAMP NULL DEFAULT NULL,</w:t>
+      </w:r>
+    </w:p>
+    <w:p>
+      <w:pPr>
+        <w:rPr>
+          <w:rFonts w:ascii="Times New Roman" w:hAnsi="Times New Roman" w:cs="Times New Roman"/>
+          <w:i/>
+          <w:color w:val="2E74B5" w:themeColor="accent1" w:themeShade="BF"/>
+        </w:rPr>
+      </w:pPr>
+      <w:r>
+        <w:rPr>
+          <w:rFonts w:ascii="Times New Roman" w:hAnsi="Times New Roman" w:cs="Times New Roman"/>
+          <w:i/>
+          <w:color w:val="2E74B5" w:themeColor="accent1" w:themeShade="BF"/>
+        </w:rPr>
+        <w:t xml:space="preserve">  `updated_at` TIMESTAMP NULL DEFAULT NULL,</w:t>
+      </w:r>
+    </w:p>
+    <w:p>
+      <w:pPr>
+        <w:rPr>
+          <w:rFonts w:ascii="Times New Roman" w:hAnsi="Times New Roman" w:cs="Times New Roman"/>
+          <w:i/>
+          <w:color w:val="2E74B5" w:themeColor="accent1" w:themeShade="BF"/>
+        </w:rPr>
+      </w:pPr>
+      <w:r>
+        <w:rPr>
+          <w:rFonts w:ascii="Times New Roman" w:hAnsi="Times New Roman" w:cs="Times New Roman"/>
+          <w:i/>
+          <w:color w:val="2E74B5" w:themeColor="accent1" w:themeShade="BF"/>
+        </w:rPr>
+        <w:t xml:space="preserve">  PRIMARY KEY (`id`),</w:t>
+      </w:r>
+    </w:p>
+    <w:p>
+      <w:pPr>
+        <w:rPr>
+          <w:rFonts w:ascii="Times New Roman" w:hAnsi="Times New Roman" w:cs="Times New Roman"/>
+          <w:i/>
+          <w:color w:val="2E74B5" w:themeColor="accent1" w:themeShade="BF"/>
+        </w:rPr>
+      </w:pPr>
+      <w:r>
+        <w:rPr>
+          <w:rFonts w:ascii="Times New Roman" w:hAnsi="Times New Roman" w:cs="Times New Roman"/>
+          <w:i/>
+          <w:color w:val="2E74B5" w:themeColor="accent1" w:themeShade="BF"/>
+        </w:rPr>
+        <w:t xml:space="preserve">  UNIQUE INDEX `users_email_unique` (`email` ASC) VISIBLE)</w:t>
+      </w:r>
+    </w:p>
+    <w:p>
+      <w:pPr>
+        <w:rPr>
+          <w:rFonts w:ascii="Times New Roman" w:hAnsi="Times New Roman" w:cs="Times New Roman"/>
+          <w:i/>
+          <w:color w:val="2E74B5" w:themeColor="accent1" w:themeShade="BF"/>
+        </w:rPr>
+      </w:pPr>
+      <w:r>
+        <w:rPr>
+          <w:rFonts w:ascii="Times New Roman" w:hAnsi="Times New Roman" w:cs="Times New Roman"/>
+          <w:i/>
+          <w:color w:val="2E74B5" w:themeColor="accent1" w:themeShade="BF"/>
+        </w:rPr>
+        <w:t>ENGINE = InnoDB</w:t>
+      </w:r>
+    </w:p>
+    <w:p>
+      <w:pPr>
+        <w:rPr>
+          <w:rFonts w:ascii="Times New Roman" w:hAnsi="Times New Roman" w:cs="Times New Roman"/>
+          <w:i/>
+          <w:color w:val="2E74B5" w:themeColor="accent1" w:themeShade="BF"/>
+        </w:rPr>
+      </w:pPr>
+      <w:r>
+        <w:rPr>
+          <w:rFonts w:ascii="Times New Roman" w:hAnsi="Times New Roman" w:cs="Times New Roman"/>
+          <w:i/>
+          <w:color w:val="2E74B5" w:themeColor="accent1" w:themeShade="BF"/>
+        </w:rPr>
+        <w:t>AUTO_INCREMENT = 7</w:t>
+      </w:r>
+    </w:p>
+    <w:p>
+      <w:pPr>
+        <w:rPr>
+          <w:rFonts w:ascii="Times New Roman" w:hAnsi="Times New Roman" w:cs="Times New Roman"/>
+          <w:i/>
+          <w:color w:val="2E74B5" w:themeColor="accent1" w:themeShade="BF"/>
+        </w:rPr>
+      </w:pPr>
+      <w:r>
+        <w:rPr>
+          <w:rFonts w:ascii="Times New Roman" w:hAnsi="Times New Roman" w:cs="Times New Roman"/>
+          <w:i/>
+          <w:color w:val="2E74B5" w:themeColor="accent1" w:themeShade="BF"/>
+        </w:rPr>
+        <w:t>DEFAULT CHARACTER SET = utf8mb4</w:t>
+      </w:r>
+    </w:p>
+    <w:p>
+      <w:pPr>
+        <w:rPr>
+          <w:rFonts w:ascii="Times New Roman" w:hAnsi="Times New Roman" w:cs="Times New Roman"/>
+          <w:i/>
+          <w:color w:val="2E74B5" w:themeColor="accent1" w:themeShade="BF"/>
+        </w:rPr>
+      </w:pPr>
+      <w:r>
+        <w:rPr>
+          <w:rFonts w:ascii="Times New Roman" w:hAnsi="Times New Roman" w:cs="Times New Roman"/>
+          <w:i/>
+          <w:color w:val="2E74B5" w:themeColor="accent1" w:themeShade="BF"/>
+        </w:rPr>
+        <w:t>COLLATE = utf8mb4_unicode_ci;</w:t>
+      </w:r>
+    </w:p>
+    <w:p>
+      <w:pPr>
+        <w:rPr>
+          <w:rFonts w:ascii="Times New Roman" w:hAnsi="Times New Roman" w:cs="Times New Roman"/>
+          <w:i/>
+          <w:color w:val="2E74B5" w:themeColor="accent1" w:themeShade="BF"/>
+        </w:rPr>
+      </w:pPr>
+    </w:p>
+    <w:p>
+      <w:pPr>
+        <w:rPr>
+          <w:rFonts w:ascii="Times New Roman" w:hAnsi="Times New Roman" w:cs="Times New Roman"/>
+          <w:i/>
+          <w:color w:val="2E74B5" w:themeColor="accent1" w:themeShade="BF"/>
+        </w:rPr>
+      </w:pPr>
+    </w:p>
+    <w:p>
+      <w:pPr>
+        <w:rPr>
+          <w:rFonts w:ascii="Times New Roman" w:hAnsi="Times New Roman" w:cs="Times New Roman"/>
+          <w:i/>
+          <w:color w:val="2E74B5" w:themeColor="accent1" w:themeShade="BF"/>
+        </w:rPr>
+      </w:pPr>
+      <w:r>
+        <w:rPr>
+          <w:rFonts w:ascii="Times New Roman" w:hAnsi="Times New Roman" w:cs="Times New Roman"/>
+          <w:i/>
+          <w:color w:val="2E74B5" w:themeColor="accent1" w:themeShade="BF"/>
+        </w:rPr>
+        <w:t>SET SQL_MODE=@OLD_SQL_MODE;</w:t>
+      </w:r>
+    </w:p>
+    <w:p>
+      <w:pPr>
+        <w:rPr>
+          <w:rFonts w:ascii="Times New Roman" w:hAnsi="Times New Roman" w:cs="Times New Roman"/>
+          <w:i/>
+          <w:color w:val="2E74B5" w:themeColor="accent1" w:themeShade="BF"/>
+        </w:rPr>
+      </w:pPr>
+      <w:r>
+        <w:rPr>
+          <w:rFonts w:ascii="Times New Roman" w:hAnsi="Times New Roman" w:cs="Times New Roman"/>
+          <w:i/>
+          <w:color w:val="2E74B5" w:themeColor="accent1" w:themeShade="BF"/>
+        </w:rPr>
+        <w:t>SET FOREIGN_KEY_CHECKS=@OLD_FOREIGN_KEY_CHECKS;</w:t>
+      </w:r>
+    </w:p>
+    <w:p>
+      <w:pPr>
+        <w:rPr>
+          <w:rFonts w:ascii="Times New Roman" w:hAnsi="Times New Roman" w:cs="Times New Roman"/>
+          <w:i/>
+          <w:color w:val="2E74B5" w:themeColor="accent1" w:themeShade="BF"/>
+        </w:rPr>
+      </w:pPr>
+      <w:r>
+        <w:rPr>
+          <w:rFonts w:ascii="Times New Roman" w:hAnsi="Times New Roman" w:cs="Times New Roman"/>
+          <w:i/>
+          <w:color w:val="2E74B5" w:themeColor="accent1" w:themeShade="BF"/>
+        </w:rPr>
+        <w:t>SET UNIQUE_CHECKS=@OLD_UNIQUE_CHECKS;</w:t>
+      </w:r>
+    </w:p>
+    <w:p>
+      <w:pPr>
+        <w:rPr>
+          <w:rFonts w:ascii="Times New Roman" w:hAnsi="Times New Roman" w:cs="Times New Roman"/>
+          <w:i/>
           <w:color w:val="2E74B5" w:themeColor="accent1" w:themeShade="BF"/>
         </w:rPr>
       </w:pPr>
@@ -2109,9 +3197,52 @@
           <w:sz w:val="28"/>
           <w:szCs w:val="28"/>
         </w:rPr>
-        <w:t xml:space="preserve">Third </w:t>
-      </w:r>
-      <w:r>
+        <w:t>Sitemap Diagram:</w:t>
+      </w:r>
+    </w:p>
+    <w:p>
+      <w:pPr>
+        <w:jc w:val="center"/>
+        <w:rPr>
+          <w:rFonts w:ascii="Times New Roman" w:hAnsi="Times New Roman" w:cs="Times New Roman"/>
+          <w:i/>
+          <w:color w:val="2E74B5" w:themeColor="accent1" w:themeShade="BF"/>
+        </w:rPr>
+      </w:pPr>
+      <w:r>
+        <w:rPr>
+          <w:rFonts w:ascii="Times New Roman" w:hAnsi="Times New Roman" w:cs="Times New Roman"/>
+          <w:i/>
+          <w:color w:val="2E74B5" w:themeColor="accent1" w:themeShade="BF"/>
+        </w:rPr>
+        <w:pict w14:anchorId="2D977616">
+          <v:shapetype id="_x0000_t75" coordsize="21600,21600" o:spt="75" o:preferrelative="t" path="m@4@5l@4@11@9@11@9@5xe" filled="f" stroked="f">
+            <v:stroke joinstyle="miter"/>
+            <v:formulas>
+              <v:f eqn="if lineDrawn pixelLineWidth 0"/>
+              <v:f eqn="sum @0 1 0"/>
+              <v:f eqn="sum 0 0 @1"/>
+              <v:f eqn="prod @2 1 2"/>
+              <v:f eqn="prod @3 21600 pixelWidth"/>
+              <v:f eqn="prod @3 21600 pixelHeight"/>
+              <v:f eqn="sum @0 0 1"/>
+              <v:f eqn="prod @6 1 2"/>
+              <v:f eqn="prod @7 21600 pixelWidth"/>
+              <v:f eqn="sum @8 21600 0"/>
+              <v:f eqn="prod @7 21600 pixelHeight"/>
+              <v:f eqn="sum @10 21600 0"/>
+            </v:formulas>
+            <v:path o:extrusionok="f" gradientshapeok="t" o:connecttype="rect"/>
+            <o:lock v:ext="edit" aspectratio="t"/>
+          </v:shapetype>
+          <v:shape id="_x0000_i1025" type="#_x0000_t75" style="width:293.25pt;height:195pt">
+            <v:imagedata r:id="rId9" o:title="Sitemap_01"/>
+          </v:shape>
+        </w:pict>
+      </w:r>
+    </w:p>
+    <w:p>
+      <w:pPr>
         <w:rPr>
           <w:rFonts w:ascii="Times New Roman" w:hAnsi="Times New Roman" w:cs="Times New Roman"/>
           <w:b/>
@@ -2119,8 +3250,7 @@
           <w:sz w:val="28"/>
           <w:szCs w:val="28"/>
         </w:rPr>
-        <w:t>Part</w:t>
-      </w:r>
+      </w:pPr>
       <w:r>
         <w:rPr>
           <w:rFonts w:ascii="Times New Roman" w:hAnsi="Times New Roman" w:cs="Times New Roman"/>
@@ -2129,9 +3259,35 @@
           <w:sz w:val="28"/>
           <w:szCs w:val="28"/>
         </w:rPr>
-        <w:t>y</w:t>
-      </w:r>
-      <w:r>
+        <w:t>Security Design:</w:t>
+      </w:r>
+    </w:p>
+    <w:p>
+      <w:pPr>
+        <w:rPr>
+          <w:rFonts w:ascii="Times New Roman" w:hAnsi="Times New Roman" w:cs="Times New Roman"/>
+          <w:color w:val="2E74B5" w:themeColor="accent1" w:themeShade="BF"/>
+        </w:rPr>
+      </w:pPr>
+      <w:r>
+        <w:rPr>
+          <w:rFonts w:ascii="Times New Roman" w:hAnsi="Times New Roman" w:cs="Times New Roman"/>
+          <w:i/>
+          <w:color w:val="2E74B5" w:themeColor="accent1" w:themeShade="BF"/>
+        </w:rPr>
+        <w:t>Authentication and authorization will be achieved through the service classes and the Laravel framework. User submitted data will be stored within the appropriate tables of the database, and a form of encryption will be introduced to securely store passwords.</w:t>
+      </w:r>
+    </w:p>
+    <w:p>
+      <w:pPr>
+        <w:rPr>
+          <w:rFonts w:ascii="Times New Roman" w:hAnsi="Times New Roman" w:cs="Times New Roman"/>
+          <w:color w:val="2E74B5" w:themeColor="accent1" w:themeShade="BF"/>
+        </w:rPr>
+      </w:pPr>
+    </w:p>
+    <w:p>
+      <w:pPr>
         <w:rPr>
           <w:rFonts w:ascii="Times New Roman" w:hAnsi="Times New Roman" w:cs="Times New Roman"/>
           <w:b/>
@@ -2139,134 +3295,8 @@
           <w:sz w:val="28"/>
           <w:szCs w:val="28"/>
         </w:rPr>
-        <w:t xml:space="preserve"> Interface Design:</w:t>
-      </w:r>
-    </w:p>
-    <w:p>
-      <w:pPr>
-        <w:rPr>
-          <w:rFonts w:ascii="Times New Roman" w:hAnsi="Times New Roman" w:cs="Times New Roman"/>
-          <w:color w:val="2E74B5" w:themeColor="accent1" w:themeShade="BF"/>
-        </w:rPr>
-      </w:pPr>
-      <w:r>
-        <w:rPr>
-          <w:rFonts w:ascii="Times New Roman" w:hAnsi="Times New Roman" w:cs="Times New Roman"/>
-          <w:i/>
-          <w:color w:val="2E74B5" w:themeColor="accent1" w:themeShade="BF"/>
-        </w:rPr>
-        <w:t xml:space="preserve">This section should fully document </w:t>
-      </w:r>
-      <w:r>
-        <w:rPr>
-          <w:rFonts w:ascii="Times New Roman" w:hAnsi="Times New Roman" w:cs="Times New Roman"/>
-          <w:i/>
-          <w:color w:val="2E74B5" w:themeColor="accent1" w:themeShade="BF"/>
-        </w:rPr>
-        <w:t xml:space="preserve">any </w:t>
-      </w:r>
-      <w:proofErr w:type="gramStart"/>
-      <w:r>
-        <w:rPr>
-          <w:rFonts w:ascii="Times New Roman" w:hAnsi="Times New Roman" w:cs="Times New Roman"/>
-          <w:i/>
-          <w:color w:val="2E74B5" w:themeColor="accent1" w:themeShade="BF"/>
-        </w:rPr>
-        <w:t>third p</w:t>
-      </w:r>
-      <w:r>
-        <w:rPr>
-          <w:rFonts w:ascii="Times New Roman" w:hAnsi="Times New Roman" w:cs="Times New Roman"/>
-          <w:i/>
-          <w:color w:val="2E74B5" w:themeColor="accent1" w:themeShade="BF"/>
-        </w:rPr>
-        <w:t>arty</w:t>
-      </w:r>
-      <w:proofErr w:type="gramEnd"/>
-      <w:r>
-        <w:rPr>
-          <w:rFonts w:ascii="Times New Roman" w:hAnsi="Times New Roman" w:cs="Times New Roman"/>
-          <w:i/>
-          <w:color w:val="2E74B5" w:themeColor="accent1" w:themeShade="BF"/>
-        </w:rPr>
-        <w:t xml:space="preserve"> </w:t>
-      </w:r>
-      <w:r>
-        <w:rPr>
-          <w:rFonts w:ascii="Times New Roman" w:hAnsi="Times New Roman" w:cs="Times New Roman"/>
-          <w:i/>
-          <w:color w:val="2E74B5" w:themeColor="accent1" w:themeShade="BF"/>
-        </w:rPr>
-        <w:t>s</w:t>
-      </w:r>
-      <w:r>
-        <w:rPr>
-          <w:rFonts w:ascii="Times New Roman" w:hAnsi="Times New Roman" w:cs="Times New Roman"/>
-          <w:i/>
-          <w:color w:val="2E74B5" w:themeColor="accent1" w:themeShade="BF"/>
-        </w:rPr>
-        <w:t xml:space="preserve">ervice </w:t>
-      </w:r>
-      <w:r>
-        <w:rPr>
-          <w:rFonts w:ascii="Times New Roman" w:hAnsi="Times New Roman" w:cs="Times New Roman"/>
-          <w:i/>
-          <w:color w:val="2E74B5" w:themeColor="accent1" w:themeShade="BF"/>
-        </w:rPr>
-        <w:t>i</w:t>
-      </w:r>
-      <w:r>
-        <w:rPr>
-          <w:rFonts w:ascii="Times New Roman" w:hAnsi="Times New Roman" w:cs="Times New Roman"/>
-          <w:i/>
-          <w:color w:val="2E74B5" w:themeColor="accent1" w:themeShade="BF"/>
-        </w:rPr>
-        <w:t>nterface API</w:t>
-      </w:r>
-      <w:r>
-        <w:rPr>
-          <w:rFonts w:ascii="Times New Roman" w:hAnsi="Times New Roman" w:cs="Times New Roman"/>
-          <w:i/>
-          <w:color w:val="2E74B5" w:themeColor="accent1" w:themeShade="BF"/>
-        </w:rPr>
-        <w:t>s</w:t>
-      </w:r>
-      <w:r>
-        <w:rPr>
-          <w:rFonts w:ascii="Times New Roman" w:hAnsi="Times New Roman" w:cs="Times New Roman"/>
-          <w:i/>
-          <w:color w:val="2E74B5" w:themeColor="accent1" w:themeShade="BF"/>
-        </w:rPr>
-        <w:t xml:space="preserve">, how to access the service, what parameters are required by the API, and the detailed JSON data format specification that could be used by a </w:t>
-      </w:r>
-      <w:r>
-        <w:rPr>
-          <w:rFonts w:ascii="Times New Roman" w:hAnsi="Times New Roman" w:cs="Times New Roman"/>
-          <w:i/>
-          <w:color w:val="2E74B5" w:themeColor="accent1" w:themeShade="BF"/>
-        </w:rPr>
-        <w:t>third-</w:t>
-      </w:r>
-      <w:r>
-        <w:rPr>
-          <w:rFonts w:ascii="Times New Roman" w:hAnsi="Times New Roman" w:cs="Times New Roman"/>
-          <w:i/>
-          <w:color w:val="2E74B5" w:themeColor="accent1" w:themeShade="BF"/>
-        </w:rPr>
-        <w:t>party developer to integrate with the service and API.</w:t>
-      </w:r>
-    </w:p>
-    <w:p>
-      <w:pPr>
-        <w:rPr>
-          <w:rFonts w:ascii="Times New Roman" w:hAnsi="Times New Roman" w:cs="Times New Roman"/>
-          <w:i/>
-          <w:color w:val="2E74B5" w:themeColor="accent1" w:themeShade="BF"/>
-        </w:rPr>
-      </w:pPr>
-    </w:p>
-    <w:p>
-      <w:pPr>
+      </w:pPr>
+      <w:r>
         <w:rPr>
           <w:rFonts w:ascii="Times New Roman" w:hAnsi="Times New Roman" w:cs="Times New Roman"/>
           <w:b/>
@@ -2274,7 +3304,8 @@
           <w:sz w:val="28"/>
           <w:szCs w:val="28"/>
         </w:rPr>
-      </w:pPr>
+        <w:t xml:space="preserve">Third </w:t>
+      </w:r>
       <w:r>
         <w:rPr>
           <w:rFonts w:ascii="Times New Roman" w:hAnsi="Times New Roman" w:cs="Times New Roman"/>
@@ -2283,7 +3314,7 @@
           <w:sz w:val="28"/>
           <w:szCs w:val="28"/>
         </w:rPr>
-        <w:t>Flow</w:t>
+        <w:t>Part</w:t>
       </w:r>
       <w:r>
         <w:rPr>
@@ -2293,7 +3324,7 @@
           <w:sz w:val="28"/>
           <w:szCs w:val="28"/>
         </w:rPr>
-        <w:t>c</w:t>
+        <w:t>y</w:t>
       </w:r>
       <w:r>
         <w:rPr>
@@ -2303,86 +3334,31 @@
           <w:sz w:val="28"/>
           <w:szCs w:val="28"/>
         </w:rPr>
-        <w:t>harts:</w:t>
-      </w:r>
-    </w:p>
-    <w:p>
-      <w:pPr>
-        <w:rPr>
-          <w:rFonts w:ascii="Times New Roman" w:hAnsi="Times New Roman" w:cs="Times New Roman"/>
-          <w:i/>
-          <w:color w:val="2E74B5" w:themeColor="accent1" w:themeShade="BF"/>
-        </w:rPr>
-      </w:pPr>
-      <w:r>
-        <w:rPr>
-          <w:rFonts w:ascii="Times New Roman" w:hAnsi="Times New Roman" w:cs="Times New Roman"/>
-          <w:i/>
-          <w:color w:val="2E74B5" w:themeColor="accent1" w:themeShade="BF"/>
-        </w:rPr>
-        <w:t>I</w:t>
-      </w:r>
-      <w:r>
-        <w:rPr>
-          <w:rFonts w:ascii="Times New Roman" w:hAnsi="Times New Roman" w:cs="Times New Roman"/>
-          <w:i/>
-          <w:color w:val="2E74B5" w:themeColor="accent1" w:themeShade="BF"/>
-        </w:rPr>
-        <w:t>nsert any flowcharts here. Flowcharts should document algorithms or workflow that will be implemented in your program. At a minimum</w:t>
-      </w:r>
-      <w:r>
-        <w:rPr>
-          <w:rFonts w:ascii="Times New Roman" w:hAnsi="Times New Roman" w:cs="Times New Roman"/>
-          <w:i/>
-          <w:color w:val="2E74B5" w:themeColor="accent1" w:themeShade="BF"/>
-        </w:rPr>
-        <w:t>,</w:t>
-      </w:r>
-      <w:r>
-        <w:rPr>
-          <w:rFonts w:ascii="Times New Roman" w:hAnsi="Times New Roman" w:cs="Times New Roman"/>
-          <w:i/>
-          <w:color w:val="2E74B5" w:themeColor="accent1" w:themeShade="BF"/>
-        </w:rPr>
-        <w:t xml:space="preserve"> this </w:t>
-      </w:r>
-      <w:r>
-        <w:rPr>
-          <w:rFonts w:ascii="Times New Roman" w:hAnsi="Times New Roman" w:cs="Times New Roman"/>
-          <w:i/>
-          <w:color w:val="2E74B5" w:themeColor="accent1" w:themeShade="BF"/>
-        </w:rPr>
-        <w:t xml:space="preserve">section </w:t>
-      </w:r>
-      <w:r>
-        <w:rPr>
-          <w:rFonts w:ascii="Times New Roman" w:hAnsi="Times New Roman" w:cs="Times New Roman"/>
-          <w:i/>
-          <w:color w:val="2E74B5" w:themeColor="accent1" w:themeShade="BF"/>
-        </w:rPr>
-        <w:t>should contain a flowch</w:t>
-      </w:r>
-      <w:r>
-        <w:rPr>
-          <w:rFonts w:ascii="Times New Roman" w:hAnsi="Times New Roman" w:cs="Times New Roman"/>
-          <w:i/>
-          <w:color w:val="2E74B5" w:themeColor="accent1" w:themeShade="BF"/>
-        </w:rPr>
-        <w:t>art of your shopping experience</w:t>
-      </w:r>
-      <w:r>
-        <w:rPr>
-          <w:rFonts w:ascii="Times New Roman" w:hAnsi="Times New Roman" w:cs="Times New Roman"/>
-          <w:i/>
-          <w:color w:val="2E74B5" w:themeColor="accent1" w:themeShade="BF"/>
-        </w:rPr>
-        <w:t>.</w:t>
-      </w:r>
-    </w:p>
-    <w:p>
-      <w:pPr>
-        <w:rPr>
-          <w:rFonts w:ascii="Times New Roman" w:hAnsi="Times New Roman" w:cs="Times New Roman"/>
+        <w:t xml:space="preserve"> Interface Design:</w:t>
+      </w:r>
+    </w:p>
+    <w:p>
+      <w:pPr>
+        <w:widowControl w:val="0"/>
+        <w:rPr>
+          <w:rFonts w:ascii="Times New Roman" w:hAnsi="Times New Roman" w:cs="Times New Roman"/>
+          <w:color w:val="2E74B5" w:themeColor="accent1" w:themeShade="BF"/>
+        </w:rPr>
+      </w:pPr>
+      <w:r>
+        <w:rPr>
+          <w:rFonts w:ascii="Times New Roman" w:hAnsi="Times New Roman" w:cs="Times New Roman"/>
+          <w:i/>
+          <w:color w:val="2E74B5" w:themeColor="accent1" w:themeShade="BF"/>
+        </w:rPr>
+        <w:t>Currently no Third Party Service Interface APIs are planned to be consumed. As planning and development progresses various options may be leveraged.</w:t>
+      </w:r>
+    </w:p>
+    <w:p>
+      <w:pPr>
+        <w:rPr>
+          <w:rFonts w:ascii="Times New Roman" w:hAnsi="Times New Roman" w:cs="Times New Roman"/>
+          <w:i/>
           <w:color w:val="2E74B5" w:themeColor="accent1" w:themeShade="BF"/>
         </w:rPr>
       </w:pPr>
@@ -2397,7 +3373,9 @@
           <w:szCs w:val="28"/>
         </w:rPr>
       </w:pPr>
-      <w:r>
+    </w:p>
+    <w:p>
+      <w:pPr>
         <w:rPr>
           <w:rFonts w:ascii="Times New Roman" w:hAnsi="Times New Roman" w:cs="Times New Roman"/>
           <w:b/>
@@ -2405,95 +3383,6 @@
           <w:sz w:val="28"/>
           <w:szCs w:val="28"/>
         </w:rPr>
-        <w:t>User Interface Diagrams:</w:t>
-      </w:r>
-    </w:p>
-    <w:p>
-      <w:pPr>
-        <w:rPr>
-          <w:rFonts w:ascii="Times New Roman" w:hAnsi="Times New Roman" w:cs="Times New Roman"/>
-          <w:color w:val="2E74B5" w:themeColor="accent1" w:themeShade="BF"/>
-        </w:rPr>
-      </w:pPr>
-      <w:r>
-        <w:rPr>
-          <w:rFonts w:ascii="Times New Roman" w:hAnsi="Times New Roman" w:cs="Times New Roman"/>
-          <w:i/>
-          <w:color w:val="2E74B5" w:themeColor="accent1" w:themeShade="BF"/>
-        </w:rPr>
-        <w:t>I</w:t>
-      </w:r>
-      <w:r>
-        <w:rPr>
-          <w:rFonts w:ascii="Times New Roman" w:hAnsi="Times New Roman" w:cs="Times New Roman"/>
-          <w:i/>
-          <w:color w:val="2E74B5" w:themeColor="accent1" w:themeShade="BF"/>
-        </w:rPr>
-        <w:t>nsert any wireframe drawings or white board concepts that were developed to support your application. If you have no supporting documentation</w:t>
-      </w:r>
-      <w:r>
-        <w:rPr>
-          <w:rFonts w:ascii="Times New Roman" w:hAnsi="Times New Roman" w:cs="Times New Roman"/>
-          <w:i/>
-          <w:color w:val="2E74B5" w:themeColor="accent1" w:themeShade="BF"/>
-        </w:rPr>
-        <w:t>,</w:t>
-      </w:r>
-      <w:r>
-        <w:rPr>
-          <w:rFonts w:ascii="Times New Roman" w:hAnsi="Times New Roman" w:cs="Times New Roman"/>
-          <w:i/>
-          <w:color w:val="2E74B5" w:themeColor="accent1" w:themeShade="BF"/>
-        </w:rPr>
-        <w:t xml:space="preserve"> please explain the rational</w:t>
-      </w:r>
-      <w:r>
-        <w:rPr>
-          <w:rFonts w:ascii="Times New Roman" w:hAnsi="Times New Roman" w:cs="Times New Roman"/>
-          <w:i/>
-          <w:color w:val="2E74B5" w:themeColor="accent1" w:themeShade="BF"/>
-        </w:rPr>
-        <w:t xml:space="preserve">e </w:t>
-      </w:r>
-      <w:r>
-        <w:rPr>
-          <w:rFonts w:ascii="Times New Roman" w:hAnsi="Times New Roman" w:cs="Times New Roman"/>
-          <w:i/>
-          <w:color w:val="2E74B5" w:themeColor="accent1" w:themeShade="BF"/>
-        </w:rPr>
-        <w:t>for</w:t>
-      </w:r>
-      <w:r>
-        <w:rPr>
-          <w:rFonts w:ascii="Times New Roman" w:hAnsi="Times New Roman" w:cs="Times New Roman"/>
-          <w:i/>
-          <w:color w:val="2E74B5" w:themeColor="accent1" w:themeShade="BF"/>
-        </w:rPr>
-        <w:t xml:space="preserve"> </w:t>
-      </w:r>
-      <w:r>
-        <w:rPr>
-          <w:rFonts w:ascii="Times New Roman" w:hAnsi="Times New Roman" w:cs="Times New Roman"/>
-          <w:i/>
-          <w:color w:val="2E74B5" w:themeColor="accent1" w:themeShade="BF"/>
-        </w:rPr>
-        <w:t>leaving</w:t>
-      </w:r>
-      <w:r>
-        <w:rPr>
-          <w:rFonts w:ascii="Times New Roman" w:hAnsi="Times New Roman" w:cs="Times New Roman"/>
-          <w:i/>
-          <w:color w:val="2E74B5" w:themeColor="accent1" w:themeShade="BF"/>
-        </w:rPr>
-        <w:t xml:space="preserve"> this section as N/A.</w:t>
-      </w:r>
-    </w:p>
-    <w:p>
-      <w:pPr>
-        <w:rPr>
-          <w:rFonts w:ascii="Times New Roman" w:hAnsi="Times New Roman" w:cs="Times New Roman"/>
-          <w:color w:val="2E74B5" w:themeColor="accent1" w:themeShade="BF"/>
-        </w:rPr>
       </w:pPr>
     </w:p>
     <w:p>
@@ -2506,7 +3395,9 @@
           <w:szCs w:val="28"/>
         </w:rPr>
       </w:pPr>
-      <w:r>
+    </w:p>
+    <w:p>
+      <w:pPr>
         <w:rPr>
           <w:rFonts w:ascii="Times New Roman" w:hAnsi="Times New Roman" w:cs="Times New Roman"/>
           <w:b/>
@@ -2514,119 +3405,6 @@
           <w:sz w:val="28"/>
           <w:szCs w:val="28"/>
         </w:rPr>
-        <w:t>Class Diagrams:</w:t>
-      </w:r>
-    </w:p>
-    <w:p>
-      <w:pPr>
-        <w:rPr>
-          <w:rFonts w:ascii="Times New Roman" w:hAnsi="Times New Roman" w:cs="Times New Roman"/>
-          <w:color w:val="2E74B5" w:themeColor="accent1" w:themeShade="BF"/>
-        </w:rPr>
-      </w:pPr>
-      <w:r>
-        <w:rPr>
-          <w:rFonts w:ascii="Times New Roman" w:hAnsi="Times New Roman" w:cs="Times New Roman"/>
-          <w:i/>
-          <w:color w:val="2E74B5" w:themeColor="accent1" w:themeShade="BF"/>
-        </w:rPr>
-        <w:t>I</w:t>
-      </w:r>
-      <w:r>
-        <w:rPr>
-          <w:rFonts w:ascii="Times New Roman" w:hAnsi="Times New Roman" w:cs="Times New Roman"/>
-          <w:i/>
-          <w:color w:val="2E74B5" w:themeColor="accent1" w:themeShade="BF"/>
-        </w:rPr>
-        <w:t xml:space="preserve">nsert any class diagrams here. Your class diagrams should be drawn correctly with the </w:t>
-      </w:r>
-      <w:r>
-        <w:rPr>
-          <w:rFonts w:ascii="Times New Roman" w:hAnsi="Times New Roman" w:cs="Times New Roman"/>
-          <w:i/>
-          <w:color w:val="2E74B5" w:themeColor="accent1" w:themeShade="BF"/>
-        </w:rPr>
-        <w:t>three</w:t>
-      </w:r>
-      <w:r>
-        <w:rPr>
-          <w:rFonts w:ascii="Times New Roman" w:hAnsi="Times New Roman" w:cs="Times New Roman"/>
-          <w:i/>
-          <w:color w:val="2E74B5" w:themeColor="accent1" w:themeShade="BF"/>
-        </w:rPr>
-        <w:t xml:space="preserve"> appropriate class compartments, + and – minus to indicate accessibility, and the data types for the state/properties</w:t>
-      </w:r>
-      <w:r>
-        <w:rPr>
-          <w:rFonts w:ascii="Times New Roman" w:hAnsi="Times New Roman" w:cs="Times New Roman"/>
-          <w:i/>
-          <w:color w:val="2E74B5" w:themeColor="accent1" w:themeShade="BF"/>
-        </w:rPr>
-        <w:t>,</w:t>
-      </w:r>
-      <w:r>
-        <w:rPr>
-          <w:rFonts w:ascii="Times New Roman" w:hAnsi="Times New Roman" w:cs="Times New Roman"/>
-          <w:i/>
-          <w:color w:val="2E74B5" w:themeColor="accent1" w:themeShade="BF"/>
-        </w:rPr>
-        <w:t xml:space="preserve"> as well as method arguments and return types. If you have no supporting documentation</w:t>
-      </w:r>
-      <w:r>
-        <w:rPr>
-          <w:rFonts w:ascii="Times New Roman" w:hAnsi="Times New Roman" w:cs="Times New Roman"/>
-          <w:i/>
-          <w:color w:val="2E74B5" w:themeColor="accent1" w:themeShade="BF"/>
-        </w:rPr>
-        <w:t>,</w:t>
-      </w:r>
-      <w:r>
-        <w:rPr>
-          <w:rFonts w:ascii="Times New Roman" w:hAnsi="Times New Roman" w:cs="Times New Roman"/>
-          <w:i/>
-          <w:color w:val="2E74B5" w:themeColor="accent1" w:themeShade="BF"/>
-        </w:rPr>
-        <w:t xml:space="preserve"> please explain the rational</w:t>
-      </w:r>
-      <w:r>
-        <w:rPr>
-          <w:rFonts w:ascii="Times New Roman" w:hAnsi="Times New Roman" w:cs="Times New Roman"/>
-          <w:i/>
-          <w:color w:val="2E74B5" w:themeColor="accent1" w:themeShade="BF"/>
-        </w:rPr>
-        <w:t>e</w:t>
-      </w:r>
-      <w:r>
-        <w:rPr>
-          <w:rFonts w:ascii="Times New Roman" w:hAnsi="Times New Roman" w:cs="Times New Roman"/>
-          <w:i/>
-          <w:color w:val="2E74B5" w:themeColor="accent1" w:themeShade="BF"/>
-        </w:rPr>
-        <w:t xml:space="preserve"> </w:t>
-      </w:r>
-      <w:r>
-        <w:rPr>
-          <w:rFonts w:ascii="Times New Roman" w:hAnsi="Times New Roman" w:cs="Times New Roman"/>
-          <w:i/>
-          <w:color w:val="2E74B5" w:themeColor="accent1" w:themeShade="BF"/>
-        </w:rPr>
-        <w:t xml:space="preserve">for leaving </w:t>
-      </w:r>
-      <w:r>
-        <w:rPr>
-          <w:rFonts w:ascii="Times New Roman" w:hAnsi="Times New Roman" w:cs="Times New Roman"/>
-          <w:i/>
-          <w:color w:val="2E74B5" w:themeColor="accent1" w:themeShade="BF"/>
-        </w:rPr>
-        <w:t>this section as N/A.</w:t>
-      </w:r>
-    </w:p>
-    <w:p>
-      <w:pPr>
-        <w:rPr>
-          <w:rFonts w:ascii="Times New Roman" w:hAnsi="Times New Roman" w:cs="Times New Roman"/>
-          <w:color w:val="2E74B5" w:themeColor="accent1" w:themeShade="BF"/>
-        </w:rPr>
       </w:pPr>
     </w:p>
     <w:p>
@@ -2639,7 +3417,9 @@
           <w:szCs w:val="28"/>
         </w:rPr>
       </w:pPr>
-      <w:r>
+    </w:p>
+    <w:p>
+      <w:pPr>
         <w:rPr>
           <w:rFonts w:ascii="Times New Roman" w:hAnsi="Times New Roman" w:cs="Times New Roman"/>
           <w:b/>
@@ -2647,103 +3427,6 @@
           <w:sz w:val="28"/>
           <w:szCs w:val="28"/>
         </w:rPr>
-        <w:t>Pseudo Code:</w:t>
-      </w:r>
-    </w:p>
-    <w:p>
-      <w:pPr>
-        <w:rPr>
-          <w:rFonts w:ascii="Times New Roman" w:hAnsi="Times New Roman" w:cs="Times New Roman"/>
-          <w:color w:val="2E74B5" w:themeColor="accent1" w:themeShade="BF"/>
-        </w:rPr>
-      </w:pPr>
-      <w:r>
-        <w:rPr>
-          <w:rFonts w:ascii="Times New Roman" w:hAnsi="Times New Roman" w:cs="Times New Roman"/>
-          <w:i/>
-          <w:color w:val="2E74B5" w:themeColor="accent1" w:themeShade="BF"/>
-        </w:rPr>
-        <w:t>P</w:t>
-      </w:r>
-      <w:r>
-        <w:rPr>
-          <w:rFonts w:ascii="Times New Roman" w:hAnsi="Times New Roman" w:cs="Times New Roman"/>
-          <w:i/>
-          <w:color w:val="2E74B5" w:themeColor="accent1" w:themeShade="BF"/>
-        </w:rPr>
-        <w:t xml:space="preserve">rovide Bitbucket URL references to any code stubs </w:t>
-      </w:r>
-      <w:r>
-        <w:rPr>
-          <w:rFonts w:ascii="Times New Roman" w:hAnsi="Times New Roman" w:cs="Times New Roman"/>
-          <w:i/>
-          <w:color w:val="2E74B5" w:themeColor="accent1" w:themeShade="BF"/>
-        </w:rPr>
-        <w:t>and</w:t>
-      </w:r>
-      <w:r>
-        <w:rPr>
-          <w:rFonts w:ascii="Times New Roman" w:hAnsi="Times New Roman" w:cs="Times New Roman"/>
-          <w:i/>
-          <w:color w:val="2E74B5" w:themeColor="accent1" w:themeShade="BF"/>
-        </w:rPr>
-        <w:t xml:space="preserve"> pseudo code. If you have no supporting documentation</w:t>
-      </w:r>
-      <w:r>
-        <w:rPr>
-          <w:rFonts w:ascii="Times New Roman" w:hAnsi="Times New Roman" w:cs="Times New Roman"/>
-          <w:i/>
-          <w:color w:val="2E74B5" w:themeColor="accent1" w:themeShade="BF"/>
-        </w:rPr>
-        <w:t>,</w:t>
-      </w:r>
-      <w:r>
-        <w:rPr>
-          <w:rFonts w:ascii="Times New Roman" w:hAnsi="Times New Roman" w:cs="Times New Roman"/>
-          <w:i/>
-          <w:color w:val="2E74B5" w:themeColor="accent1" w:themeShade="BF"/>
-        </w:rPr>
-        <w:t xml:space="preserve"> please explain the rational</w:t>
-      </w:r>
-      <w:r>
-        <w:rPr>
-          <w:rFonts w:ascii="Times New Roman" w:hAnsi="Times New Roman" w:cs="Times New Roman"/>
-          <w:i/>
-          <w:color w:val="2E74B5" w:themeColor="accent1" w:themeShade="BF"/>
-        </w:rPr>
-        <w:t>e</w:t>
-      </w:r>
-      <w:r>
-        <w:rPr>
-          <w:rFonts w:ascii="Times New Roman" w:hAnsi="Times New Roman" w:cs="Times New Roman"/>
-          <w:i/>
-          <w:color w:val="2E74B5" w:themeColor="accent1" w:themeShade="BF"/>
-        </w:rPr>
-        <w:t xml:space="preserve"> </w:t>
-      </w:r>
-      <w:r>
-        <w:rPr>
-          <w:rFonts w:ascii="Times New Roman" w:hAnsi="Times New Roman" w:cs="Times New Roman"/>
-          <w:i/>
-          <w:color w:val="2E74B5" w:themeColor="accent1" w:themeShade="BF"/>
-        </w:rPr>
-        <w:t>for leaving</w:t>
-      </w:r>
-      <w:r>
-        <w:rPr>
-          <w:rFonts w:ascii="Times New Roman" w:hAnsi="Times New Roman" w:cs="Times New Roman"/>
-          <w:i/>
-          <w:color w:val="2E74B5" w:themeColor="accent1" w:themeShade="BF"/>
-        </w:rPr>
-        <w:t xml:space="preserve"> this section as N/A.</w:t>
-      </w:r>
-    </w:p>
-    <w:p>
-      <w:pPr>
-        <w:rPr>
-          <w:rFonts w:ascii="Times New Roman" w:hAnsi="Times New Roman" w:cs="Times New Roman"/>
-          <w:color w:val="2E74B5" w:themeColor="accent1" w:themeShade="BF"/>
-        </w:rPr>
       </w:pPr>
     </w:p>
     <w:p>
@@ -2756,7 +3439,9 @@
           <w:szCs w:val="28"/>
         </w:rPr>
       </w:pPr>
-      <w:r>
+    </w:p>
+    <w:p>
+      <w:pPr>
         <w:rPr>
           <w:rFonts w:ascii="Times New Roman" w:hAnsi="Times New Roman" w:cs="Times New Roman"/>
           <w:b/>
@@ -2764,6 +3449,224 @@
           <w:sz w:val="28"/>
           <w:szCs w:val="28"/>
         </w:rPr>
+      </w:pPr>
+    </w:p>
+    <w:p>
+      <w:pPr>
+        <w:rPr>
+          <w:rFonts w:ascii="Times New Roman" w:hAnsi="Times New Roman" w:cs="Times New Roman"/>
+          <w:b/>
+          <w:color w:val="000000" w:themeColor="text1"/>
+          <w:sz w:val="28"/>
+          <w:szCs w:val="28"/>
+        </w:rPr>
+      </w:pPr>
+      <w:r>
+        <w:rPr>
+          <w:rFonts w:ascii="Times New Roman" w:hAnsi="Times New Roman" w:cs="Times New Roman"/>
+          <w:b/>
+          <w:color w:val="000000" w:themeColor="text1"/>
+          <w:sz w:val="28"/>
+          <w:szCs w:val="28"/>
+        </w:rPr>
+        <w:lastRenderedPageBreak/>
+        <w:t>Flow</w:t>
+      </w:r>
+      <w:r>
+        <w:rPr>
+          <w:rFonts w:ascii="Times New Roman" w:hAnsi="Times New Roman" w:cs="Times New Roman"/>
+          <w:b/>
+          <w:color w:val="000000" w:themeColor="text1"/>
+          <w:sz w:val="28"/>
+          <w:szCs w:val="28"/>
+        </w:rPr>
+        <w:t>c</w:t>
+      </w:r>
+      <w:r>
+        <w:rPr>
+          <w:rFonts w:ascii="Times New Roman" w:hAnsi="Times New Roman" w:cs="Times New Roman"/>
+          <w:b/>
+          <w:color w:val="000000" w:themeColor="text1"/>
+          <w:sz w:val="28"/>
+          <w:szCs w:val="28"/>
+        </w:rPr>
+        <w:t>harts:</w:t>
+      </w:r>
+    </w:p>
+    <w:p>
+      <w:pPr>
+        <w:jc w:val="center"/>
+        <w:rPr>
+          <w:rFonts w:ascii="Times New Roman" w:hAnsi="Times New Roman" w:cs="Times New Roman"/>
+          <w:color w:val="2E74B5" w:themeColor="accent1" w:themeShade="BF"/>
+        </w:rPr>
+      </w:pPr>
+      <w:r>
+        <w:rPr>
+          <w:rFonts w:ascii="Times New Roman" w:hAnsi="Times New Roman" w:cs="Times New Roman"/>
+          <w:color w:val="2E74B5" w:themeColor="accent1" w:themeShade="BF"/>
+        </w:rPr>
+        <w:pict w14:anchorId="58E7ECC7">
+          <v:shape id="_x0000_i1026" type="#_x0000_t75" style="width:366pt;height:510.75pt">
+            <v:imagedata r:id="rId10" o:title="Workflow_Sourcetree"/>
+          </v:shape>
+        </w:pict>
+      </w:r>
+    </w:p>
+    <w:p>
+      <w:pPr>
+        <w:rPr>
+          <w:rFonts w:ascii="Times New Roman" w:hAnsi="Times New Roman" w:cs="Times New Roman"/>
+          <w:b/>
+          <w:color w:val="000000" w:themeColor="text1"/>
+          <w:sz w:val="28"/>
+          <w:szCs w:val="28"/>
+        </w:rPr>
+      </w:pPr>
+      <w:r>
+        <w:rPr>
+          <w:rFonts w:ascii="Times New Roman" w:hAnsi="Times New Roman" w:cs="Times New Roman"/>
+          <w:b/>
+          <w:color w:val="000000" w:themeColor="text1"/>
+          <w:sz w:val="28"/>
+          <w:szCs w:val="28"/>
+        </w:rPr>
+        <w:lastRenderedPageBreak/>
+        <w:t>User Interface Diagrams:</w:t>
+      </w:r>
+    </w:p>
+    <w:p>
+      <w:pPr>
+        <w:rPr>
+          <w:rFonts w:ascii="Times New Roman" w:hAnsi="Times New Roman" w:cs="Times New Roman"/>
+          <w:color w:val="2E74B5" w:themeColor="accent1" w:themeShade="BF"/>
+        </w:rPr>
+      </w:pPr>
+      <w:r>
+        <w:rPr>
+          <w:rFonts w:ascii="Times New Roman" w:hAnsi="Times New Roman" w:cs="Times New Roman"/>
+          <w:i/>
+          <w:color w:val="2E74B5" w:themeColor="accent1" w:themeShade="BF"/>
+        </w:rPr>
+        <w:t>N/A – Currently no user interface diagrams exist for the application due to establishing development environments, establishing the repository, and creating the initial login and registration. As new views are discussed for the application diagrams will be created.</w:t>
+      </w:r>
+    </w:p>
+    <w:p>
+      <w:pPr>
+        <w:rPr>
+          <w:rFonts w:ascii="Times New Roman" w:hAnsi="Times New Roman" w:cs="Times New Roman"/>
+          <w:color w:val="2E74B5" w:themeColor="accent1" w:themeShade="BF"/>
+        </w:rPr>
+      </w:pPr>
+    </w:p>
+    <w:p>
+      <w:pPr>
+        <w:rPr>
+          <w:rFonts w:ascii="Times New Roman" w:hAnsi="Times New Roman" w:cs="Times New Roman"/>
+          <w:b/>
+          <w:color w:val="000000" w:themeColor="text1"/>
+          <w:sz w:val="28"/>
+          <w:szCs w:val="28"/>
+        </w:rPr>
+      </w:pPr>
+      <w:r>
+        <w:rPr>
+          <w:rFonts w:ascii="Times New Roman" w:hAnsi="Times New Roman" w:cs="Times New Roman"/>
+          <w:b/>
+          <w:color w:val="000000" w:themeColor="text1"/>
+          <w:sz w:val="28"/>
+          <w:szCs w:val="28"/>
+        </w:rPr>
+        <w:t>Class Diagrams:</w:t>
+      </w:r>
+    </w:p>
+    <w:p>
+      <w:pPr>
+        <w:rPr>
+          <w:rFonts w:ascii="Times New Roman" w:hAnsi="Times New Roman" w:cs="Times New Roman"/>
+          <w:color w:val="2E74B5" w:themeColor="accent1" w:themeShade="BF"/>
+        </w:rPr>
+      </w:pPr>
+      <w:r>
+        <w:rPr>
+          <w:rFonts w:ascii="Times New Roman" w:hAnsi="Times New Roman" w:cs="Times New Roman"/>
+          <w:i/>
+          <w:color w:val="2E74B5" w:themeColor="accent1" w:themeShade="BF"/>
+        </w:rPr>
+        <w:t>N/A – Currently the only classes that exist within the application are the login and registration controllers. Both utilize a single method for inserting user submitted data and retrieving the data for the login process.</w:t>
+      </w:r>
+    </w:p>
+    <w:p>
+      <w:pPr>
+        <w:rPr>
+          <w:rFonts w:ascii="Times New Roman" w:hAnsi="Times New Roman" w:cs="Times New Roman"/>
+          <w:color w:val="2E74B5" w:themeColor="accent1" w:themeShade="BF"/>
+        </w:rPr>
+      </w:pPr>
+    </w:p>
+    <w:p>
+      <w:pPr>
+        <w:rPr>
+          <w:rFonts w:ascii="Times New Roman" w:hAnsi="Times New Roman" w:cs="Times New Roman"/>
+          <w:b/>
+          <w:color w:val="000000" w:themeColor="text1"/>
+          <w:sz w:val="28"/>
+          <w:szCs w:val="28"/>
+        </w:rPr>
+      </w:pPr>
+      <w:r>
+        <w:rPr>
+          <w:rFonts w:ascii="Times New Roman" w:hAnsi="Times New Roman" w:cs="Times New Roman"/>
+          <w:b/>
+          <w:color w:val="000000" w:themeColor="text1"/>
+          <w:sz w:val="28"/>
+          <w:szCs w:val="28"/>
+        </w:rPr>
+        <w:t>Pseudo Code:</w:t>
+      </w:r>
+    </w:p>
+    <w:p>
+      <w:pPr>
+        <w:rPr>
+          <w:rFonts w:ascii="Times New Roman" w:hAnsi="Times New Roman" w:cs="Times New Roman"/>
+          <w:color w:val="2E74B5" w:themeColor="accent1" w:themeShade="BF"/>
+        </w:rPr>
+      </w:pPr>
+      <w:r>
+        <w:rPr>
+          <w:rFonts w:ascii="Times New Roman" w:hAnsi="Times New Roman" w:cs="Times New Roman"/>
+          <w:i/>
+          <w:color w:val="2E74B5" w:themeColor="accent1" w:themeShade="BF"/>
+        </w:rPr>
+        <w:t>N/A – Currently no pseudo code exists within the application. This section will be updated as necessary as we move further into production and development.</w:t>
+      </w:r>
+    </w:p>
+    <w:p>
+      <w:pPr>
+        <w:rPr>
+          <w:rFonts w:ascii="Times New Roman" w:hAnsi="Times New Roman" w:cs="Times New Roman"/>
+          <w:color w:val="2E74B5" w:themeColor="accent1" w:themeShade="BF"/>
+        </w:rPr>
+      </w:pPr>
+    </w:p>
+    <w:p>
+      <w:pPr>
+        <w:rPr>
+          <w:rFonts w:ascii="Times New Roman" w:hAnsi="Times New Roman" w:cs="Times New Roman"/>
+          <w:b/>
+          <w:color w:val="000000" w:themeColor="text1"/>
+          <w:sz w:val="28"/>
+          <w:szCs w:val="28"/>
+        </w:rPr>
+      </w:pPr>
+      <w:r>
+        <w:rPr>
+          <w:rFonts w:ascii="Times New Roman" w:hAnsi="Times New Roman" w:cs="Times New Roman"/>
+          <w:b/>
+          <w:color w:val="000000" w:themeColor="text1"/>
+          <w:sz w:val="28"/>
+          <w:szCs w:val="28"/>
+        </w:rPr>
         <w:t>Other Documentation:</w:t>
       </w:r>
     </w:p>
@@ -2781,63 +3684,7 @@
           <w:i/>
           <w:color w:val="2E74B5" w:themeColor="accent1" w:themeShade="BF"/>
         </w:rPr>
-        <w:t>I</w:t>
-      </w:r>
-      <w:r>
-        <w:rPr>
-          <w:rFonts w:ascii="Times New Roman" w:hAnsi="Times New Roman" w:cs="Times New Roman"/>
-          <w:i/>
-          <w:color w:val="2E74B5" w:themeColor="accent1" w:themeShade="BF"/>
-        </w:rPr>
-        <w:t>nsert any additional drawings, storyboards, white board pictures, project schedules, tasks lists, etc. that support your approach, design, and project. If you have no supporting documentation</w:t>
-      </w:r>
-      <w:r>
-        <w:rPr>
-          <w:rFonts w:ascii="Times New Roman" w:hAnsi="Times New Roman" w:cs="Times New Roman"/>
-          <w:i/>
-          <w:color w:val="2E74B5" w:themeColor="accent1" w:themeShade="BF"/>
-        </w:rPr>
-        <w:t>,</w:t>
-      </w:r>
-      <w:r>
-        <w:rPr>
-          <w:rFonts w:ascii="Times New Roman" w:hAnsi="Times New Roman" w:cs="Times New Roman"/>
-          <w:i/>
-          <w:color w:val="2E74B5" w:themeColor="accent1" w:themeShade="BF"/>
-        </w:rPr>
-        <w:t xml:space="preserve"> please explain the rational</w:t>
-      </w:r>
-      <w:r>
-        <w:rPr>
-          <w:rFonts w:ascii="Times New Roman" w:hAnsi="Times New Roman" w:cs="Times New Roman"/>
-          <w:i/>
-          <w:color w:val="2E74B5" w:themeColor="accent1" w:themeShade="BF"/>
-        </w:rPr>
-        <w:t>e</w:t>
-      </w:r>
-      <w:r>
-        <w:rPr>
-          <w:rFonts w:ascii="Times New Roman" w:hAnsi="Times New Roman" w:cs="Times New Roman"/>
-          <w:i/>
-          <w:color w:val="2E74B5" w:themeColor="accent1" w:themeShade="BF"/>
-        </w:rPr>
-        <w:t xml:space="preserve"> </w:t>
-      </w:r>
-      <w:r>
-        <w:rPr>
-          <w:rFonts w:ascii="Times New Roman" w:hAnsi="Times New Roman" w:cs="Times New Roman"/>
-          <w:i/>
-          <w:color w:val="2E74B5" w:themeColor="accent1" w:themeShade="BF"/>
-        </w:rPr>
-        <w:t>for leaving</w:t>
-      </w:r>
-      <w:r>
-        <w:rPr>
-          <w:rFonts w:ascii="Times New Roman" w:hAnsi="Times New Roman" w:cs="Times New Roman"/>
-          <w:i/>
-          <w:color w:val="2E74B5" w:themeColor="accent1" w:themeShade="BF"/>
-        </w:rPr>
-        <w:t xml:space="preserve"> this section as N/A.</w:t>
+        <w:t>N/A – Currently no additional drawings, storyboards, or schedules exist. This section will be updated as necessary as we move further into production and development.</w:t>
       </w:r>
     </w:p>
     <w:p>
@@ -2860,7 +3707,7 @@
 </file>
 
 <file path=word/numbering.xml><?xml version="1.0" encoding="utf-8"?>
-<w:numbering xmlns:wpc="http://schemas.microsoft.com/office/word/2010/wordprocessingCanvas" xmlns:cx="http://schemas.microsoft.com/office/drawing/2014/chartex" xmlns:cx1="http://schemas.microsoft.com/office/drawing/2015/9/8/chartex" xmlns:cx2="http://schemas.microsoft.com/office/drawing/2015/10/21/chartex" xmlns:cx3="http://schemas.microsoft.com/office/drawing/2016/5/9/chartex" xmlns:cx4="http://schemas.microsoft.com/office/drawing/2016/5/10/chartex" xmlns:cx5="http://schemas.microsoft.com/office/drawing/2016/5/11/chartex" xmlns:cx6="http://schemas.microsoft.com/office/drawing/2016/5/12/chartex" xmlns:cx7="http://schemas.microsoft.com/office/drawing/2016/5/13/chartex" xmlns:cx8="http://schemas.microsoft.com/office/drawing/2016/5/14/chartex" xmlns:mc="http://schemas.openxmlformats.org/markup-compatibility/2006" xmlns:aink="http://schemas.microsoft.com/office/drawing/2016/ink" xmlns:am3d="http://schemas.microsoft.com/office/drawing/2017/model3d" xmlns:o="urn:schemas-microsoft-com:office:office" xmlns:r="http://schemas.openxmlformats.org/officeDocument/2006/relationships" xmlns:m="http://schemas.openxmlformats.org/officeDocument/2006/math" xmlns:v="urn:schemas-microsoft-com:vml" xmlns:wp14="http://schemas.microsoft.com/office/word/2010/wordprocessingDrawing" xmlns:wp="http://schemas.openxmlformats.org/drawingml/2006/wordprocessingDrawing" xmlns:w10="urn:schemas-microsoft-com:office:word" xmlns:w="http://schemas.openxmlformats.org/wordprocessingml/2006/main" xmlns:w14="http://schemas.microsoft.com/office/word/2010/wordml" xmlns:w15="http://schemas.microsoft.com/office/word/2012/wordml" xmlns:w16cex="http://schemas.microsoft.com/office/word/2018/wordml/cex" xmlns:w16cid="http://schemas.microsoft.com/office/word/2016/wordml/cid" xmlns:w16="http://schemas.microsoft.com/office/word/2018/wordml" xmlns:w16se="http://schemas.microsoft.com/office/word/2015/wordml/symex" xmlns:wpg="http://schemas.microsoft.com/office/word/2010/wordprocessingGroup" xmlns:wpi="http://schemas.microsoft.com/office/word/2010/wordprocessingInk" xmlns:wne="http://schemas.microsoft.com/office/word/2006/wordml" xmlns:wps="http://schemas.microsoft.com/office/word/2010/wordprocessingShape" mc:Ignorable="w14 w15 w16se w16cid w16 w16cex wp14">
+<w:numbering xmlns:wpc="http://schemas.microsoft.com/office/word/2010/wordprocessingCanvas" xmlns:mc="http://schemas.openxmlformats.org/markup-compatibility/2006" xmlns:o="urn:schemas-microsoft-com:office:office" xmlns:r="http://schemas.openxmlformats.org/officeDocument/2006/relationships" xmlns:m="http://schemas.openxmlformats.org/officeDocument/2006/math" xmlns:v="urn:schemas-microsoft-com:vml" xmlns:wp14="http://schemas.microsoft.com/office/word/2010/wordprocessingDrawing" xmlns:wp="http://schemas.openxmlformats.org/drawingml/2006/wordprocessingDrawing" xmlns:w10="urn:schemas-microsoft-com:office:word" xmlns:w="http://schemas.openxmlformats.org/wordprocessingml/2006/main" xmlns:w14="http://schemas.microsoft.com/office/word/2010/wordml" xmlns:w15="http://schemas.microsoft.com/office/word/2012/wordml" xmlns:wpg="http://schemas.microsoft.com/office/word/2010/wordprocessingGroup" xmlns:wpi="http://schemas.microsoft.com/office/word/2010/wordprocessingInk" xmlns:wne="http://schemas.microsoft.com/office/word/2006/wordml" xmlns:wps="http://schemas.microsoft.com/office/word/2010/wordprocessingShape" mc:Ignorable="w14 w15 wp14">
   <w:abstractNum w:abstractNumId="0" w15:restartNumberingAfterBreak="0">
     <w:nsid w:val="74954042"/>
     <w:multiLevelType w:val="hybridMultilevel"/>
@@ -2958,7 +3805,7 @@
 </file>
 
 <file path=word/styles.xml><?xml version="1.0" encoding="utf-8"?>
-<w:styles xmlns:mc="http://schemas.openxmlformats.org/markup-compatibility/2006" xmlns:r="http://schemas.openxmlformats.org/officeDocument/2006/relationships" xmlns:w="http://schemas.openxmlformats.org/wordprocessingml/2006/main" xmlns:w14="http://schemas.microsoft.com/office/word/2010/wordml" xmlns:w15="http://schemas.microsoft.com/office/word/2012/wordml" xmlns:w16cex="http://schemas.microsoft.com/office/word/2018/wordml/cex" xmlns:w16cid="http://schemas.microsoft.com/office/word/2016/wordml/cid" xmlns:w16="http://schemas.microsoft.com/office/word/2018/wordml" xmlns:w16se="http://schemas.microsoft.com/office/word/2015/wordml/symex" mc:Ignorable="w14 w15 w16se w16cid w16 w16cex">
+<w:styles xmlns:mc="http://schemas.openxmlformats.org/markup-compatibility/2006" xmlns:r="http://schemas.openxmlformats.org/officeDocument/2006/relationships" xmlns:w="http://schemas.openxmlformats.org/wordprocessingml/2006/main" xmlns:w14="http://schemas.microsoft.com/office/word/2010/wordml" xmlns:w15="http://schemas.microsoft.com/office/word/2012/wordml" mc:Ignorable="w14 w15">
   <w:docDefaults>
     <w:rPrDefault>
       <w:rPr>
@@ -2970,7 +3817,7 @@
     </w:rPrDefault>
     <w:pPrDefault/>
   </w:docDefaults>
-  <w:latentStyles w:defLockedState="0" w:defUIPriority="99" w:defSemiHidden="0" w:defUnhideWhenUsed="0" w:defQFormat="0" w:count="376">
+  <w:latentStyles w:defLockedState="0" w:defUIPriority="99" w:defSemiHidden="0" w:defUnhideWhenUsed="0" w:defQFormat="0" w:count="371">
     <w:lsdException w:name="Normal" w:uiPriority="0" w:qFormat="1"/>
     <w:lsdException w:name="heading 1" w:uiPriority="9" w:qFormat="1"/>
     <w:lsdException w:name="heading 2" w:semiHidden="1" w:uiPriority="9" w:unhideWhenUsed="1" w:qFormat="1"/>
@@ -3076,6 +3923,7 @@
     <w:lsdException w:name="HTML Sample" w:semiHidden="1" w:unhideWhenUsed="1"/>
     <w:lsdException w:name="HTML Typewriter" w:semiHidden="1" w:unhideWhenUsed="1"/>
     <w:lsdException w:name="HTML Variable" w:semiHidden="1" w:unhideWhenUsed="1"/>
+    <w:lsdException w:name="Normal Table" w:semiHidden="1" w:unhideWhenUsed="1"/>
     <w:lsdException w:name="annotation subject" w:semiHidden="1" w:unhideWhenUsed="1"/>
     <w:lsdException w:name="No List" w:semiHidden="1" w:unhideWhenUsed="1"/>
     <w:lsdException w:name="Outline List 1" w:semiHidden="1" w:unhideWhenUsed="1"/>
@@ -3122,8 +3970,10 @@
     <w:lsdException w:name="Table Subtle 2" w:semiHidden="1" w:unhideWhenUsed="1"/>
     <w:lsdException w:name="Table Web 1" w:semiHidden="1" w:unhideWhenUsed="1"/>
     <w:lsdException w:name="Table Web 2" w:semiHidden="1" w:unhideWhenUsed="1"/>
+    <w:lsdException w:name="Table Web 3" w:semiHidden="1" w:unhideWhenUsed="1"/>
     <w:lsdException w:name="Balloon Text" w:semiHidden="1" w:unhideWhenUsed="1"/>
     <w:lsdException w:name="Table Grid" w:uiPriority="39"/>
+    <w:lsdException w:name="Table Theme" w:semiHidden="1" w:unhideWhenUsed="1"/>
     <w:lsdException w:name="Placeholder Text" w:semiHidden="1"/>
     <w:lsdException w:name="No Spacing" w:uiPriority="1" w:qFormat="1"/>
     <w:lsdException w:name="Light Shading" w:uiPriority="60"/>
@@ -3339,11 +4189,6 @@
     <w:lsdException w:name="List Table 5 Dark Accent 6" w:uiPriority="50"/>
     <w:lsdException w:name="List Table 6 Colorful Accent 6" w:uiPriority="51"/>
     <w:lsdException w:name="List Table 7 Colorful Accent 6" w:uiPriority="52"/>
-    <w:lsdException w:name="Mention" w:semiHidden="1" w:unhideWhenUsed="1"/>
-    <w:lsdException w:name="Smart Hyperlink" w:semiHidden="1" w:unhideWhenUsed="1"/>
-    <w:lsdException w:name="Hashtag" w:semiHidden="1" w:unhideWhenUsed="1"/>
-    <w:lsdException w:name="Unresolved Mention" w:semiHidden="1" w:unhideWhenUsed="1"/>
-    <w:lsdException w:name="Smart Link" w:semiHidden="1" w:unhideWhenUsed="1"/>
   </w:latentStyles>
   <w:style w:type="paragraph" w:default="1" w:styleId="Normal">
     <w:name w:val="Normal"/>
@@ -3668,6 +4513,24 @@
 </file>
 
 <file path=customXml/item1.xml><?xml version="1.0" encoding="utf-8"?>
+<p:properties xmlns:p="http://schemas.microsoft.com/office/2006/metadata/properties" xmlns:xsi="http://www.w3.org/2001/XMLSchema-instance" xmlns:pc="http://schemas.microsoft.com/office/infopath/2007/PartnerControls">
+  <documentManagement>
+    <_ip_UnifiedCompliancePolicyUIAction xmlns="http://schemas.microsoft.com/sharepoint/v3" xsi:nil="true"/>
+    <_ip_UnifiedCompliancePolicyProperties xmlns="http://schemas.microsoft.com/sharepoint/v3" xsi:nil="true"/>
+  </documentManagement>
+</p:properties>
+</file>
+
+<file path=customXml/item2.xml><?xml version="1.0" encoding="utf-8"?>
+<?mso-contentType ?>
+<FormTemplates xmlns="http://schemas.microsoft.com/sharepoint/v3/contenttype/forms">
+  <Display>DocumentLibraryForm</Display>
+  <Edit>DocumentLibraryForm</Edit>
+  <New>DocumentLibraryForm</New>
+</FormTemplates>
+</file>
+
+<file path=customXml/item3.xml><?xml version="1.0" encoding="utf-8"?>
 <ct:contentTypeSchema xmlns:ct="http://schemas.microsoft.com/office/2006/metadata/contentType" xmlns:ma="http://schemas.microsoft.com/office/2006/metadata/properties/metaAttributes" ct:_="" ma:_="" ma:contentTypeName="Document" ma:contentTypeID="0x010100B9FDC2B66788A044965A7B8958E6244A" ma:contentTypeVersion="1252" ma:contentTypeDescription="Create a new document." ma:contentTypeScope="" ma:versionID="b057034aaaed5c863779c49b233863c9">
   <xsd:schema xmlns:xsd="http://www.w3.org/2001/XMLSchema" xmlns:xs="http://www.w3.org/2001/XMLSchema" xmlns:p="http://schemas.microsoft.com/office/2006/metadata/properties" xmlns:ns1="http://schemas.microsoft.com/sharepoint/v3" xmlns:ns2="d6188da8-f31e-469a-aed4-03a23c44e36a" targetNamespace="http://schemas.microsoft.com/office/2006/metadata/properties" ma:root="true" ma:fieldsID="1c6f164606e2683634ad95dba38a1a4a" ns1:_="" ns2:_="">
     <xsd:import namespace="http://schemas.microsoft.com/sharepoint/v3"/>
@@ -3862,25 +4725,25 @@
 </ct:contentTypeSchema>
 </file>
 
-<file path=customXml/item2.xml><?xml version="1.0" encoding="utf-8"?>
-<?mso-contentType ?>
-<FormTemplates xmlns="http://schemas.microsoft.com/sharepoint/v3/contenttype/forms">
-  <Display>DocumentLibraryForm</Display>
-  <Edit>DocumentLibraryForm</Edit>
-  <New>DocumentLibraryForm</New>
-</FormTemplates>
+<file path=customXml/itemProps1.xml><?xml version="1.0" encoding="utf-8"?>
+<ds:datastoreItem xmlns:ds="http://schemas.openxmlformats.org/officeDocument/2006/customXml" ds:itemID="{A6A6DD55-D88E-481F-9862-067B31D74358}">
+  <ds:schemaRefs>
+    <ds:schemaRef ds:uri="http://schemas.microsoft.com/office/2006/metadata/properties"/>
+    <ds:schemaRef ds:uri="http://schemas.microsoft.com/office/infopath/2007/PartnerControls"/>
+    <ds:schemaRef ds:uri="http://schemas.microsoft.com/sharepoint/v3"/>
+  </ds:schemaRefs>
+</ds:datastoreItem>
 </file>
 
-<file path=customXml/item3.xml><?xml version="1.0" encoding="utf-8"?>
-<p:properties xmlns:p="http://schemas.microsoft.com/office/2006/metadata/properties" xmlns:xsi="http://www.w3.org/2001/XMLSchema-instance" xmlns:pc="http://schemas.microsoft.com/office/infopath/2007/PartnerControls">
-  <documentManagement>
-    <_ip_UnifiedCompliancePolicyUIAction xmlns="http://schemas.microsoft.com/sharepoint/v3" xsi:nil="true"/>
-    <_ip_UnifiedCompliancePolicyProperties xmlns="http://schemas.microsoft.com/sharepoint/v3" xsi:nil="true"/>
-  </documentManagement>
-</p:properties>
+<file path=customXml/itemProps2.xml><?xml version="1.0" encoding="utf-8"?>
+<ds:datastoreItem xmlns:ds="http://schemas.openxmlformats.org/officeDocument/2006/customXml" ds:itemID="{DFBD4CEE-1B9B-4A3B-B0C3-455E87B01705}">
+  <ds:schemaRefs>
+    <ds:schemaRef ds:uri="http://schemas.microsoft.com/sharepoint/v3/contenttype/forms"/>
+  </ds:schemaRefs>
+</ds:datastoreItem>
 </file>
 
-<file path=customXml/itemProps1.xml><?xml version="1.0" encoding="utf-8"?>
+<file path=customXml/itemProps3.xml><?xml version="1.0" encoding="utf-8"?>
 <ds:datastoreItem xmlns:ds="http://schemas.openxmlformats.org/officeDocument/2006/customXml" ds:itemID="{1871AEF5-3DCE-486F-BC85-E0435765CE79}">
   <ds:schemaRefs>
     <ds:schemaRef ds:uri="http://schemas.microsoft.com/office/2006/metadata/contentType"/>
@@ -3897,22 +4760,4 @@
     <ds:schemaRef ds:uri="http://schemas.microsoft.com/internal/obd"/>
   </ds:schemaRefs>
 </ds:datastoreItem>
-</file>
-
-<file path=customXml/itemProps2.xml><?xml version="1.0" encoding="utf-8"?>
-<ds:datastoreItem xmlns:ds="http://schemas.openxmlformats.org/officeDocument/2006/customXml" ds:itemID="{DFBD4CEE-1B9B-4A3B-B0C3-455E87B01705}">
-  <ds:schemaRefs>
-    <ds:schemaRef ds:uri="http://schemas.microsoft.com/sharepoint/v3/contenttype/forms"/>
-  </ds:schemaRefs>
-</ds:datastoreItem>
-</file>
-
-<file path=customXml/itemProps3.xml><?xml version="1.0" encoding="utf-8"?>
-<ds:datastoreItem xmlns:ds="http://schemas.openxmlformats.org/officeDocument/2006/customXml" ds:itemID="{A6A6DD55-D88E-481F-9862-067B31D74358}">
-  <ds:schemaRefs>
-    <ds:schemaRef ds:uri="http://schemas.microsoft.com/office/2006/metadata/properties"/>
-    <ds:schemaRef ds:uri="http://schemas.microsoft.com/office/infopath/2007/PartnerControls"/>
-    <ds:schemaRef ds:uri="http://schemas.microsoft.com/sharepoint/v3"/>
-  </ds:schemaRefs>
-</ds:datastoreItem>
 </file>
</xml_diff>

<commit_message>
First update on paperwork.
</commit_message>
<xml_diff>
--- a/MilestoneReport/Project Report CST-256/Milestone 1 Report.docx
+++ b/MilestoneReport/Project Report CST-256/Milestone 1 Report.docx
@@ -765,8 +765,6 @@
                     </w:rPr>
                     <w:t>2</w:t>
                   </w:r>
-                  <w:bookmarkStart w:id="0" w:name="_GoBack"/>
-                  <w:bookmarkEnd w:id="0"/>
                 </w:p>
               </w:tc>
               <w:tc>
@@ -1377,23 +1375,7 @@
                 <w:i/>
                 <w:color w:val="2E74B5" w:themeColor="accent1" w:themeShade="BF"/>
               </w:rPr>
-              <w:t>The GIT Bit</w:t>
-            </w:r>
-            <w:r>
-              <w:rPr>
-                <w:rFonts w:ascii="Times New Roman" w:hAnsi="Times New Roman" w:cs="Times New Roman"/>
-                <w:i/>
-                <w:color w:val="2E74B5" w:themeColor="accent1" w:themeShade="BF"/>
-              </w:rPr>
-              <w:t>b</w:t>
-            </w:r>
-            <w:r>
-              <w:rPr>
-                <w:rFonts w:ascii="Times New Roman" w:hAnsi="Times New Roman" w:cs="Times New Roman"/>
-                <w:i/>
-                <w:color w:val="2E74B5" w:themeColor="accent1" w:themeShade="BF"/>
-              </w:rPr>
-              <w:t>ucket URL that I can use to clone your code.</w:t>
+              <w:t>https://github.com/cmdeao/CST-256-CLC/tree/Milestone1-Submission</w:t>
             </w:r>
           </w:p>
         </w:tc>
@@ -1418,7 +1400,14 @@
                 <w:rFonts w:ascii="Times New Roman" w:hAnsi="Times New Roman" w:cs="Times New Roman"/>
                 <w:b/>
               </w:rPr>
-              <w:t>Hosting URL:</w:t>
+              <w:t>Screencast</w:t>
+            </w:r>
+            <w:r>
+              <w:rPr>
+                <w:rFonts w:ascii="Times New Roman" w:hAnsi="Times New Roman" w:cs="Times New Roman"/>
+                <w:b/>
+              </w:rPr>
+              <w:t xml:space="preserve"> URL:</w:t>
             </w:r>
           </w:p>
         </w:tc>
@@ -1490,8 +1479,10 @@
                 <w:i/>
                 <w:color w:val="2E74B5" w:themeColor="accent1" w:themeShade="BF"/>
               </w:rPr>
-              <w:t>Y/N</w:t>
+              <w:t>Y</w:t>
             </w:r>
+            <w:bookmarkStart w:id="0" w:name="_GoBack"/>
+            <w:bookmarkEnd w:id="0"/>
           </w:p>
         </w:tc>
         <w:tc>
@@ -4513,24 +4504,6 @@
 </file>
 
 <file path=customXml/item1.xml><?xml version="1.0" encoding="utf-8"?>
-<p:properties xmlns:p="http://schemas.microsoft.com/office/2006/metadata/properties" xmlns:xsi="http://www.w3.org/2001/XMLSchema-instance" xmlns:pc="http://schemas.microsoft.com/office/infopath/2007/PartnerControls">
-  <documentManagement>
-    <_ip_UnifiedCompliancePolicyUIAction xmlns="http://schemas.microsoft.com/sharepoint/v3" xsi:nil="true"/>
-    <_ip_UnifiedCompliancePolicyProperties xmlns="http://schemas.microsoft.com/sharepoint/v3" xsi:nil="true"/>
-  </documentManagement>
-</p:properties>
-</file>
-
-<file path=customXml/item2.xml><?xml version="1.0" encoding="utf-8"?>
-<?mso-contentType ?>
-<FormTemplates xmlns="http://schemas.microsoft.com/sharepoint/v3/contenttype/forms">
-  <Display>DocumentLibraryForm</Display>
-  <Edit>DocumentLibraryForm</Edit>
-  <New>DocumentLibraryForm</New>
-</FormTemplates>
-</file>
-
-<file path=customXml/item3.xml><?xml version="1.0" encoding="utf-8"?>
 <ct:contentTypeSchema xmlns:ct="http://schemas.microsoft.com/office/2006/metadata/contentType" xmlns:ma="http://schemas.microsoft.com/office/2006/metadata/properties/metaAttributes" ct:_="" ma:_="" ma:contentTypeName="Document" ma:contentTypeID="0x010100B9FDC2B66788A044965A7B8958E6244A" ma:contentTypeVersion="1252" ma:contentTypeDescription="Create a new document." ma:contentTypeScope="" ma:versionID="b057034aaaed5c863779c49b233863c9">
   <xsd:schema xmlns:xsd="http://www.w3.org/2001/XMLSchema" xmlns:xs="http://www.w3.org/2001/XMLSchema" xmlns:p="http://schemas.microsoft.com/office/2006/metadata/properties" xmlns:ns1="http://schemas.microsoft.com/sharepoint/v3" xmlns:ns2="d6188da8-f31e-469a-aed4-03a23c44e36a" targetNamespace="http://schemas.microsoft.com/office/2006/metadata/properties" ma:root="true" ma:fieldsID="1c6f164606e2683634ad95dba38a1a4a" ns1:_="" ns2:_="">
     <xsd:import namespace="http://schemas.microsoft.com/sharepoint/v3"/>
@@ -4725,25 +4698,25 @@
 </ct:contentTypeSchema>
 </file>
 
-<file path=customXml/itemProps1.xml><?xml version="1.0" encoding="utf-8"?>
-<ds:datastoreItem xmlns:ds="http://schemas.openxmlformats.org/officeDocument/2006/customXml" ds:itemID="{A6A6DD55-D88E-481F-9862-067B31D74358}">
-  <ds:schemaRefs>
-    <ds:schemaRef ds:uri="http://schemas.microsoft.com/office/2006/metadata/properties"/>
-    <ds:schemaRef ds:uri="http://schemas.microsoft.com/office/infopath/2007/PartnerControls"/>
-    <ds:schemaRef ds:uri="http://schemas.microsoft.com/sharepoint/v3"/>
-  </ds:schemaRefs>
-</ds:datastoreItem>
+<file path=customXml/item2.xml><?xml version="1.0" encoding="utf-8"?>
+<?mso-contentType ?>
+<FormTemplates xmlns="http://schemas.microsoft.com/sharepoint/v3/contenttype/forms">
+  <Display>DocumentLibraryForm</Display>
+  <Edit>DocumentLibraryForm</Edit>
+  <New>DocumentLibraryForm</New>
+</FormTemplates>
 </file>
 
-<file path=customXml/itemProps2.xml><?xml version="1.0" encoding="utf-8"?>
-<ds:datastoreItem xmlns:ds="http://schemas.openxmlformats.org/officeDocument/2006/customXml" ds:itemID="{DFBD4CEE-1B9B-4A3B-B0C3-455E87B01705}">
-  <ds:schemaRefs>
-    <ds:schemaRef ds:uri="http://schemas.microsoft.com/sharepoint/v3/contenttype/forms"/>
-  </ds:schemaRefs>
-</ds:datastoreItem>
+<file path=customXml/item3.xml><?xml version="1.0" encoding="utf-8"?>
+<p:properties xmlns:p="http://schemas.microsoft.com/office/2006/metadata/properties" xmlns:xsi="http://www.w3.org/2001/XMLSchema-instance" xmlns:pc="http://schemas.microsoft.com/office/infopath/2007/PartnerControls">
+  <documentManagement>
+    <_ip_UnifiedCompliancePolicyUIAction xmlns="http://schemas.microsoft.com/sharepoint/v3" xsi:nil="true"/>
+    <_ip_UnifiedCompliancePolicyProperties xmlns="http://schemas.microsoft.com/sharepoint/v3" xsi:nil="true"/>
+  </documentManagement>
+</p:properties>
 </file>
 
-<file path=customXml/itemProps3.xml><?xml version="1.0" encoding="utf-8"?>
+<file path=customXml/itemProps1.xml><?xml version="1.0" encoding="utf-8"?>
 <ds:datastoreItem xmlns:ds="http://schemas.openxmlformats.org/officeDocument/2006/customXml" ds:itemID="{1871AEF5-3DCE-486F-BC85-E0435765CE79}">
   <ds:schemaRefs>
     <ds:schemaRef ds:uri="http://schemas.microsoft.com/office/2006/metadata/contentType"/>
@@ -4760,4 +4733,22 @@
     <ds:schemaRef ds:uri="http://schemas.microsoft.com/internal/obd"/>
   </ds:schemaRefs>
 </ds:datastoreItem>
+</file>
+
+<file path=customXml/itemProps2.xml><?xml version="1.0" encoding="utf-8"?>
+<ds:datastoreItem xmlns:ds="http://schemas.openxmlformats.org/officeDocument/2006/customXml" ds:itemID="{DFBD4CEE-1B9B-4A3B-B0C3-455E87B01705}">
+  <ds:schemaRefs>
+    <ds:schemaRef ds:uri="http://schemas.microsoft.com/sharepoint/v3/contenttype/forms"/>
+  </ds:schemaRefs>
+</ds:datastoreItem>
+</file>
+
+<file path=customXml/itemProps3.xml><?xml version="1.0" encoding="utf-8"?>
+<ds:datastoreItem xmlns:ds="http://schemas.openxmlformats.org/officeDocument/2006/customXml" ds:itemID="{A6A6DD55-D88E-481F-9862-067B31D74358}">
+  <ds:schemaRefs>
+    <ds:schemaRef ds:uri="http://schemas.microsoft.com/office/2006/metadata/properties"/>
+    <ds:schemaRef ds:uri="http://schemas.microsoft.com/office/infopath/2007/PartnerControls"/>
+    <ds:schemaRef ds:uri="http://schemas.microsoft.com/sharepoint/v3"/>
+  </ds:schemaRefs>
+</ds:datastoreItem>
 </file>
</xml_diff>

<commit_message>
Added video presentation link to the project report.
</commit_message>
<xml_diff>
--- a/MilestoneReport/Project Report CST-256/Milestone 1 Report.docx
+++ b/MilestoneReport/Project Report CST-256/Milestone 1 Report.docx
@@ -1431,8 +1431,10 @@
                 <w:i/>
                 <w:color w:val="2E74B5" w:themeColor="accent1" w:themeShade="BF"/>
               </w:rPr>
-              <w:t>The Hosting URL that I can use to access your application.</w:t>
+              <w:t>https://www.youtube.com/watch?v=THb9KMIPtjE</w:t>
             </w:r>
+            <w:bookmarkStart w:id="0" w:name="_GoBack"/>
+            <w:bookmarkEnd w:id="0"/>
           </w:p>
         </w:tc>
       </w:tr>
@@ -1481,8 +1483,6 @@
               </w:rPr>
               <w:t>Y</w:t>
             </w:r>
-            <w:bookmarkStart w:id="0" w:name="_GoBack"/>
-            <w:bookmarkEnd w:id="0"/>
           </w:p>
         </w:tc>
         <w:tc>
@@ -4504,6 +4504,15 @@
 </file>
 
 <file path=customXml/item1.xml><?xml version="1.0" encoding="utf-8"?>
+<?mso-contentType ?>
+<FormTemplates xmlns="http://schemas.microsoft.com/sharepoint/v3/contenttype/forms">
+  <Display>DocumentLibraryForm</Display>
+  <Edit>DocumentLibraryForm</Edit>
+  <New>DocumentLibraryForm</New>
+</FormTemplates>
+</file>
+
+<file path=customXml/item2.xml><?xml version="1.0" encoding="utf-8"?>
 <ct:contentTypeSchema xmlns:ct="http://schemas.microsoft.com/office/2006/metadata/contentType" xmlns:ma="http://schemas.microsoft.com/office/2006/metadata/properties/metaAttributes" ct:_="" ma:_="" ma:contentTypeName="Document" ma:contentTypeID="0x010100B9FDC2B66788A044965A7B8958E6244A" ma:contentTypeVersion="1252" ma:contentTypeDescription="Create a new document." ma:contentTypeScope="" ma:versionID="b057034aaaed5c863779c49b233863c9">
   <xsd:schema xmlns:xsd="http://www.w3.org/2001/XMLSchema" xmlns:xs="http://www.w3.org/2001/XMLSchema" xmlns:p="http://schemas.microsoft.com/office/2006/metadata/properties" xmlns:ns1="http://schemas.microsoft.com/sharepoint/v3" xmlns:ns2="d6188da8-f31e-469a-aed4-03a23c44e36a" targetNamespace="http://schemas.microsoft.com/office/2006/metadata/properties" ma:root="true" ma:fieldsID="1c6f164606e2683634ad95dba38a1a4a" ns1:_="" ns2:_="">
     <xsd:import namespace="http://schemas.microsoft.com/sharepoint/v3"/>
@@ -4698,15 +4707,6 @@
 </ct:contentTypeSchema>
 </file>
 
-<file path=customXml/item2.xml><?xml version="1.0" encoding="utf-8"?>
-<?mso-contentType ?>
-<FormTemplates xmlns="http://schemas.microsoft.com/sharepoint/v3/contenttype/forms">
-  <Display>DocumentLibraryForm</Display>
-  <Edit>DocumentLibraryForm</Edit>
-  <New>DocumentLibraryForm</New>
-</FormTemplates>
-</file>
-
 <file path=customXml/item3.xml><?xml version="1.0" encoding="utf-8"?>
 <p:properties xmlns:p="http://schemas.microsoft.com/office/2006/metadata/properties" xmlns:xsi="http://www.w3.org/2001/XMLSchema-instance" xmlns:pc="http://schemas.microsoft.com/office/infopath/2007/PartnerControls">
   <documentManagement>
@@ -4717,6 +4717,14 @@
 </file>
 
 <file path=customXml/itemProps1.xml><?xml version="1.0" encoding="utf-8"?>
+<ds:datastoreItem xmlns:ds="http://schemas.openxmlformats.org/officeDocument/2006/customXml" ds:itemID="{DFBD4CEE-1B9B-4A3B-B0C3-455E87B01705}">
+  <ds:schemaRefs>
+    <ds:schemaRef ds:uri="http://schemas.microsoft.com/sharepoint/v3/contenttype/forms"/>
+  </ds:schemaRefs>
+</ds:datastoreItem>
+</file>
+
+<file path=customXml/itemProps2.xml><?xml version="1.0" encoding="utf-8"?>
 <ds:datastoreItem xmlns:ds="http://schemas.openxmlformats.org/officeDocument/2006/customXml" ds:itemID="{1871AEF5-3DCE-486F-BC85-E0435765CE79}">
   <ds:schemaRefs>
     <ds:schemaRef ds:uri="http://schemas.microsoft.com/office/2006/metadata/contentType"/>
@@ -4735,14 +4743,6 @@
 </ds:datastoreItem>
 </file>
 
-<file path=customXml/itemProps2.xml><?xml version="1.0" encoding="utf-8"?>
-<ds:datastoreItem xmlns:ds="http://schemas.openxmlformats.org/officeDocument/2006/customXml" ds:itemID="{DFBD4CEE-1B9B-4A3B-B0C3-455E87B01705}">
-  <ds:schemaRefs>
-    <ds:schemaRef ds:uri="http://schemas.microsoft.com/sharepoint/v3/contenttype/forms"/>
-  </ds:schemaRefs>
-</ds:datastoreItem>
-</file>
-
 <file path=customXml/itemProps3.xml><?xml version="1.0" encoding="utf-8"?>
 <ds:datastoreItem xmlns:ds="http://schemas.openxmlformats.org/officeDocument/2006/customXml" ds:itemID="{A6A6DD55-D88E-481F-9862-067B31D74358}">
   <ds:schemaRefs>

</xml_diff>

<commit_message>
Updated Project report for week two.
</commit_message>
<xml_diff>
--- a/MilestoneReport/Project Report CST-256/Milestone 1 Report.docx
+++ b/MilestoneReport/Project Report CST-256/Milestone 1 Report.docx
@@ -1,6 +1,6 @@
 
 <file path=word/document.xml><?xml version="1.0" encoding="utf-8"?>
-<w:document xmlns:wpc="http://schemas.microsoft.com/office/word/2010/wordprocessingCanvas" xmlns:mc="http://schemas.openxmlformats.org/markup-compatibility/2006" xmlns:o="urn:schemas-microsoft-com:office:office" xmlns:r="http://schemas.openxmlformats.org/officeDocument/2006/relationships" xmlns:m="http://schemas.openxmlformats.org/officeDocument/2006/math" xmlns:v="urn:schemas-microsoft-com:vml" xmlns:wp14="http://schemas.microsoft.com/office/word/2010/wordprocessingDrawing" xmlns:wp="http://schemas.openxmlformats.org/drawingml/2006/wordprocessingDrawing" xmlns:w10="urn:schemas-microsoft-com:office:word" xmlns:w="http://schemas.openxmlformats.org/wordprocessingml/2006/main" xmlns:w14="http://schemas.microsoft.com/office/word/2010/wordml" xmlns:w15="http://schemas.microsoft.com/office/word/2012/wordml" xmlns:wpg="http://schemas.microsoft.com/office/word/2010/wordprocessingGroup" xmlns:wpi="http://schemas.microsoft.com/office/word/2010/wordprocessingInk" xmlns:wne="http://schemas.microsoft.com/office/word/2006/wordml" xmlns:wps="http://schemas.microsoft.com/office/word/2010/wordprocessingShape" mc:Ignorable="w14 w15 wp14">
+<w:document xmlns:wpc="http://schemas.microsoft.com/office/word/2010/wordprocessingCanvas" xmlns:cx="http://schemas.microsoft.com/office/drawing/2014/chartex" xmlns:cx1="http://schemas.microsoft.com/office/drawing/2015/9/8/chartex" xmlns:cx2="http://schemas.microsoft.com/office/drawing/2015/10/21/chartex" xmlns:cx3="http://schemas.microsoft.com/office/drawing/2016/5/9/chartex" xmlns:cx4="http://schemas.microsoft.com/office/drawing/2016/5/10/chartex" xmlns:cx5="http://schemas.microsoft.com/office/drawing/2016/5/11/chartex" xmlns:cx6="http://schemas.microsoft.com/office/drawing/2016/5/12/chartex" xmlns:cx7="http://schemas.microsoft.com/office/drawing/2016/5/13/chartex" xmlns:cx8="http://schemas.microsoft.com/office/drawing/2016/5/14/chartex" xmlns:mc="http://schemas.openxmlformats.org/markup-compatibility/2006" xmlns:aink="http://schemas.microsoft.com/office/drawing/2016/ink" xmlns:am3d="http://schemas.microsoft.com/office/drawing/2017/model3d" xmlns:o="urn:schemas-microsoft-com:office:office" xmlns:r="http://schemas.openxmlformats.org/officeDocument/2006/relationships" xmlns:m="http://schemas.openxmlformats.org/officeDocument/2006/math" xmlns:v="urn:schemas-microsoft-com:vml" xmlns:wp14="http://schemas.microsoft.com/office/word/2010/wordprocessingDrawing" xmlns:wp="http://schemas.openxmlformats.org/drawingml/2006/wordprocessingDrawing" xmlns:w10="urn:schemas-microsoft-com:office:word" xmlns:w="http://schemas.openxmlformats.org/wordprocessingml/2006/main" xmlns:w14="http://schemas.microsoft.com/office/word/2010/wordml" xmlns:w15="http://schemas.microsoft.com/office/word/2012/wordml" xmlns:w16cex="http://schemas.microsoft.com/office/word/2018/wordml/cex" xmlns:w16cid="http://schemas.microsoft.com/office/word/2016/wordml/cid" xmlns:w16="http://schemas.microsoft.com/office/word/2018/wordml" xmlns:w16se="http://schemas.microsoft.com/office/word/2015/wordml/symex" xmlns:wpg="http://schemas.microsoft.com/office/word/2010/wordprocessingGroup" xmlns:wpi="http://schemas.microsoft.com/office/word/2010/wordprocessingInk" xmlns:wne="http://schemas.microsoft.com/office/word/2006/wordml" xmlns:wps="http://schemas.microsoft.com/office/word/2010/wordprocessingShape" mc:Ignorable="w14 w15 w16se w16cid w16 w16cex wp14">
   <w:body>
     <w:p/>
     <w:p>
@@ -125,7 +125,31 @@
                 <w:i/>
                 <w:color w:val="2E74B5" w:themeColor="accent1" w:themeShade="BF"/>
               </w:rPr>
-              <w:t>Milestone1: Registration and Login Modules</w:t>
+              <w:t>Milestone</w:t>
+            </w:r>
+            <w:r>
+              <w:rPr>
+                <w:rFonts w:ascii="Times New Roman" w:hAnsi="Times New Roman" w:cs="Times New Roman"/>
+                <w:i/>
+                <w:color w:val="2E74B5" w:themeColor="accent1" w:themeShade="BF"/>
+              </w:rPr>
+              <w:t>2</w:t>
+            </w:r>
+            <w:r>
+              <w:rPr>
+                <w:rFonts w:ascii="Times New Roman" w:hAnsi="Times New Roman" w:cs="Times New Roman"/>
+                <w:i/>
+                <w:color w:val="2E74B5" w:themeColor="accent1" w:themeShade="BF"/>
+              </w:rPr>
+              <w:t xml:space="preserve">: </w:t>
+            </w:r>
+            <w:r>
+              <w:rPr>
+                <w:rFonts w:ascii="Times New Roman" w:hAnsi="Times New Roman" w:cs="Times New Roman"/>
+                <w:i/>
+                <w:color w:val="2E74B5" w:themeColor="accent1" w:themeShade="BF"/>
+              </w:rPr>
+              <w:t>Member and Administration Profiles</w:t>
             </w:r>
           </w:p>
         </w:tc>
@@ -169,7 +193,23 @@
                 <w:i/>
                 <w:color w:val="2E74B5" w:themeColor="accent1" w:themeShade="BF"/>
               </w:rPr>
-              <w:t>April 18, 2021</w:t>
+              <w:t xml:space="preserve">April </w:t>
+            </w:r>
+            <w:r>
+              <w:rPr>
+                <w:rFonts w:ascii="Times New Roman" w:hAnsi="Times New Roman" w:cs="Times New Roman"/>
+                <w:i/>
+                <w:color w:val="2E74B5" w:themeColor="accent1" w:themeShade="BF"/>
+              </w:rPr>
+              <w:t>25</w:t>
+            </w:r>
+            <w:r>
+              <w:rPr>
+                <w:rFonts w:ascii="Times New Roman" w:hAnsi="Times New Roman" w:cs="Times New Roman"/>
+                <w:i/>
+                <w:color w:val="2E74B5" w:themeColor="accent1" w:themeShade="BF"/>
+              </w:rPr>
+              <w:t>, 2021</w:t>
             </w:r>
           </w:p>
         </w:tc>
@@ -221,7 +261,15 @@
                 <w:i/>
                 <w:color w:val="2E74B5" w:themeColor="accent1" w:themeShade="BF"/>
               </w:rPr>
-              <w:t>1.0</w:t>
+              <w:t>2</w:t>
+            </w:r>
+            <w:r>
+              <w:rPr>
+                <w:rFonts w:ascii="Times New Roman" w:hAnsi="Times New Roman" w:cs="Times New Roman"/>
+                <w:i/>
+                <w:color w:val="2E74B5" w:themeColor="accent1" w:themeShade="BF"/>
+              </w:rPr>
+              <w:t>.0</w:t>
             </w:r>
           </w:p>
         </w:tc>
@@ -575,6 +623,13 @@
                     </w:rPr>
                     <w:t xml:space="preserve">Preparing programming environment, design report. </w:t>
                   </w:r>
+                  <w:r>
+                    <w:rPr>
+                      <w:rFonts w:ascii="Times New Roman" w:hAnsi="Times New Roman" w:cs="Times New Roman"/>
+                      <w:i/>
+                    </w:rPr>
+                    <w:t>Database. design</w:t>
+                  </w:r>
                 </w:p>
               </w:tc>
               <w:tc>
@@ -613,7 +668,7 @@
                       <w:rFonts w:ascii="Times New Roman" w:hAnsi="Times New Roman" w:cs="Times New Roman"/>
                       <w:i/>
                     </w:rPr>
-                    <w:t>2</w:t>
+                    <w:t>6</w:t>
                   </w:r>
                 </w:p>
               </w:tc>
@@ -650,6 +705,13 @@
                     </w:rPr>
                     <w:t>Github repository, initial project structure</w:t>
                   </w:r>
+                  <w:r>
+                    <w:rPr>
+                      <w:rFonts w:ascii="Times New Roman" w:hAnsi="Times New Roman" w:cs="Times New Roman"/>
+                      <w:i/>
+                    </w:rPr>
+                    <w:t>, class design, Database design</w:t>
+                  </w:r>
                 </w:p>
               </w:tc>
               <w:tc>
@@ -688,7 +750,7 @@
                       <w:rFonts w:ascii="Times New Roman" w:hAnsi="Times New Roman" w:cs="Times New Roman"/>
                       <w:i/>
                     </w:rPr>
-                    <w:t>4</w:t>
+                    <w:t>12</w:t>
                   </w:r>
                 </w:p>
               </w:tc>
@@ -725,6 +787,13 @@
                     </w:rPr>
                     <w:t>Preparing programming environment, design report.</w:t>
                   </w:r>
+                  <w:r>
+                    <w:rPr>
+                      <w:rFonts w:ascii="Times New Roman" w:hAnsi="Times New Roman" w:cs="Times New Roman"/>
+                      <w:i/>
+                    </w:rPr>
+                    <w:t xml:space="preserve"> Views</w:t>
+                  </w:r>
                 </w:p>
               </w:tc>
               <w:tc>
@@ -763,10 +832,8 @@
                       <w:rFonts w:ascii="Times New Roman" w:hAnsi="Times New Roman" w:cs="Times New Roman"/>
                       <w:i/>
                     </w:rPr>
-                    <w:t>2</w:t>
+                    <w:t>8</w:t>
                   </w:r>
-                  <w:bookmarkStart w:id="0" w:name="_GoBack"/>
-                  <w:bookmarkEnd w:id="0"/>
                 </w:p>
               </w:tc>
               <w:tc>
@@ -1377,7 +1444,7 @@
                 <w:i/>
                 <w:color w:val="2E74B5" w:themeColor="accent1" w:themeShade="BF"/>
               </w:rPr>
-              <w:t>The GIT Bit</w:t>
+              <w:t>https://github.com/cmdeao/CST-256-CLC/tree/Milestone</w:t>
             </w:r>
             <w:r>
               <w:rPr>
@@ -1385,7 +1452,7 @@
                 <w:i/>
                 <w:color w:val="2E74B5" w:themeColor="accent1" w:themeShade="BF"/>
               </w:rPr>
-              <w:t>b</w:t>
+              <w:t>2</w:t>
             </w:r>
             <w:r>
               <w:rPr>
@@ -1393,7 +1460,7 @@
                 <w:i/>
                 <w:color w:val="2E74B5" w:themeColor="accent1" w:themeShade="BF"/>
               </w:rPr>
-              <w:t>ucket URL that I can use to clone your code.</w:t>
+              <w:t>-Submission</w:t>
             </w:r>
           </w:p>
         </w:tc>
@@ -1812,11 +1879,12 @@
           <w:noProof/>
           <w:color w:val="2E74B5" w:themeColor="accent1" w:themeShade="BF"/>
         </w:rPr>
+        <w:lastRenderedPageBreak/>
         <w:drawing>
-          <wp:inline distT="0" distB="0" distL="0" distR="0" wp14:anchorId="149E1802" wp14:editId="09282BBC">
-            <wp:extent cx="3543300" cy="2657475"/>
-            <wp:effectExtent l="0" t="0" r="0" b="9525"/>
-            <wp:docPr id="1" name="Picture 1"/>
+          <wp:inline distT="0" distB="0" distL="0" distR="0" wp14:anchorId="016ECE08" wp14:editId="4265ABD2">
+            <wp:extent cx="6164580" cy="6850380"/>
+            <wp:effectExtent l="0" t="0" r="7620" b="7620"/>
+            <wp:docPr id="2" name="Picture 2"/>
             <wp:cNvGraphicFramePr>
               <a:graphicFrameLocks xmlns:a="http://schemas.openxmlformats.org/drawingml/2006/main" noChangeAspect="1"/>
             </wp:cNvGraphicFramePr>
@@ -1824,8 +1892,10 @@
               <a:graphicData uri="http://schemas.openxmlformats.org/drawingml/2006/picture">
                 <pic:pic xmlns:pic="http://schemas.openxmlformats.org/drawingml/2006/picture">
                   <pic:nvPicPr>
-                    <pic:cNvPr id="1" name="CLC_Database.png"/>
-                    <pic:cNvPicPr/>
+                    <pic:cNvPr id="0" name="Picture 3"/>
+                    <pic:cNvPicPr>
+                      <a:picLocks noChangeAspect="1" noChangeArrowheads="1"/>
+                    </pic:cNvPicPr>
                   </pic:nvPicPr>
                   <pic:blipFill>
                     <a:blip r:embed="rId8">
@@ -1835,18 +1905,23 @@
                         </a:ext>
                       </a:extLst>
                     </a:blip>
+                    <a:srcRect/>
                     <a:stretch>
                       <a:fillRect/>
                     </a:stretch>
                   </pic:blipFill>
-                  <pic:spPr>
+                  <pic:spPr bwMode="auto">
                     <a:xfrm>
                       <a:off x="0" y="0"/>
-                      <a:ext cx="3543300" cy="2657475"/>
+                      <a:ext cx="6164580" cy="6850380"/>
                     </a:xfrm>
                     <a:prstGeom prst="rect">
                       <a:avLst/>
                     </a:prstGeom>
+                    <a:noFill/>
+                    <a:ln>
+                      <a:noFill/>
+                    </a:ln>
                   </pic:spPr>
                 </pic:pic>
               </a:graphicData>
@@ -1926,137 +2001,590 @@
           <w:sz w:val="28"/>
           <w:szCs w:val="28"/>
         </w:rPr>
+        <w:t>DDL Scripts:</w:t>
+      </w:r>
+    </w:p>
+    <w:p>
+      <w:pPr>
+        <w:rPr>
+          <w:rFonts w:ascii="Times New Roman" w:hAnsi="Times New Roman" w:cs="Times New Roman"/>
+          <w:i/>
+          <w:color w:val="2E74B5" w:themeColor="accent1" w:themeShade="BF"/>
+        </w:rPr>
+      </w:pPr>
+      <w:r>
+        <w:rPr>
+          <w:rFonts w:ascii="Times New Roman" w:hAnsi="Times New Roman" w:cs="Times New Roman"/>
+          <w:i/>
+          <w:color w:val="2E74B5" w:themeColor="accent1" w:themeShade="BF"/>
+        </w:rPr>
+        <w:t>-- MySQL Script generated by MySQL Workbench</w:t>
+      </w:r>
+    </w:p>
+    <w:p>
+      <w:pPr>
+        <w:rPr>
+          <w:rFonts w:ascii="Times New Roman" w:hAnsi="Times New Roman" w:cs="Times New Roman"/>
+          <w:i/>
+          <w:color w:val="2E74B5" w:themeColor="accent1" w:themeShade="BF"/>
+        </w:rPr>
+      </w:pPr>
+      <w:r>
+        <w:rPr>
+          <w:rFonts w:ascii="Times New Roman" w:hAnsi="Times New Roman" w:cs="Times New Roman"/>
+          <w:i/>
+          <w:color w:val="2E74B5" w:themeColor="accent1" w:themeShade="BF"/>
+        </w:rPr>
+        <w:t>-- Sun Apr 18 20:01:59 2021</w:t>
+      </w:r>
+    </w:p>
+    <w:p>
+      <w:pPr>
+        <w:rPr>
+          <w:rFonts w:ascii="Times New Roman" w:hAnsi="Times New Roman" w:cs="Times New Roman"/>
+          <w:i/>
+          <w:color w:val="2E74B5" w:themeColor="accent1" w:themeShade="BF"/>
+        </w:rPr>
+      </w:pPr>
+      <w:r>
+        <w:rPr>
+          <w:rFonts w:ascii="Times New Roman" w:hAnsi="Times New Roman" w:cs="Times New Roman"/>
+          <w:i/>
+          <w:color w:val="2E74B5" w:themeColor="accent1" w:themeShade="BF"/>
+        </w:rPr>
+        <w:t>-- Model: New Model    Version: 1.0</w:t>
+      </w:r>
+    </w:p>
+    <w:p>
+      <w:pPr>
+        <w:rPr>
+          <w:rFonts w:ascii="Times New Roman" w:hAnsi="Times New Roman" w:cs="Times New Roman"/>
+          <w:i/>
+          <w:color w:val="2E74B5" w:themeColor="accent1" w:themeShade="BF"/>
+        </w:rPr>
+      </w:pPr>
+      <w:r>
+        <w:rPr>
+          <w:rFonts w:ascii="Times New Roman" w:hAnsi="Times New Roman" w:cs="Times New Roman"/>
+          <w:i/>
+          <w:color w:val="2E74B5" w:themeColor="accent1" w:themeShade="BF"/>
+        </w:rPr>
+        <w:t>-- MySQL Workbench Forward Engineering</w:t>
+      </w:r>
+    </w:p>
+    <w:p>
+      <w:pPr>
+        <w:rPr>
+          <w:rFonts w:ascii="Times New Roman" w:hAnsi="Times New Roman" w:cs="Times New Roman"/>
+          <w:i/>
+          <w:color w:val="2E74B5" w:themeColor="accent1" w:themeShade="BF"/>
+        </w:rPr>
+      </w:pPr>
+    </w:p>
+    <w:p>
+      <w:pPr>
+        <w:rPr>
+          <w:rFonts w:ascii="Times New Roman" w:hAnsi="Times New Roman" w:cs="Times New Roman"/>
+          <w:i/>
+          <w:color w:val="2E74B5" w:themeColor="accent1" w:themeShade="BF"/>
+        </w:rPr>
+      </w:pPr>
+      <w:r>
+        <w:rPr>
+          <w:rFonts w:ascii="Times New Roman" w:hAnsi="Times New Roman" w:cs="Times New Roman"/>
+          <w:i/>
+          <w:color w:val="2E74B5" w:themeColor="accent1" w:themeShade="BF"/>
+        </w:rPr>
+        <w:t>SET @OLD_UNIQUE_CHECKS=@@UNIQUE_CHECKS, UNIQUE_CHECKS=0;</w:t>
+      </w:r>
+    </w:p>
+    <w:p>
+      <w:pPr>
+        <w:rPr>
+          <w:rFonts w:ascii="Times New Roman" w:hAnsi="Times New Roman" w:cs="Times New Roman"/>
+          <w:i/>
+          <w:color w:val="2E74B5" w:themeColor="accent1" w:themeShade="BF"/>
+        </w:rPr>
+      </w:pPr>
+      <w:r>
+        <w:rPr>
+          <w:rFonts w:ascii="Times New Roman" w:hAnsi="Times New Roman" w:cs="Times New Roman"/>
+          <w:i/>
+          <w:color w:val="2E74B5" w:themeColor="accent1" w:themeShade="BF"/>
+        </w:rPr>
+        <w:t>SET @OLD_FOREIGN_KEY_CHECKS=@@FOREIGN_KEY_CHECKS, FOREIGN_KEY_CHECKS=0;</w:t>
+      </w:r>
+    </w:p>
+    <w:p>
+      <w:pPr>
+        <w:rPr>
+          <w:rFonts w:ascii="Times New Roman" w:hAnsi="Times New Roman" w:cs="Times New Roman"/>
+          <w:i/>
+          <w:color w:val="2E74B5" w:themeColor="accent1" w:themeShade="BF"/>
+        </w:rPr>
+      </w:pPr>
+      <w:r>
+        <w:rPr>
+          <w:rFonts w:ascii="Times New Roman" w:hAnsi="Times New Roman" w:cs="Times New Roman"/>
+          <w:i/>
+          <w:color w:val="2E74B5" w:themeColor="accent1" w:themeShade="BF"/>
+        </w:rPr>
+        <w:t>SET @OLD_SQL_MODE=@@SQL_MODE, SQL_MODE='ONLY_FULL_GROUP_BY,STRICT_TRANS_TABLES,NO_ZERO_IN_DATE,NO_ZERO_DATE,ERROR_FOR_DIVISION_BY_ZERO,NO_ENGINE_SUBSTITUTION';</w:t>
+      </w:r>
+    </w:p>
+    <w:p>
+      <w:pPr>
+        <w:rPr>
+          <w:rFonts w:ascii="Times New Roman" w:hAnsi="Times New Roman" w:cs="Times New Roman"/>
+          <w:i/>
+          <w:color w:val="2E74B5" w:themeColor="accent1" w:themeShade="BF"/>
+        </w:rPr>
+      </w:pPr>
+    </w:p>
+    <w:p>
+      <w:pPr>
+        <w:rPr>
+          <w:rFonts w:ascii="Times New Roman" w:hAnsi="Times New Roman" w:cs="Times New Roman"/>
+          <w:i/>
+          <w:color w:val="2E74B5" w:themeColor="accent1" w:themeShade="BF"/>
+        </w:rPr>
+      </w:pPr>
+      <w:r>
+        <w:rPr>
+          <w:rFonts w:ascii="Times New Roman" w:hAnsi="Times New Roman" w:cs="Times New Roman"/>
+          <w:i/>
+          <w:color w:val="2E74B5" w:themeColor="accent1" w:themeShade="BF"/>
+        </w:rPr>
+        <w:t>-- -----------------------------------------------------</w:t>
+      </w:r>
+    </w:p>
+    <w:p>
+      <w:pPr>
+        <w:rPr>
+          <w:rFonts w:ascii="Times New Roman" w:hAnsi="Times New Roman" w:cs="Times New Roman"/>
+          <w:i/>
+          <w:color w:val="2E74B5" w:themeColor="accent1" w:themeShade="BF"/>
+        </w:rPr>
+      </w:pPr>
+      <w:r>
+        <w:rPr>
+          <w:rFonts w:ascii="Times New Roman" w:hAnsi="Times New Roman" w:cs="Times New Roman"/>
+          <w:i/>
+          <w:color w:val="2E74B5" w:themeColor="accent1" w:themeShade="BF"/>
+        </w:rPr>
+        <w:t>-- Schema mydb</w:t>
+      </w:r>
+    </w:p>
+    <w:p>
+      <w:pPr>
+        <w:rPr>
+          <w:rFonts w:ascii="Times New Roman" w:hAnsi="Times New Roman" w:cs="Times New Roman"/>
+          <w:i/>
+          <w:color w:val="2E74B5" w:themeColor="accent1" w:themeShade="BF"/>
+        </w:rPr>
+      </w:pPr>
+      <w:r>
+        <w:rPr>
+          <w:rFonts w:ascii="Times New Roman" w:hAnsi="Times New Roman" w:cs="Times New Roman"/>
+          <w:i/>
+          <w:color w:val="2E74B5" w:themeColor="accent1" w:themeShade="BF"/>
+        </w:rPr>
+        <w:t>-- -----------------------------------------------------</w:t>
+      </w:r>
+    </w:p>
+    <w:p>
+      <w:pPr>
+        <w:rPr>
+          <w:rFonts w:ascii="Times New Roman" w:hAnsi="Times New Roman" w:cs="Times New Roman"/>
+          <w:i/>
+          <w:color w:val="2E74B5" w:themeColor="accent1" w:themeShade="BF"/>
+        </w:rPr>
+      </w:pPr>
+      <w:r>
+        <w:rPr>
+          <w:rFonts w:ascii="Times New Roman" w:hAnsi="Times New Roman" w:cs="Times New Roman"/>
+          <w:i/>
+          <w:color w:val="2E74B5" w:themeColor="accent1" w:themeShade="BF"/>
+        </w:rPr>
+        <w:t>-- -----------------------------------------------------</w:t>
+      </w:r>
+    </w:p>
+    <w:p>
+      <w:pPr>
+        <w:rPr>
+          <w:rFonts w:ascii="Times New Roman" w:hAnsi="Times New Roman" w:cs="Times New Roman"/>
+          <w:i/>
+          <w:color w:val="2E74B5" w:themeColor="accent1" w:themeShade="BF"/>
+        </w:rPr>
+      </w:pPr>
+      <w:r>
+        <w:rPr>
+          <w:rFonts w:ascii="Times New Roman" w:hAnsi="Times New Roman" w:cs="Times New Roman"/>
+          <w:i/>
+          <w:color w:val="2E74B5" w:themeColor="accent1" w:themeShade="BF"/>
+        </w:rPr>
+        <w:t>-- Schema 256-clc</w:t>
+      </w:r>
+    </w:p>
+    <w:p>
+      <w:pPr>
+        <w:rPr>
+          <w:rFonts w:ascii="Times New Roman" w:hAnsi="Times New Roman" w:cs="Times New Roman"/>
+          <w:i/>
+          <w:color w:val="2E74B5" w:themeColor="accent1" w:themeShade="BF"/>
+        </w:rPr>
+      </w:pPr>
+      <w:r>
+        <w:rPr>
+          <w:rFonts w:ascii="Times New Roman" w:hAnsi="Times New Roman" w:cs="Times New Roman"/>
+          <w:i/>
+          <w:color w:val="2E74B5" w:themeColor="accent1" w:themeShade="BF"/>
+        </w:rPr>
+        <w:t>-- -----------------------------------------------------</w:t>
+      </w:r>
+    </w:p>
+    <w:p>
+      <w:pPr>
+        <w:rPr>
+          <w:rFonts w:ascii="Times New Roman" w:hAnsi="Times New Roman" w:cs="Times New Roman"/>
+          <w:i/>
+          <w:color w:val="2E74B5" w:themeColor="accent1" w:themeShade="BF"/>
+        </w:rPr>
+      </w:pPr>
+    </w:p>
+    <w:p>
+      <w:pPr>
+        <w:rPr>
+          <w:rFonts w:ascii="Times New Roman" w:hAnsi="Times New Roman" w:cs="Times New Roman"/>
+          <w:i/>
+          <w:color w:val="2E74B5" w:themeColor="accent1" w:themeShade="BF"/>
+        </w:rPr>
+      </w:pPr>
+      <w:r>
+        <w:rPr>
+          <w:rFonts w:ascii="Times New Roman" w:hAnsi="Times New Roman" w:cs="Times New Roman"/>
+          <w:i/>
+          <w:color w:val="2E74B5" w:themeColor="accent1" w:themeShade="BF"/>
+        </w:rPr>
+        <w:t>-- -----------------------------------------------------</w:t>
+      </w:r>
+    </w:p>
+    <w:p>
+      <w:pPr>
+        <w:rPr>
+          <w:rFonts w:ascii="Times New Roman" w:hAnsi="Times New Roman" w:cs="Times New Roman"/>
+          <w:i/>
+          <w:color w:val="2E74B5" w:themeColor="accent1" w:themeShade="BF"/>
+        </w:rPr>
+      </w:pPr>
+      <w:r>
+        <w:rPr>
+          <w:rFonts w:ascii="Times New Roman" w:hAnsi="Times New Roman" w:cs="Times New Roman"/>
+          <w:i/>
+          <w:color w:val="2E74B5" w:themeColor="accent1" w:themeShade="BF"/>
+        </w:rPr>
+        <w:t>-- Schema 256-clc</w:t>
+      </w:r>
+    </w:p>
+    <w:p>
+      <w:pPr>
+        <w:rPr>
+          <w:rFonts w:ascii="Times New Roman" w:hAnsi="Times New Roman" w:cs="Times New Roman"/>
+          <w:i/>
+          <w:color w:val="2E74B5" w:themeColor="accent1" w:themeShade="BF"/>
+        </w:rPr>
+      </w:pPr>
+      <w:r>
+        <w:rPr>
+          <w:rFonts w:ascii="Times New Roman" w:hAnsi="Times New Roman" w:cs="Times New Roman"/>
+          <w:i/>
+          <w:color w:val="2E74B5" w:themeColor="accent1" w:themeShade="BF"/>
+        </w:rPr>
+        <w:t>-- -----------------------------------------------------</w:t>
+      </w:r>
+    </w:p>
+    <w:p>
+      <w:pPr>
+        <w:rPr>
+          <w:rFonts w:ascii="Times New Roman" w:hAnsi="Times New Roman" w:cs="Times New Roman"/>
+          <w:i/>
+          <w:color w:val="2E74B5" w:themeColor="accent1" w:themeShade="BF"/>
+        </w:rPr>
+      </w:pPr>
+      <w:r>
+        <w:rPr>
+          <w:rFonts w:ascii="Times New Roman" w:hAnsi="Times New Roman" w:cs="Times New Roman"/>
+          <w:i/>
+          <w:color w:val="2E74B5" w:themeColor="accent1" w:themeShade="BF"/>
+        </w:rPr>
+        <w:t>CREATE SCHEMA IF NOT EXISTS `256-clc` DEFAULT CHARACTER SET utf8 ;</w:t>
+      </w:r>
+    </w:p>
+    <w:p>
+      <w:pPr>
+        <w:rPr>
+          <w:rFonts w:ascii="Times New Roman" w:hAnsi="Times New Roman" w:cs="Times New Roman"/>
+          <w:i/>
+          <w:color w:val="2E74B5" w:themeColor="accent1" w:themeShade="BF"/>
+        </w:rPr>
+      </w:pPr>
+      <w:r>
+        <w:rPr>
+          <w:rFonts w:ascii="Times New Roman" w:hAnsi="Times New Roman" w:cs="Times New Roman"/>
+          <w:i/>
+          <w:color w:val="2E74B5" w:themeColor="accent1" w:themeShade="BF"/>
+        </w:rPr>
+        <w:t>USE `256-clc` ;</w:t>
+      </w:r>
+    </w:p>
+    <w:p>
+      <w:pPr>
+        <w:rPr>
+          <w:rFonts w:ascii="Times New Roman" w:hAnsi="Times New Roman" w:cs="Times New Roman"/>
+          <w:i/>
+          <w:color w:val="2E74B5" w:themeColor="accent1" w:themeShade="BF"/>
+        </w:rPr>
+      </w:pPr>
+    </w:p>
+    <w:p>
+      <w:pPr>
+        <w:rPr>
+          <w:rFonts w:ascii="Times New Roman" w:hAnsi="Times New Roman" w:cs="Times New Roman"/>
+          <w:i/>
+          <w:color w:val="2E74B5" w:themeColor="accent1" w:themeShade="BF"/>
+        </w:rPr>
+      </w:pPr>
+      <w:r>
+        <w:rPr>
+          <w:rFonts w:ascii="Times New Roman" w:hAnsi="Times New Roman" w:cs="Times New Roman"/>
+          <w:i/>
+          <w:color w:val="2E74B5" w:themeColor="accent1" w:themeShade="BF"/>
+        </w:rPr>
+        <w:t>-- -----------------------------------------------------</w:t>
+      </w:r>
+    </w:p>
+    <w:p>
+      <w:pPr>
+        <w:rPr>
+          <w:rFonts w:ascii="Times New Roman" w:hAnsi="Times New Roman" w:cs="Times New Roman"/>
+          <w:i/>
+          <w:color w:val="2E74B5" w:themeColor="accent1" w:themeShade="BF"/>
+        </w:rPr>
+      </w:pPr>
+      <w:r>
+        <w:rPr>
+          <w:rFonts w:ascii="Times New Roman" w:hAnsi="Times New Roman" w:cs="Times New Roman"/>
+          <w:i/>
+          <w:color w:val="2E74B5" w:themeColor="accent1" w:themeShade="BF"/>
+        </w:rPr>
+        <w:t>-- Table `256-clc`.`migrations`</w:t>
+      </w:r>
+    </w:p>
+    <w:p>
+      <w:pPr>
+        <w:rPr>
+          <w:rFonts w:ascii="Times New Roman" w:hAnsi="Times New Roman" w:cs="Times New Roman"/>
+          <w:i/>
+          <w:color w:val="2E74B5" w:themeColor="accent1" w:themeShade="BF"/>
+        </w:rPr>
+      </w:pPr>
+      <w:r>
+        <w:rPr>
+          <w:rFonts w:ascii="Times New Roman" w:hAnsi="Times New Roman" w:cs="Times New Roman"/>
+          <w:i/>
+          <w:color w:val="2E74B5" w:themeColor="accent1" w:themeShade="BF"/>
+        </w:rPr>
+        <w:t>-- -----------------------------------------------------</w:t>
+      </w:r>
+    </w:p>
+    <w:p>
+      <w:pPr>
+        <w:rPr>
+          <w:rFonts w:ascii="Times New Roman" w:hAnsi="Times New Roman" w:cs="Times New Roman"/>
+          <w:i/>
+          <w:color w:val="2E74B5" w:themeColor="accent1" w:themeShade="BF"/>
+        </w:rPr>
+      </w:pPr>
+      <w:r>
+        <w:rPr>
+          <w:rFonts w:ascii="Times New Roman" w:hAnsi="Times New Roman" w:cs="Times New Roman"/>
+          <w:i/>
+          <w:color w:val="2E74B5" w:themeColor="accent1" w:themeShade="BF"/>
+        </w:rPr>
+        <w:t>DROP TABLE IF EXISTS `256-clc`.`migrations` ;</w:t>
+      </w:r>
+    </w:p>
+    <w:p>
+      <w:pPr>
+        <w:rPr>
+          <w:rFonts w:ascii="Times New Roman" w:hAnsi="Times New Roman" w:cs="Times New Roman"/>
+          <w:i/>
+          <w:color w:val="2E74B5" w:themeColor="accent1" w:themeShade="BF"/>
+        </w:rPr>
+      </w:pPr>
+    </w:p>
+    <w:p>
+      <w:pPr>
+        <w:rPr>
+          <w:rFonts w:ascii="Times New Roman" w:hAnsi="Times New Roman" w:cs="Times New Roman"/>
+          <w:i/>
+          <w:color w:val="2E74B5" w:themeColor="accent1" w:themeShade="BF"/>
+        </w:rPr>
+      </w:pPr>
+      <w:r>
+        <w:rPr>
+          <w:rFonts w:ascii="Times New Roman" w:hAnsi="Times New Roman" w:cs="Times New Roman"/>
+          <w:i/>
+          <w:color w:val="2E74B5" w:themeColor="accent1" w:themeShade="BF"/>
+        </w:rPr>
+        <w:t>CREATE TABLE IF NOT EXISTS `256-clc`.`migrations` (</w:t>
+      </w:r>
+    </w:p>
+    <w:p>
+      <w:pPr>
+        <w:rPr>
+          <w:rFonts w:ascii="Times New Roman" w:hAnsi="Times New Roman" w:cs="Times New Roman"/>
+          <w:i/>
+          <w:color w:val="2E74B5" w:themeColor="accent1" w:themeShade="BF"/>
+        </w:rPr>
+      </w:pPr>
+      <w:r>
+        <w:rPr>
+          <w:rFonts w:ascii="Times New Roman" w:hAnsi="Times New Roman" w:cs="Times New Roman"/>
+          <w:i/>
+          <w:color w:val="2E74B5" w:themeColor="accent1" w:themeShade="BF"/>
+        </w:rPr>
+        <w:t xml:space="preserve">  `id` INT(10) UNSIGNED NOT NULL AUTO_INCREMENT,</w:t>
+      </w:r>
+    </w:p>
+    <w:p>
+      <w:pPr>
+        <w:rPr>
+          <w:rFonts w:ascii="Times New Roman" w:hAnsi="Times New Roman" w:cs="Times New Roman"/>
+          <w:i/>
+          <w:color w:val="2E74B5" w:themeColor="accent1" w:themeShade="BF"/>
+        </w:rPr>
+      </w:pPr>
+      <w:r>
+        <w:rPr>
+          <w:rFonts w:ascii="Times New Roman" w:hAnsi="Times New Roman" w:cs="Times New Roman"/>
+          <w:i/>
+          <w:color w:val="2E74B5" w:themeColor="accent1" w:themeShade="BF"/>
+        </w:rPr>
+        <w:t xml:space="preserve">  `migration` VARCHAR(191) NOT NULL,</w:t>
+      </w:r>
+    </w:p>
+    <w:p>
+      <w:pPr>
+        <w:rPr>
+          <w:rFonts w:ascii="Times New Roman" w:hAnsi="Times New Roman" w:cs="Times New Roman"/>
+          <w:i/>
+          <w:color w:val="2E74B5" w:themeColor="accent1" w:themeShade="BF"/>
+        </w:rPr>
+      </w:pPr>
+      <w:r>
+        <w:rPr>
+          <w:rFonts w:ascii="Times New Roman" w:hAnsi="Times New Roman" w:cs="Times New Roman"/>
+          <w:i/>
+          <w:color w:val="2E74B5" w:themeColor="accent1" w:themeShade="BF"/>
+        </w:rPr>
         <w:lastRenderedPageBreak/>
-        <w:t>DDL Scripts:</w:t>
-      </w:r>
-    </w:p>
-    <w:p>
-      <w:pPr>
-        <w:rPr>
-          <w:rFonts w:ascii="Times New Roman" w:hAnsi="Times New Roman" w:cs="Times New Roman"/>
-          <w:i/>
-          <w:color w:val="2E74B5" w:themeColor="accent1" w:themeShade="BF"/>
-        </w:rPr>
-      </w:pPr>
-      <w:r>
-        <w:rPr>
-          <w:rFonts w:ascii="Times New Roman" w:hAnsi="Times New Roman" w:cs="Times New Roman"/>
-          <w:i/>
-          <w:color w:val="2E74B5" w:themeColor="accent1" w:themeShade="BF"/>
-        </w:rPr>
-        <w:t>-- MySQL Script generated by MySQL Workbench</w:t>
-      </w:r>
-    </w:p>
-    <w:p>
-      <w:pPr>
-        <w:rPr>
-          <w:rFonts w:ascii="Times New Roman" w:hAnsi="Times New Roman" w:cs="Times New Roman"/>
-          <w:i/>
-          <w:color w:val="2E74B5" w:themeColor="accent1" w:themeShade="BF"/>
-        </w:rPr>
-      </w:pPr>
-      <w:r>
-        <w:rPr>
-          <w:rFonts w:ascii="Times New Roman" w:hAnsi="Times New Roman" w:cs="Times New Roman"/>
-          <w:i/>
-          <w:color w:val="2E74B5" w:themeColor="accent1" w:themeShade="BF"/>
-        </w:rPr>
-        <w:t>-- Sun Apr 18 20:01:59 2021</w:t>
-      </w:r>
-    </w:p>
-    <w:p>
-      <w:pPr>
-        <w:rPr>
-          <w:rFonts w:ascii="Times New Roman" w:hAnsi="Times New Roman" w:cs="Times New Roman"/>
-          <w:i/>
-          <w:color w:val="2E74B5" w:themeColor="accent1" w:themeShade="BF"/>
-        </w:rPr>
-      </w:pPr>
-      <w:r>
-        <w:rPr>
-          <w:rFonts w:ascii="Times New Roman" w:hAnsi="Times New Roman" w:cs="Times New Roman"/>
-          <w:i/>
-          <w:color w:val="2E74B5" w:themeColor="accent1" w:themeShade="BF"/>
-        </w:rPr>
-        <w:t>-- Model: New Model    Version: 1.0</w:t>
-      </w:r>
-    </w:p>
-    <w:p>
-      <w:pPr>
-        <w:rPr>
-          <w:rFonts w:ascii="Times New Roman" w:hAnsi="Times New Roman" w:cs="Times New Roman"/>
-          <w:i/>
-          <w:color w:val="2E74B5" w:themeColor="accent1" w:themeShade="BF"/>
-        </w:rPr>
-      </w:pPr>
-      <w:r>
-        <w:rPr>
-          <w:rFonts w:ascii="Times New Roman" w:hAnsi="Times New Roman" w:cs="Times New Roman"/>
-          <w:i/>
-          <w:color w:val="2E74B5" w:themeColor="accent1" w:themeShade="BF"/>
-        </w:rPr>
-        <w:t>-- MySQL Workbench Forward Engineering</w:t>
-      </w:r>
-    </w:p>
-    <w:p>
-      <w:pPr>
-        <w:rPr>
-          <w:rFonts w:ascii="Times New Roman" w:hAnsi="Times New Roman" w:cs="Times New Roman"/>
-          <w:i/>
-          <w:color w:val="2E74B5" w:themeColor="accent1" w:themeShade="BF"/>
-        </w:rPr>
-      </w:pPr>
-    </w:p>
-    <w:p>
-      <w:pPr>
-        <w:rPr>
-          <w:rFonts w:ascii="Times New Roman" w:hAnsi="Times New Roman" w:cs="Times New Roman"/>
-          <w:i/>
-          <w:color w:val="2E74B5" w:themeColor="accent1" w:themeShade="BF"/>
-        </w:rPr>
-      </w:pPr>
-      <w:r>
-        <w:rPr>
-          <w:rFonts w:ascii="Times New Roman" w:hAnsi="Times New Roman" w:cs="Times New Roman"/>
-          <w:i/>
-          <w:color w:val="2E74B5" w:themeColor="accent1" w:themeShade="BF"/>
-        </w:rPr>
-        <w:t>SET @OLD_UNIQUE_CHECKS=@@UNIQUE_CHECKS, UNIQUE_CHECKS=0;</w:t>
-      </w:r>
-    </w:p>
-    <w:p>
-      <w:pPr>
-        <w:rPr>
-          <w:rFonts w:ascii="Times New Roman" w:hAnsi="Times New Roman" w:cs="Times New Roman"/>
-          <w:i/>
-          <w:color w:val="2E74B5" w:themeColor="accent1" w:themeShade="BF"/>
-        </w:rPr>
-      </w:pPr>
-      <w:r>
-        <w:rPr>
-          <w:rFonts w:ascii="Times New Roman" w:hAnsi="Times New Roman" w:cs="Times New Roman"/>
-          <w:i/>
-          <w:color w:val="2E74B5" w:themeColor="accent1" w:themeShade="BF"/>
-        </w:rPr>
-        <w:t>SET @OLD_FOREIGN_KEY_CHECKS=@@FOREIGN_KEY_CHECKS, FOREIGN_KEY_CHECKS=0;</w:t>
-      </w:r>
-    </w:p>
-    <w:p>
-      <w:pPr>
-        <w:rPr>
-          <w:rFonts w:ascii="Times New Roman" w:hAnsi="Times New Roman" w:cs="Times New Roman"/>
-          <w:i/>
-          <w:color w:val="2E74B5" w:themeColor="accent1" w:themeShade="BF"/>
-        </w:rPr>
-      </w:pPr>
-      <w:r>
-        <w:rPr>
-          <w:rFonts w:ascii="Times New Roman" w:hAnsi="Times New Roman" w:cs="Times New Roman"/>
-          <w:i/>
-          <w:color w:val="2E74B5" w:themeColor="accent1" w:themeShade="BF"/>
-        </w:rPr>
-        <w:t>SET @OLD_SQL_MODE=@@SQL_MODE, SQL_MODE='ONLY_FULL_GROUP_BY,STRICT_TRANS_TABLES,NO_ZERO_IN_DATE,NO_ZERO_DATE,ERROR_FOR_DIVISION_BY_ZERO,NO_ENGINE_SUBSTITUTION';</w:t>
-      </w:r>
+        <w:t xml:space="preserve">  `batch` INT(11) NOT NULL,</w:t>
+      </w:r>
+    </w:p>
+    <w:p>
+      <w:pPr>
+        <w:rPr>
+          <w:rFonts w:ascii="Times New Roman" w:hAnsi="Times New Roman" w:cs="Times New Roman"/>
+          <w:i/>
+          <w:color w:val="2E74B5" w:themeColor="accent1" w:themeShade="BF"/>
+        </w:rPr>
+      </w:pPr>
+      <w:r>
+        <w:rPr>
+          <w:rFonts w:ascii="Times New Roman" w:hAnsi="Times New Roman" w:cs="Times New Roman"/>
+          <w:i/>
+          <w:color w:val="2E74B5" w:themeColor="accent1" w:themeShade="BF"/>
+        </w:rPr>
+        <w:t xml:space="preserve">  PRIMARY KEY (`id`))</w:t>
+      </w:r>
+    </w:p>
+    <w:p>
+      <w:pPr>
+        <w:rPr>
+          <w:rFonts w:ascii="Times New Roman" w:hAnsi="Times New Roman" w:cs="Times New Roman"/>
+          <w:i/>
+          <w:color w:val="2E74B5" w:themeColor="accent1" w:themeShade="BF"/>
+        </w:rPr>
+      </w:pPr>
+      <w:r>
+        <w:rPr>
+          <w:rFonts w:ascii="Times New Roman" w:hAnsi="Times New Roman" w:cs="Times New Roman"/>
+          <w:i/>
+          <w:color w:val="2E74B5" w:themeColor="accent1" w:themeShade="BF"/>
+        </w:rPr>
+        <w:t>ENGINE = InnoDB</w:t>
+      </w:r>
+    </w:p>
+    <w:p>
+      <w:pPr>
+        <w:rPr>
+          <w:rFonts w:ascii="Times New Roman" w:hAnsi="Times New Roman" w:cs="Times New Roman"/>
+          <w:i/>
+          <w:color w:val="2E74B5" w:themeColor="accent1" w:themeShade="BF"/>
+        </w:rPr>
+      </w:pPr>
+      <w:r>
+        <w:rPr>
+          <w:rFonts w:ascii="Times New Roman" w:hAnsi="Times New Roman" w:cs="Times New Roman"/>
+          <w:i/>
+          <w:color w:val="2E74B5" w:themeColor="accent1" w:themeShade="BF"/>
+        </w:rPr>
+        <w:t>AUTO_INCREMENT = 4</w:t>
+      </w:r>
+    </w:p>
+    <w:p>
+      <w:pPr>
+        <w:rPr>
+          <w:rFonts w:ascii="Times New Roman" w:hAnsi="Times New Roman" w:cs="Times New Roman"/>
+          <w:i/>
+          <w:color w:val="2E74B5" w:themeColor="accent1" w:themeShade="BF"/>
+        </w:rPr>
+      </w:pPr>
+      <w:r>
+        <w:rPr>
+          <w:rFonts w:ascii="Times New Roman" w:hAnsi="Times New Roman" w:cs="Times New Roman"/>
+          <w:i/>
+          <w:color w:val="2E74B5" w:themeColor="accent1" w:themeShade="BF"/>
+        </w:rPr>
+        <w:t>DEFAULT CHARACTER SET = utf8mb4</w:t>
+      </w:r>
+    </w:p>
+    <w:p>
+      <w:pPr>
+        <w:rPr>
+          <w:rFonts w:ascii="Times New Roman" w:hAnsi="Times New Roman" w:cs="Times New Roman"/>
+          <w:i/>
+          <w:color w:val="2E74B5" w:themeColor="accent1" w:themeShade="BF"/>
+        </w:rPr>
+      </w:pPr>
+      <w:r>
+        <w:rPr>
+          <w:rFonts w:ascii="Times New Roman" w:hAnsi="Times New Roman" w:cs="Times New Roman"/>
+          <w:i/>
+          <w:color w:val="2E74B5" w:themeColor="accent1" w:themeShade="BF"/>
+        </w:rPr>
+        <w:t>COLLATE = utf8mb4_unicode_ci;</w:t>
+      </w:r>
+    </w:p>
+    <w:p>
+      <w:pPr>
+        <w:rPr>
+          <w:rFonts w:ascii="Times New Roman" w:hAnsi="Times New Roman" w:cs="Times New Roman"/>
+          <w:i/>
+          <w:color w:val="2E74B5" w:themeColor="accent1" w:themeShade="BF"/>
+        </w:rPr>
+      </w:pPr>
     </w:p>
     <w:p>
       <w:pPr>
@@ -2098,7 +2626,7 @@
           <w:i/>
           <w:color w:val="2E74B5" w:themeColor="accent1" w:themeShade="BF"/>
         </w:rPr>
-        <w:t>-- Schema mydb</w:t>
+        <w:t>-- Table `256-clc`.`password_resets`</w:t>
       </w:r>
     </w:p>
     <w:p>
@@ -2132,6 +2660,186 @@
           <w:i/>
           <w:color w:val="2E74B5" w:themeColor="accent1" w:themeShade="BF"/>
         </w:rPr>
+        <w:t>DROP TABLE IF EXISTS `256-clc`.`password_resets` ;</w:t>
+      </w:r>
+    </w:p>
+    <w:p>
+      <w:pPr>
+        <w:rPr>
+          <w:rFonts w:ascii="Times New Roman" w:hAnsi="Times New Roman" w:cs="Times New Roman"/>
+          <w:i/>
+          <w:color w:val="2E74B5" w:themeColor="accent1" w:themeShade="BF"/>
+        </w:rPr>
+      </w:pPr>
+    </w:p>
+    <w:p>
+      <w:pPr>
+        <w:rPr>
+          <w:rFonts w:ascii="Times New Roman" w:hAnsi="Times New Roman" w:cs="Times New Roman"/>
+          <w:i/>
+          <w:color w:val="2E74B5" w:themeColor="accent1" w:themeShade="BF"/>
+        </w:rPr>
+      </w:pPr>
+      <w:r>
+        <w:rPr>
+          <w:rFonts w:ascii="Times New Roman" w:hAnsi="Times New Roman" w:cs="Times New Roman"/>
+          <w:i/>
+          <w:color w:val="2E74B5" w:themeColor="accent1" w:themeShade="BF"/>
+        </w:rPr>
+        <w:t>CREATE TABLE IF NOT EXISTS `256-clc`.`password_resets` (</w:t>
+      </w:r>
+    </w:p>
+    <w:p>
+      <w:pPr>
+        <w:rPr>
+          <w:rFonts w:ascii="Times New Roman" w:hAnsi="Times New Roman" w:cs="Times New Roman"/>
+          <w:i/>
+          <w:color w:val="2E74B5" w:themeColor="accent1" w:themeShade="BF"/>
+        </w:rPr>
+      </w:pPr>
+      <w:r>
+        <w:rPr>
+          <w:rFonts w:ascii="Times New Roman" w:hAnsi="Times New Roman" w:cs="Times New Roman"/>
+          <w:i/>
+          <w:color w:val="2E74B5" w:themeColor="accent1" w:themeShade="BF"/>
+        </w:rPr>
+        <w:t xml:space="preserve">  `email` VARCHAR(191) NOT NULL,</w:t>
+      </w:r>
+    </w:p>
+    <w:p>
+      <w:pPr>
+        <w:rPr>
+          <w:rFonts w:ascii="Times New Roman" w:hAnsi="Times New Roman" w:cs="Times New Roman"/>
+          <w:i/>
+          <w:color w:val="2E74B5" w:themeColor="accent1" w:themeShade="BF"/>
+        </w:rPr>
+      </w:pPr>
+      <w:r>
+        <w:rPr>
+          <w:rFonts w:ascii="Times New Roman" w:hAnsi="Times New Roman" w:cs="Times New Roman"/>
+          <w:i/>
+          <w:color w:val="2E74B5" w:themeColor="accent1" w:themeShade="BF"/>
+        </w:rPr>
+        <w:t xml:space="preserve">  `token` VARCHAR(191) NOT NULL,</w:t>
+      </w:r>
+    </w:p>
+    <w:p>
+      <w:pPr>
+        <w:rPr>
+          <w:rFonts w:ascii="Times New Roman" w:hAnsi="Times New Roman" w:cs="Times New Roman"/>
+          <w:i/>
+          <w:color w:val="2E74B5" w:themeColor="accent1" w:themeShade="BF"/>
+        </w:rPr>
+      </w:pPr>
+      <w:r>
+        <w:rPr>
+          <w:rFonts w:ascii="Times New Roman" w:hAnsi="Times New Roman" w:cs="Times New Roman"/>
+          <w:i/>
+          <w:color w:val="2E74B5" w:themeColor="accent1" w:themeShade="BF"/>
+        </w:rPr>
+        <w:t xml:space="preserve">  `created_at` TIMESTAMP NULL DEFAULT NULL,</w:t>
+      </w:r>
+    </w:p>
+    <w:p>
+      <w:pPr>
+        <w:rPr>
+          <w:rFonts w:ascii="Times New Roman" w:hAnsi="Times New Roman" w:cs="Times New Roman"/>
+          <w:i/>
+          <w:color w:val="2E74B5" w:themeColor="accent1" w:themeShade="BF"/>
+        </w:rPr>
+      </w:pPr>
+      <w:r>
+        <w:rPr>
+          <w:rFonts w:ascii="Times New Roman" w:hAnsi="Times New Roman" w:cs="Times New Roman"/>
+          <w:i/>
+          <w:color w:val="2E74B5" w:themeColor="accent1" w:themeShade="BF"/>
+        </w:rPr>
+        <w:t xml:space="preserve">  INDEX `password_resets_email_index` (`email` ASC) VISIBLE)</w:t>
+      </w:r>
+    </w:p>
+    <w:p>
+      <w:pPr>
+        <w:rPr>
+          <w:rFonts w:ascii="Times New Roman" w:hAnsi="Times New Roman" w:cs="Times New Roman"/>
+          <w:i/>
+          <w:color w:val="2E74B5" w:themeColor="accent1" w:themeShade="BF"/>
+        </w:rPr>
+      </w:pPr>
+      <w:r>
+        <w:rPr>
+          <w:rFonts w:ascii="Times New Roman" w:hAnsi="Times New Roman" w:cs="Times New Roman"/>
+          <w:i/>
+          <w:color w:val="2E74B5" w:themeColor="accent1" w:themeShade="BF"/>
+        </w:rPr>
+        <w:t>ENGINE = InnoDB</w:t>
+      </w:r>
+    </w:p>
+    <w:p>
+      <w:pPr>
+        <w:rPr>
+          <w:rFonts w:ascii="Times New Roman" w:hAnsi="Times New Roman" w:cs="Times New Roman"/>
+          <w:i/>
+          <w:color w:val="2E74B5" w:themeColor="accent1" w:themeShade="BF"/>
+        </w:rPr>
+      </w:pPr>
+      <w:r>
+        <w:rPr>
+          <w:rFonts w:ascii="Times New Roman" w:hAnsi="Times New Roman" w:cs="Times New Roman"/>
+          <w:i/>
+          <w:color w:val="2E74B5" w:themeColor="accent1" w:themeShade="BF"/>
+        </w:rPr>
+        <w:t>DEFAULT CHARACTER SET = utf8mb4</w:t>
+      </w:r>
+    </w:p>
+    <w:p>
+      <w:pPr>
+        <w:rPr>
+          <w:rFonts w:ascii="Times New Roman" w:hAnsi="Times New Roman" w:cs="Times New Roman"/>
+          <w:i/>
+          <w:color w:val="2E74B5" w:themeColor="accent1" w:themeShade="BF"/>
+        </w:rPr>
+      </w:pPr>
+      <w:r>
+        <w:rPr>
+          <w:rFonts w:ascii="Times New Roman" w:hAnsi="Times New Roman" w:cs="Times New Roman"/>
+          <w:i/>
+          <w:color w:val="2E74B5" w:themeColor="accent1" w:themeShade="BF"/>
+        </w:rPr>
+        <w:t>COLLATE = utf8mb4_unicode_ci;</w:t>
+      </w:r>
+    </w:p>
+    <w:p>
+      <w:pPr>
+        <w:rPr>
+          <w:rFonts w:ascii="Times New Roman" w:hAnsi="Times New Roman" w:cs="Times New Roman"/>
+          <w:i/>
+          <w:color w:val="2E74B5" w:themeColor="accent1" w:themeShade="BF"/>
+        </w:rPr>
+      </w:pPr>
+    </w:p>
+    <w:p>
+      <w:pPr>
+        <w:rPr>
+          <w:rFonts w:ascii="Times New Roman" w:hAnsi="Times New Roman" w:cs="Times New Roman"/>
+          <w:i/>
+          <w:color w:val="2E74B5" w:themeColor="accent1" w:themeShade="BF"/>
+        </w:rPr>
+      </w:pPr>
+    </w:p>
+    <w:p>
+      <w:pPr>
+        <w:rPr>
+          <w:rFonts w:ascii="Times New Roman" w:hAnsi="Times New Roman" w:cs="Times New Roman"/>
+          <w:i/>
+          <w:color w:val="2E74B5" w:themeColor="accent1" w:themeShade="BF"/>
+        </w:rPr>
+      </w:pPr>
+      <w:r>
+        <w:rPr>
+          <w:rFonts w:ascii="Times New Roman" w:hAnsi="Times New Roman" w:cs="Times New Roman"/>
+          <w:i/>
+          <w:color w:val="2E74B5" w:themeColor="accent1" w:themeShade="BF"/>
+        </w:rPr>
         <w:t>-- -----------------------------------------------------</w:t>
       </w:r>
     </w:p>
@@ -2149,7 +2857,7 @@
           <w:i/>
           <w:color w:val="2E74B5" w:themeColor="accent1" w:themeShade="BF"/>
         </w:rPr>
-        <w:t>-- Schema 256-clc</w:t>
+        <w:t>-- Table `256-clc`.`users`</w:t>
       </w:r>
     </w:p>
     <w:p>
@@ -2177,193 +2885,39 @@
           <w:color w:val="2E74B5" w:themeColor="accent1" w:themeShade="BF"/>
         </w:rPr>
       </w:pPr>
-    </w:p>
-    <w:p>
-      <w:pPr>
-        <w:rPr>
-          <w:rFonts w:ascii="Times New Roman" w:hAnsi="Times New Roman" w:cs="Times New Roman"/>
-          <w:i/>
-          <w:color w:val="2E74B5" w:themeColor="accent1" w:themeShade="BF"/>
-        </w:rPr>
-      </w:pPr>
-      <w:r>
-        <w:rPr>
-          <w:rFonts w:ascii="Times New Roman" w:hAnsi="Times New Roman" w:cs="Times New Roman"/>
-          <w:i/>
-          <w:color w:val="2E74B5" w:themeColor="accent1" w:themeShade="BF"/>
-        </w:rPr>
-        <w:t>-- -----------------------------------------------------</w:t>
-      </w:r>
-    </w:p>
-    <w:p>
-      <w:pPr>
-        <w:rPr>
-          <w:rFonts w:ascii="Times New Roman" w:hAnsi="Times New Roman" w:cs="Times New Roman"/>
-          <w:i/>
-          <w:color w:val="2E74B5" w:themeColor="accent1" w:themeShade="BF"/>
-        </w:rPr>
-      </w:pPr>
-      <w:r>
-        <w:rPr>
-          <w:rFonts w:ascii="Times New Roman" w:hAnsi="Times New Roman" w:cs="Times New Roman"/>
-          <w:i/>
-          <w:color w:val="2E74B5" w:themeColor="accent1" w:themeShade="BF"/>
-        </w:rPr>
-        <w:t>-- Schema 256-clc</w:t>
-      </w:r>
-    </w:p>
-    <w:p>
-      <w:pPr>
-        <w:rPr>
-          <w:rFonts w:ascii="Times New Roman" w:hAnsi="Times New Roman" w:cs="Times New Roman"/>
-          <w:i/>
-          <w:color w:val="2E74B5" w:themeColor="accent1" w:themeShade="BF"/>
-        </w:rPr>
-      </w:pPr>
-      <w:r>
-        <w:rPr>
-          <w:rFonts w:ascii="Times New Roman" w:hAnsi="Times New Roman" w:cs="Times New Roman"/>
-          <w:i/>
-          <w:color w:val="2E74B5" w:themeColor="accent1" w:themeShade="BF"/>
-        </w:rPr>
-        <w:t>-- -----------------------------------------------------</w:t>
-      </w:r>
-    </w:p>
-    <w:p>
-      <w:pPr>
-        <w:rPr>
-          <w:rFonts w:ascii="Times New Roman" w:hAnsi="Times New Roman" w:cs="Times New Roman"/>
-          <w:i/>
-          <w:color w:val="2E74B5" w:themeColor="accent1" w:themeShade="BF"/>
-        </w:rPr>
-      </w:pPr>
-      <w:r>
-        <w:rPr>
-          <w:rFonts w:ascii="Times New Roman" w:hAnsi="Times New Roman" w:cs="Times New Roman"/>
-          <w:i/>
-          <w:color w:val="2E74B5" w:themeColor="accent1" w:themeShade="BF"/>
-        </w:rPr>
-        <w:t>CREATE SCHEMA IF NOT EXISTS `256-clc` DEFAULT CHARACTER SET utf8 ;</w:t>
-      </w:r>
-    </w:p>
-    <w:p>
-      <w:pPr>
-        <w:rPr>
-          <w:rFonts w:ascii="Times New Roman" w:hAnsi="Times New Roman" w:cs="Times New Roman"/>
-          <w:i/>
-          <w:color w:val="2E74B5" w:themeColor="accent1" w:themeShade="BF"/>
-        </w:rPr>
-      </w:pPr>
-      <w:r>
-        <w:rPr>
-          <w:rFonts w:ascii="Times New Roman" w:hAnsi="Times New Roman" w:cs="Times New Roman"/>
-          <w:i/>
-          <w:color w:val="2E74B5" w:themeColor="accent1" w:themeShade="BF"/>
-        </w:rPr>
-        <w:t>USE `256-clc` ;</w:t>
-      </w:r>
-    </w:p>
-    <w:p>
-      <w:pPr>
-        <w:rPr>
-          <w:rFonts w:ascii="Times New Roman" w:hAnsi="Times New Roman" w:cs="Times New Roman"/>
-          <w:i/>
-          <w:color w:val="2E74B5" w:themeColor="accent1" w:themeShade="BF"/>
-        </w:rPr>
-      </w:pPr>
-    </w:p>
-    <w:p>
-      <w:pPr>
-        <w:rPr>
-          <w:rFonts w:ascii="Times New Roman" w:hAnsi="Times New Roman" w:cs="Times New Roman"/>
-          <w:i/>
-          <w:color w:val="2E74B5" w:themeColor="accent1" w:themeShade="BF"/>
-        </w:rPr>
-      </w:pPr>
-      <w:r>
-        <w:rPr>
-          <w:rFonts w:ascii="Times New Roman" w:hAnsi="Times New Roman" w:cs="Times New Roman"/>
-          <w:i/>
-          <w:color w:val="2E74B5" w:themeColor="accent1" w:themeShade="BF"/>
-        </w:rPr>
-        <w:t>-- -----------------------------------------------------</w:t>
-      </w:r>
-    </w:p>
-    <w:p>
-      <w:pPr>
-        <w:rPr>
-          <w:rFonts w:ascii="Times New Roman" w:hAnsi="Times New Roman" w:cs="Times New Roman"/>
-          <w:i/>
-          <w:color w:val="2E74B5" w:themeColor="accent1" w:themeShade="BF"/>
-        </w:rPr>
-      </w:pPr>
-      <w:r>
-        <w:rPr>
-          <w:rFonts w:ascii="Times New Roman" w:hAnsi="Times New Roman" w:cs="Times New Roman"/>
-          <w:i/>
-          <w:color w:val="2E74B5" w:themeColor="accent1" w:themeShade="BF"/>
-        </w:rPr>
-        <w:t>-- Table `256-clc`.`migrations`</w:t>
-      </w:r>
-    </w:p>
-    <w:p>
-      <w:pPr>
-        <w:rPr>
-          <w:rFonts w:ascii="Times New Roman" w:hAnsi="Times New Roman" w:cs="Times New Roman"/>
-          <w:i/>
-          <w:color w:val="2E74B5" w:themeColor="accent1" w:themeShade="BF"/>
-        </w:rPr>
-      </w:pPr>
-      <w:r>
-        <w:rPr>
-          <w:rFonts w:ascii="Times New Roman" w:hAnsi="Times New Roman" w:cs="Times New Roman"/>
-          <w:i/>
-          <w:color w:val="2E74B5" w:themeColor="accent1" w:themeShade="BF"/>
-        </w:rPr>
-        <w:t>-- -----------------------------------------------------</w:t>
-      </w:r>
-    </w:p>
-    <w:p>
-      <w:pPr>
-        <w:rPr>
-          <w:rFonts w:ascii="Times New Roman" w:hAnsi="Times New Roman" w:cs="Times New Roman"/>
-          <w:i/>
-          <w:color w:val="2E74B5" w:themeColor="accent1" w:themeShade="BF"/>
-        </w:rPr>
-      </w:pPr>
-      <w:r>
-        <w:rPr>
-          <w:rFonts w:ascii="Times New Roman" w:hAnsi="Times New Roman" w:cs="Times New Roman"/>
-          <w:i/>
-          <w:color w:val="2E74B5" w:themeColor="accent1" w:themeShade="BF"/>
-        </w:rPr>
-        <w:t>DROP TABLE IF EXISTS `256-clc`.`migrations` ;</w:t>
-      </w:r>
-    </w:p>
-    <w:p>
-      <w:pPr>
-        <w:rPr>
-          <w:rFonts w:ascii="Times New Roman" w:hAnsi="Times New Roman" w:cs="Times New Roman"/>
-          <w:i/>
-          <w:color w:val="2E74B5" w:themeColor="accent1" w:themeShade="BF"/>
-        </w:rPr>
-      </w:pPr>
-    </w:p>
-    <w:p>
-      <w:pPr>
-        <w:rPr>
-          <w:rFonts w:ascii="Times New Roman" w:hAnsi="Times New Roman" w:cs="Times New Roman"/>
-          <w:i/>
-          <w:color w:val="2E74B5" w:themeColor="accent1" w:themeShade="BF"/>
-        </w:rPr>
-      </w:pPr>
-      <w:r>
-        <w:rPr>
-          <w:rFonts w:ascii="Times New Roman" w:hAnsi="Times New Roman" w:cs="Times New Roman"/>
-          <w:i/>
-          <w:color w:val="2E74B5" w:themeColor="accent1" w:themeShade="BF"/>
-        </w:rPr>
-        <w:t>CREATE TABLE IF NOT EXISTS `256-clc`.`migrations` (</w:t>
+      <w:r>
+        <w:rPr>
+          <w:rFonts w:ascii="Times New Roman" w:hAnsi="Times New Roman" w:cs="Times New Roman"/>
+          <w:i/>
+          <w:color w:val="2E74B5" w:themeColor="accent1" w:themeShade="BF"/>
+        </w:rPr>
+        <w:t>DROP TABLE IF EXISTS `256-clc`.`users` ;</w:t>
+      </w:r>
+    </w:p>
+    <w:p>
+      <w:pPr>
+        <w:rPr>
+          <w:rFonts w:ascii="Times New Roman" w:hAnsi="Times New Roman" w:cs="Times New Roman"/>
+          <w:i/>
+          <w:color w:val="2E74B5" w:themeColor="accent1" w:themeShade="BF"/>
+        </w:rPr>
+      </w:pPr>
+    </w:p>
+    <w:p>
+      <w:pPr>
+        <w:rPr>
+          <w:rFonts w:ascii="Times New Roman" w:hAnsi="Times New Roman" w:cs="Times New Roman"/>
+          <w:i/>
+          <w:color w:val="2E74B5" w:themeColor="accent1" w:themeShade="BF"/>
+        </w:rPr>
+      </w:pPr>
+      <w:r>
+        <w:rPr>
+          <w:rFonts w:ascii="Times New Roman" w:hAnsi="Times New Roman" w:cs="Times New Roman"/>
+          <w:i/>
+          <w:color w:val="2E74B5" w:themeColor="accent1" w:themeShade="BF"/>
+        </w:rPr>
+        <w:t>CREATE TABLE IF NOT EXISTS `256-clc`.`users` (</w:t>
       </w:r>
     </w:p>
     <w:p>
@@ -2397,92 +2951,143 @@
           <w:i/>
           <w:color w:val="2E74B5" w:themeColor="accent1" w:themeShade="BF"/>
         </w:rPr>
-        <w:t xml:space="preserve">  `migration` VARCHAR(191) NOT NULL,</w:t>
-      </w:r>
-    </w:p>
-    <w:p>
-      <w:pPr>
-        <w:rPr>
-          <w:rFonts w:ascii="Times New Roman" w:hAnsi="Times New Roman" w:cs="Times New Roman"/>
-          <w:i/>
-          <w:color w:val="2E74B5" w:themeColor="accent1" w:themeShade="BF"/>
-        </w:rPr>
-      </w:pPr>
-      <w:r>
-        <w:rPr>
-          <w:rFonts w:ascii="Times New Roman" w:hAnsi="Times New Roman" w:cs="Times New Roman"/>
-          <w:i/>
-          <w:color w:val="2E74B5" w:themeColor="accent1" w:themeShade="BF"/>
-        </w:rPr>
-        <w:t xml:space="preserve">  `batch` INT(11) NOT NULL,</w:t>
-      </w:r>
-    </w:p>
-    <w:p>
-      <w:pPr>
-        <w:rPr>
-          <w:rFonts w:ascii="Times New Roman" w:hAnsi="Times New Roman" w:cs="Times New Roman"/>
-          <w:i/>
-          <w:color w:val="2E74B5" w:themeColor="accent1" w:themeShade="BF"/>
-        </w:rPr>
-      </w:pPr>
-      <w:r>
-        <w:rPr>
-          <w:rFonts w:ascii="Times New Roman" w:hAnsi="Times New Roman" w:cs="Times New Roman"/>
-          <w:i/>
-          <w:color w:val="2E74B5" w:themeColor="accent1" w:themeShade="BF"/>
-        </w:rPr>
-        <w:t xml:space="preserve">  PRIMARY KEY (`id`))</w:t>
-      </w:r>
-    </w:p>
-    <w:p>
-      <w:pPr>
-        <w:rPr>
-          <w:rFonts w:ascii="Times New Roman" w:hAnsi="Times New Roman" w:cs="Times New Roman"/>
-          <w:i/>
-          <w:color w:val="2E74B5" w:themeColor="accent1" w:themeShade="BF"/>
-        </w:rPr>
-      </w:pPr>
-      <w:r>
-        <w:rPr>
-          <w:rFonts w:ascii="Times New Roman" w:hAnsi="Times New Roman" w:cs="Times New Roman"/>
-          <w:i/>
-          <w:color w:val="2E74B5" w:themeColor="accent1" w:themeShade="BF"/>
-        </w:rPr>
-        <w:t>ENGINE = InnoDB</w:t>
-      </w:r>
-    </w:p>
-    <w:p>
-      <w:pPr>
-        <w:rPr>
-          <w:rFonts w:ascii="Times New Roman" w:hAnsi="Times New Roman" w:cs="Times New Roman"/>
-          <w:i/>
-          <w:color w:val="2E74B5" w:themeColor="accent1" w:themeShade="BF"/>
-        </w:rPr>
-      </w:pPr>
-      <w:r>
-        <w:rPr>
-          <w:rFonts w:ascii="Times New Roman" w:hAnsi="Times New Roman" w:cs="Times New Roman"/>
-          <w:i/>
-          <w:color w:val="2E74B5" w:themeColor="accent1" w:themeShade="BF"/>
-        </w:rPr>
-        <w:t>AUTO_INCREMENT = 4</w:t>
-      </w:r>
-    </w:p>
-    <w:p>
-      <w:pPr>
-        <w:rPr>
-          <w:rFonts w:ascii="Times New Roman" w:hAnsi="Times New Roman" w:cs="Times New Roman"/>
-          <w:i/>
-          <w:color w:val="2E74B5" w:themeColor="accent1" w:themeShade="BF"/>
-        </w:rPr>
-      </w:pPr>
-      <w:r>
-        <w:rPr>
-          <w:rFonts w:ascii="Times New Roman" w:hAnsi="Times New Roman" w:cs="Times New Roman"/>
-          <w:i/>
-          <w:color w:val="2E74B5" w:themeColor="accent1" w:themeShade="BF"/>
-        </w:rPr>
-        <w:t>DEFAULT CHARACTER SET = utf8mb4</w:t>
+        <w:t xml:space="preserve">  `name` VARCHAR(191) NOT NULL,</w:t>
+      </w:r>
+    </w:p>
+    <w:p>
+      <w:pPr>
+        <w:rPr>
+          <w:rFonts w:ascii="Times New Roman" w:hAnsi="Times New Roman" w:cs="Times New Roman"/>
+          <w:i/>
+          <w:color w:val="2E74B5" w:themeColor="accent1" w:themeShade="BF"/>
+        </w:rPr>
+      </w:pPr>
+      <w:r>
+        <w:rPr>
+          <w:rFonts w:ascii="Times New Roman" w:hAnsi="Times New Roman" w:cs="Times New Roman"/>
+          <w:i/>
+          <w:color w:val="2E74B5" w:themeColor="accent1" w:themeShade="BF"/>
+        </w:rPr>
+        <w:t xml:space="preserve">  `email` VARCHAR(191) NOT NULL,</w:t>
+      </w:r>
+    </w:p>
+    <w:p>
+      <w:pPr>
+        <w:rPr>
+          <w:rFonts w:ascii="Times New Roman" w:hAnsi="Times New Roman" w:cs="Times New Roman"/>
+          <w:i/>
+          <w:color w:val="2E74B5" w:themeColor="accent1" w:themeShade="BF"/>
+        </w:rPr>
+      </w:pPr>
+      <w:r>
+        <w:rPr>
+          <w:rFonts w:ascii="Times New Roman" w:hAnsi="Times New Roman" w:cs="Times New Roman"/>
+          <w:i/>
+          <w:color w:val="2E74B5" w:themeColor="accent1" w:themeShade="BF"/>
+        </w:rPr>
+        <w:t xml:space="preserve">  `age` INT(11) NOT NULL,</w:t>
+      </w:r>
+    </w:p>
+    <w:p>
+      <w:pPr>
+        <w:rPr>
+          <w:rFonts w:ascii="Times New Roman" w:hAnsi="Times New Roman" w:cs="Times New Roman"/>
+          <w:i/>
+          <w:color w:val="2E74B5" w:themeColor="accent1" w:themeShade="BF"/>
+        </w:rPr>
+      </w:pPr>
+      <w:r>
+        <w:rPr>
+          <w:rFonts w:ascii="Times New Roman" w:hAnsi="Times New Roman" w:cs="Times New Roman"/>
+          <w:i/>
+          <w:color w:val="2E74B5" w:themeColor="accent1" w:themeShade="BF"/>
+        </w:rPr>
+        <w:t xml:space="preserve">  `username` VARCHAR(191) NOT NULL,</w:t>
+      </w:r>
+    </w:p>
+    <w:p>
+      <w:pPr>
+        <w:rPr>
+          <w:rFonts w:ascii="Times New Roman" w:hAnsi="Times New Roman" w:cs="Times New Roman"/>
+          <w:i/>
+          <w:color w:val="2E74B5" w:themeColor="accent1" w:themeShade="BF"/>
+        </w:rPr>
+      </w:pPr>
+      <w:r>
+        <w:rPr>
+          <w:rFonts w:ascii="Times New Roman" w:hAnsi="Times New Roman" w:cs="Times New Roman"/>
+          <w:i/>
+          <w:color w:val="2E74B5" w:themeColor="accent1" w:themeShade="BF"/>
+        </w:rPr>
+        <w:t xml:space="preserve">  `password` VARCHAR(191) NOT NULL,</w:t>
+      </w:r>
+    </w:p>
+    <w:p>
+      <w:pPr>
+        <w:rPr>
+          <w:rFonts w:ascii="Times New Roman" w:hAnsi="Times New Roman" w:cs="Times New Roman"/>
+          <w:i/>
+          <w:color w:val="2E74B5" w:themeColor="accent1" w:themeShade="BF"/>
+        </w:rPr>
+      </w:pPr>
+      <w:r>
+        <w:rPr>
+          <w:rFonts w:ascii="Times New Roman" w:hAnsi="Times New Roman" w:cs="Times New Roman"/>
+          <w:i/>
+          <w:color w:val="2E74B5" w:themeColor="accent1" w:themeShade="BF"/>
+        </w:rPr>
+        <w:t xml:space="preserve">  `remember_token` VARCHAR(100) NULL DEFAULT NULL,</w:t>
+      </w:r>
+    </w:p>
+    <w:p>
+      <w:pPr>
+        <w:rPr>
+          <w:rFonts w:ascii="Times New Roman" w:hAnsi="Times New Roman" w:cs="Times New Roman"/>
+          <w:i/>
+          <w:color w:val="2E74B5" w:themeColor="accent1" w:themeShade="BF"/>
+        </w:rPr>
+      </w:pPr>
+      <w:r>
+        <w:rPr>
+          <w:rFonts w:ascii="Times New Roman" w:hAnsi="Times New Roman" w:cs="Times New Roman"/>
+          <w:i/>
+          <w:color w:val="2E74B5" w:themeColor="accent1" w:themeShade="BF"/>
+        </w:rPr>
+        <w:t xml:space="preserve">  `created_at` TIMESTAMP NULL DEFAULT NULL,</w:t>
+      </w:r>
+    </w:p>
+    <w:p>
+      <w:pPr>
+        <w:rPr>
+          <w:rFonts w:ascii="Times New Roman" w:hAnsi="Times New Roman" w:cs="Times New Roman"/>
+          <w:i/>
+          <w:color w:val="2E74B5" w:themeColor="accent1" w:themeShade="BF"/>
+        </w:rPr>
+      </w:pPr>
+      <w:r>
+        <w:rPr>
+          <w:rFonts w:ascii="Times New Roman" w:hAnsi="Times New Roman" w:cs="Times New Roman"/>
+          <w:i/>
+          <w:color w:val="2E74B5" w:themeColor="accent1" w:themeShade="BF"/>
+        </w:rPr>
+        <w:t xml:space="preserve">  `updated_at` TIMESTAMP NULL DEFAULT NULL,</w:t>
+      </w:r>
+    </w:p>
+    <w:p>
+      <w:pPr>
+        <w:rPr>
+          <w:rFonts w:ascii="Times New Roman" w:hAnsi="Times New Roman" w:cs="Times New Roman"/>
+          <w:i/>
+          <w:color w:val="2E74B5" w:themeColor="accent1" w:themeShade="BF"/>
+        </w:rPr>
+      </w:pPr>
+      <w:r>
+        <w:rPr>
+          <w:rFonts w:ascii="Times New Roman" w:hAnsi="Times New Roman" w:cs="Times New Roman"/>
+          <w:i/>
+          <w:color w:val="2E74B5" w:themeColor="accent1" w:themeShade="BF"/>
+        </w:rPr>
+        <w:t xml:space="preserve">  PRIMARY KEY (`id`),</w:t>
       </w:r>
     </w:p>
     <w:p>
@@ -2500,536 +3105,6 @@
           <w:color w:val="2E74B5" w:themeColor="accent1" w:themeShade="BF"/>
         </w:rPr>
         <w:lastRenderedPageBreak/>
-        <w:t>COLLATE = utf8mb4_unicode_ci;</w:t>
-      </w:r>
-    </w:p>
-    <w:p>
-      <w:pPr>
-        <w:rPr>
-          <w:rFonts w:ascii="Times New Roman" w:hAnsi="Times New Roman" w:cs="Times New Roman"/>
-          <w:i/>
-          <w:color w:val="2E74B5" w:themeColor="accent1" w:themeShade="BF"/>
-        </w:rPr>
-      </w:pPr>
-    </w:p>
-    <w:p>
-      <w:pPr>
-        <w:rPr>
-          <w:rFonts w:ascii="Times New Roman" w:hAnsi="Times New Roman" w:cs="Times New Roman"/>
-          <w:i/>
-          <w:color w:val="2E74B5" w:themeColor="accent1" w:themeShade="BF"/>
-        </w:rPr>
-      </w:pPr>
-    </w:p>
-    <w:p>
-      <w:pPr>
-        <w:rPr>
-          <w:rFonts w:ascii="Times New Roman" w:hAnsi="Times New Roman" w:cs="Times New Roman"/>
-          <w:i/>
-          <w:color w:val="2E74B5" w:themeColor="accent1" w:themeShade="BF"/>
-        </w:rPr>
-      </w:pPr>
-      <w:r>
-        <w:rPr>
-          <w:rFonts w:ascii="Times New Roman" w:hAnsi="Times New Roman" w:cs="Times New Roman"/>
-          <w:i/>
-          <w:color w:val="2E74B5" w:themeColor="accent1" w:themeShade="BF"/>
-        </w:rPr>
-        <w:t>-- -----------------------------------------------------</w:t>
-      </w:r>
-    </w:p>
-    <w:p>
-      <w:pPr>
-        <w:rPr>
-          <w:rFonts w:ascii="Times New Roman" w:hAnsi="Times New Roman" w:cs="Times New Roman"/>
-          <w:i/>
-          <w:color w:val="2E74B5" w:themeColor="accent1" w:themeShade="BF"/>
-        </w:rPr>
-      </w:pPr>
-      <w:r>
-        <w:rPr>
-          <w:rFonts w:ascii="Times New Roman" w:hAnsi="Times New Roman" w:cs="Times New Roman"/>
-          <w:i/>
-          <w:color w:val="2E74B5" w:themeColor="accent1" w:themeShade="BF"/>
-        </w:rPr>
-        <w:t>-- Table `256-clc`.`password_resets`</w:t>
-      </w:r>
-    </w:p>
-    <w:p>
-      <w:pPr>
-        <w:rPr>
-          <w:rFonts w:ascii="Times New Roman" w:hAnsi="Times New Roman" w:cs="Times New Roman"/>
-          <w:i/>
-          <w:color w:val="2E74B5" w:themeColor="accent1" w:themeShade="BF"/>
-        </w:rPr>
-      </w:pPr>
-      <w:r>
-        <w:rPr>
-          <w:rFonts w:ascii="Times New Roman" w:hAnsi="Times New Roman" w:cs="Times New Roman"/>
-          <w:i/>
-          <w:color w:val="2E74B5" w:themeColor="accent1" w:themeShade="BF"/>
-        </w:rPr>
-        <w:t>-- -----------------------------------------------------</w:t>
-      </w:r>
-    </w:p>
-    <w:p>
-      <w:pPr>
-        <w:rPr>
-          <w:rFonts w:ascii="Times New Roman" w:hAnsi="Times New Roman" w:cs="Times New Roman"/>
-          <w:i/>
-          <w:color w:val="2E74B5" w:themeColor="accent1" w:themeShade="BF"/>
-        </w:rPr>
-      </w:pPr>
-      <w:r>
-        <w:rPr>
-          <w:rFonts w:ascii="Times New Roman" w:hAnsi="Times New Roman" w:cs="Times New Roman"/>
-          <w:i/>
-          <w:color w:val="2E74B5" w:themeColor="accent1" w:themeShade="BF"/>
-        </w:rPr>
-        <w:t>DROP TABLE IF EXISTS `256-clc`.`password_resets` ;</w:t>
-      </w:r>
-    </w:p>
-    <w:p>
-      <w:pPr>
-        <w:rPr>
-          <w:rFonts w:ascii="Times New Roman" w:hAnsi="Times New Roman" w:cs="Times New Roman"/>
-          <w:i/>
-          <w:color w:val="2E74B5" w:themeColor="accent1" w:themeShade="BF"/>
-        </w:rPr>
-      </w:pPr>
-    </w:p>
-    <w:p>
-      <w:pPr>
-        <w:rPr>
-          <w:rFonts w:ascii="Times New Roman" w:hAnsi="Times New Roman" w:cs="Times New Roman"/>
-          <w:i/>
-          <w:color w:val="2E74B5" w:themeColor="accent1" w:themeShade="BF"/>
-        </w:rPr>
-      </w:pPr>
-      <w:r>
-        <w:rPr>
-          <w:rFonts w:ascii="Times New Roman" w:hAnsi="Times New Roman" w:cs="Times New Roman"/>
-          <w:i/>
-          <w:color w:val="2E74B5" w:themeColor="accent1" w:themeShade="BF"/>
-        </w:rPr>
-        <w:t>CREATE TABLE IF NOT EXISTS `256-clc`.`password_resets` (</w:t>
-      </w:r>
-    </w:p>
-    <w:p>
-      <w:pPr>
-        <w:rPr>
-          <w:rFonts w:ascii="Times New Roman" w:hAnsi="Times New Roman" w:cs="Times New Roman"/>
-          <w:i/>
-          <w:color w:val="2E74B5" w:themeColor="accent1" w:themeShade="BF"/>
-        </w:rPr>
-      </w:pPr>
-      <w:r>
-        <w:rPr>
-          <w:rFonts w:ascii="Times New Roman" w:hAnsi="Times New Roman" w:cs="Times New Roman"/>
-          <w:i/>
-          <w:color w:val="2E74B5" w:themeColor="accent1" w:themeShade="BF"/>
-        </w:rPr>
-        <w:t xml:space="preserve">  `email` VARCHAR(191) NOT NULL,</w:t>
-      </w:r>
-    </w:p>
-    <w:p>
-      <w:pPr>
-        <w:rPr>
-          <w:rFonts w:ascii="Times New Roman" w:hAnsi="Times New Roman" w:cs="Times New Roman"/>
-          <w:i/>
-          <w:color w:val="2E74B5" w:themeColor="accent1" w:themeShade="BF"/>
-        </w:rPr>
-      </w:pPr>
-      <w:r>
-        <w:rPr>
-          <w:rFonts w:ascii="Times New Roman" w:hAnsi="Times New Roman" w:cs="Times New Roman"/>
-          <w:i/>
-          <w:color w:val="2E74B5" w:themeColor="accent1" w:themeShade="BF"/>
-        </w:rPr>
-        <w:t xml:space="preserve">  `token` VARCHAR(191) NOT NULL,</w:t>
-      </w:r>
-    </w:p>
-    <w:p>
-      <w:pPr>
-        <w:rPr>
-          <w:rFonts w:ascii="Times New Roman" w:hAnsi="Times New Roman" w:cs="Times New Roman"/>
-          <w:i/>
-          <w:color w:val="2E74B5" w:themeColor="accent1" w:themeShade="BF"/>
-        </w:rPr>
-      </w:pPr>
-      <w:r>
-        <w:rPr>
-          <w:rFonts w:ascii="Times New Roman" w:hAnsi="Times New Roman" w:cs="Times New Roman"/>
-          <w:i/>
-          <w:color w:val="2E74B5" w:themeColor="accent1" w:themeShade="BF"/>
-        </w:rPr>
-        <w:t xml:space="preserve">  `created_at` TIMESTAMP NULL DEFAULT NULL,</w:t>
-      </w:r>
-    </w:p>
-    <w:p>
-      <w:pPr>
-        <w:rPr>
-          <w:rFonts w:ascii="Times New Roman" w:hAnsi="Times New Roman" w:cs="Times New Roman"/>
-          <w:i/>
-          <w:color w:val="2E74B5" w:themeColor="accent1" w:themeShade="BF"/>
-        </w:rPr>
-      </w:pPr>
-      <w:r>
-        <w:rPr>
-          <w:rFonts w:ascii="Times New Roman" w:hAnsi="Times New Roman" w:cs="Times New Roman"/>
-          <w:i/>
-          <w:color w:val="2E74B5" w:themeColor="accent1" w:themeShade="BF"/>
-        </w:rPr>
-        <w:t xml:space="preserve">  INDEX `password_resets_email_index` (`email` ASC) VISIBLE)</w:t>
-      </w:r>
-    </w:p>
-    <w:p>
-      <w:pPr>
-        <w:rPr>
-          <w:rFonts w:ascii="Times New Roman" w:hAnsi="Times New Roman" w:cs="Times New Roman"/>
-          <w:i/>
-          <w:color w:val="2E74B5" w:themeColor="accent1" w:themeShade="BF"/>
-        </w:rPr>
-      </w:pPr>
-      <w:r>
-        <w:rPr>
-          <w:rFonts w:ascii="Times New Roman" w:hAnsi="Times New Roman" w:cs="Times New Roman"/>
-          <w:i/>
-          <w:color w:val="2E74B5" w:themeColor="accent1" w:themeShade="BF"/>
-        </w:rPr>
-        <w:t>ENGINE = InnoDB</w:t>
-      </w:r>
-    </w:p>
-    <w:p>
-      <w:pPr>
-        <w:rPr>
-          <w:rFonts w:ascii="Times New Roman" w:hAnsi="Times New Roman" w:cs="Times New Roman"/>
-          <w:i/>
-          <w:color w:val="2E74B5" w:themeColor="accent1" w:themeShade="BF"/>
-        </w:rPr>
-      </w:pPr>
-      <w:r>
-        <w:rPr>
-          <w:rFonts w:ascii="Times New Roman" w:hAnsi="Times New Roman" w:cs="Times New Roman"/>
-          <w:i/>
-          <w:color w:val="2E74B5" w:themeColor="accent1" w:themeShade="BF"/>
-        </w:rPr>
-        <w:t>DEFAULT CHARACTER SET = utf8mb4</w:t>
-      </w:r>
-    </w:p>
-    <w:p>
-      <w:pPr>
-        <w:rPr>
-          <w:rFonts w:ascii="Times New Roman" w:hAnsi="Times New Roman" w:cs="Times New Roman"/>
-          <w:i/>
-          <w:color w:val="2E74B5" w:themeColor="accent1" w:themeShade="BF"/>
-        </w:rPr>
-      </w:pPr>
-      <w:r>
-        <w:rPr>
-          <w:rFonts w:ascii="Times New Roman" w:hAnsi="Times New Roman" w:cs="Times New Roman"/>
-          <w:i/>
-          <w:color w:val="2E74B5" w:themeColor="accent1" w:themeShade="BF"/>
-        </w:rPr>
-        <w:t>COLLATE = utf8mb4_unicode_ci;</w:t>
-      </w:r>
-    </w:p>
-    <w:p>
-      <w:pPr>
-        <w:rPr>
-          <w:rFonts w:ascii="Times New Roman" w:hAnsi="Times New Roman" w:cs="Times New Roman"/>
-          <w:i/>
-          <w:color w:val="2E74B5" w:themeColor="accent1" w:themeShade="BF"/>
-        </w:rPr>
-      </w:pPr>
-    </w:p>
-    <w:p>
-      <w:pPr>
-        <w:rPr>
-          <w:rFonts w:ascii="Times New Roman" w:hAnsi="Times New Roman" w:cs="Times New Roman"/>
-          <w:i/>
-          <w:color w:val="2E74B5" w:themeColor="accent1" w:themeShade="BF"/>
-        </w:rPr>
-      </w:pPr>
-    </w:p>
-    <w:p>
-      <w:pPr>
-        <w:rPr>
-          <w:rFonts w:ascii="Times New Roman" w:hAnsi="Times New Roman" w:cs="Times New Roman"/>
-          <w:i/>
-          <w:color w:val="2E74B5" w:themeColor="accent1" w:themeShade="BF"/>
-        </w:rPr>
-      </w:pPr>
-      <w:r>
-        <w:rPr>
-          <w:rFonts w:ascii="Times New Roman" w:hAnsi="Times New Roman" w:cs="Times New Roman"/>
-          <w:i/>
-          <w:color w:val="2E74B5" w:themeColor="accent1" w:themeShade="BF"/>
-        </w:rPr>
-        <w:t>-- -----------------------------------------------------</w:t>
-      </w:r>
-    </w:p>
-    <w:p>
-      <w:pPr>
-        <w:rPr>
-          <w:rFonts w:ascii="Times New Roman" w:hAnsi="Times New Roman" w:cs="Times New Roman"/>
-          <w:i/>
-          <w:color w:val="2E74B5" w:themeColor="accent1" w:themeShade="BF"/>
-        </w:rPr>
-      </w:pPr>
-      <w:r>
-        <w:rPr>
-          <w:rFonts w:ascii="Times New Roman" w:hAnsi="Times New Roman" w:cs="Times New Roman"/>
-          <w:i/>
-          <w:color w:val="2E74B5" w:themeColor="accent1" w:themeShade="BF"/>
-        </w:rPr>
-        <w:t>-- Table `256-clc`.`users`</w:t>
-      </w:r>
-    </w:p>
-    <w:p>
-      <w:pPr>
-        <w:rPr>
-          <w:rFonts w:ascii="Times New Roman" w:hAnsi="Times New Roman" w:cs="Times New Roman"/>
-          <w:i/>
-          <w:color w:val="2E74B5" w:themeColor="accent1" w:themeShade="BF"/>
-        </w:rPr>
-      </w:pPr>
-      <w:r>
-        <w:rPr>
-          <w:rFonts w:ascii="Times New Roman" w:hAnsi="Times New Roman" w:cs="Times New Roman"/>
-          <w:i/>
-          <w:color w:val="2E74B5" w:themeColor="accent1" w:themeShade="BF"/>
-        </w:rPr>
-        <w:t>-- -----------------------------------------------------</w:t>
-      </w:r>
-    </w:p>
-    <w:p>
-      <w:pPr>
-        <w:rPr>
-          <w:rFonts w:ascii="Times New Roman" w:hAnsi="Times New Roman" w:cs="Times New Roman"/>
-          <w:i/>
-          <w:color w:val="2E74B5" w:themeColor="accent1" w:themeShade="BF"/>
-        </w:rPr>
-      </w:pPr>
-      <w:r>
-        <w:rPr>
-          <w:rFonts w:ascii="Times New Roman" w:hAnsi="Times New Roman" w:cs="Times New Roman"/>
-          <w:i/>
-          <w:color w:val="2E74B5" w:themeColor="accent1" w:themeShade="BF"/>
-        </w:rPr>
-        <w:t>DROP TABLE IF EXISTS `256-clc`.`users` ;</w:t>
-      </w:r>
-    </w:p>
-    <w:p>
-      <w:pPr>
-        <w:rPr>
-          <w:rFonts w:ascii="Times New Roman" w:hAnsi="Times New Roman" w:cs="Times New Roman"/>
-          <w:i/>
-          <w:color w:val="2E74B5" w:themeColor="accent1" w:themeShade="BF"/>
-        </w:rPr>
-      </w:pPr>
-    </w:p>
-    <w:p>
-      <w:pPr>
-        <w:rPr>
-          <w:rFonts w:ascii="Times New Roman" w:hAnsi="Times New Roman" w:cs="Times New Roman"/>
-          <w:i/>
-          <w:color w:val="2E74B5" w:themeColor="accent1" w:themeShade="BF"/>
-        </w:rPr>
-      </w:pPr>
-      <w:r>
-        <w:rPr>
-          <w:rFonts w:ascii="Times New Roman" w:hAnsi="Times New Roman" w:cs="Times New Roman"/>
-          <w:i/>
-          <w:color w:val="2E74B5" w:themeColor="accent1" w:themeShade="BF"/>
-        </w:rPr>
-        <w:t>CREATE TABLE IF NOT EXISTS `256-clc`.`users` (</w:t>
-      </w:r>
-    </w:p>
-    <w:p>
-      <w:pPr>
-        <w:rPr>
-          <w:rFonts w:ascii="Times New Roman" w:hAnsi="Times New Roman" w:cs="Times New Roman"/>
-          <w:i/>
-          <w:color w:val="2E74B5" w:themeColor="accent1" w:themeShade="BF"/>
-        </w:rPr>
-      </w:pPr>
-      <w:r>
-        <w:rPr>
-          <w:rFonts w:ascii="Times New Roman" w:hAnsi="Times New Roman" w:cs="Times New Roman"/>
-          <w:i/>
-          <w:color w:val="2E74B5" w:themeColor="accent1" w:themeShade="BF"/>
-        </w:rPr>
-        <w:t xml:space="preserve">  `id` INT(10) UNSIGNED NOT NULL AUTO_INCREMENT,</w:t>
-      </w:r>
-    </w:p>
-    <w:p>
-      <w:pPr>
-        <w:rPr>
-          <w:rFonts w:ascii="Times New Roman" w:hAnsi="Times New Roman" w:cs="Times New Roman"/>
-          <w:i/>
-          <w:color w:val="2E74B5" w:themeColor="accent1" w:themeShade="BF"/>
-        </w:rPr>
-      </w:pPr>
-      <w:r>
-        <w:rPr>
-          <w:rFonts w:ascii="Times New Roman" w:hAnsi="Times New Roman" w:cs="Times New Roman"/>
-          <w:i/>
-          <w:color w:val="2E74B5" w:themeColor="accent1" w:themeShade="BF"/>
-        </w:rPr>
-        <w:t xml:space="preserve">  `name` VARCHAR(191) NOT NULL,</w:t>
-      </w:r>
-    </w:p>
-    <w:p>
-      <w:pPr>
-        <w:rPr>
-          <w:rFonts w:ascii="Times New Roman" w:hAnsi="Times New Roman" w:cs="Times New Roman"/>
-          <w:i/>
-          <w:color w:val="2E74B5" w:themeColor="accent1" w:themeShade="BF"/>
-        </w:rPr>
-      </w:pPr>
-      <w:r>
-        <w:rPr>
-          <w:rFonts w:ascii="Times New Roman" w:hAnsi="Times New Roman" w:cs="Times New Roman"/>
-          <w:i/>
-          <w:color w:val="2E74B5" w:themeColor="accent1" w:themeShade="BF"/>
-        </w:rPr>
-        <w:t xml:space="preserve">  `email` VARCHAR(191) NOT NULL,</w:t>
-      </w:r>
-    </w:p>
-    <w:p>
-      <w:pPr>
-        <w:rPr>
-          <w:rFonts w:ascii="Times New Roman" w:hAnsi="Times New Roman" w:cs="Times New Roman"/>
-          <w:i/>
-          <w:color w:val="2E74B5" w:themeColor="accent1" w:themeShade="BF"/>
-        </w:rPr>
-      </w:pPr>
-      <w:r>
-        <w:rPr>
-          <w:rFonts w:ascii="Times New Roman" w:hAnsi="Times New Roman" w:cs="Times New Roman"/>
-          <w:i/>
-          <w:color w:val="2E74B5" w:themeColor="accent1" w:themeShade="BF"/>
-        </w:rPr>
-        <w:t xml:space="preserve">  `age` INT(11) NOT NULL,</w:t>
-      </w:r>
-    </w:p>
-    <w:p>
-      <w:pPr>
-        <w:rPr>
-          <w:rFonts w:ascii="Times New Roman" w:hAnsi="Times New Roman" w:cs="Times New Roman"/>
-          <w:i/>
-          <w:color w:val="2E74B5" w:themeColor="accent1" w:themeShade="BF"/>
-        </w:rPr>
-      </w:pPr>
-      <w:r>
-        <w:rPr>
-          <w:rFonts w:ascii="Times New Roman" w:hAnsi="Times New Roman" w:cs="Times New Roman"/>
-          <w:i/>
-          <w:color w:val="2E74B5" w:themeColor="accent1" w:themeShade="BF"/>
-        </w:rPr>
-        <w:t xml:space="preserve">  `username` VARCHAR(191) NOT NULL,</w:t>
-      </w:r>
-    </w:p>
-    <w:p>
-      <w:pPr>
-        <w:rPr>
-          <w:rFonts w:ascii="Times New Roman" w:hAnsi="Times New Roman" w:cs="Times New Roman"/>
-          <w:i/>
-          <w:color w:val="2E74B5" w:themeColor="accent1" w:themeShade="BF"/>
-        </w:rPr>
-      </w:pPr>
-      <w:r>
-        <w:rPr>
-          <w:rFonts w:ascii="Times New Roman" w:hAnsi="Times New Roman" w:cs="Times New Roman"/>
-          <w:i/>
-          <w:color w:val="2E74B5" w:themeColor="accent1" w:themeShade="BF"/>
-        </w:rPr>
-        <w:t xml:space="preserve">  `password` VARCHAR(191) NOT NULL,</w:t>
-      </w:r>
-    </w:p>
-    <w:p>
-      <w:pPr>
-        <w:rPr>
-          <w:rFonts w:ascii="Times New Roman" w:hAnsi="Times New Roman" w:cs="Times New Roman"/>
-          <w:i/>
-          <w:color w:val="2E74B5" w:themeColor="accent1" w:themeShade="BF"/>
-        </w:rPr>
-      </w:pPr>
-      <w:r>
-        <w:rPr>
-          <w:rFonts w:ascii="Times New Roman" w:hAnsi="Times New Roman" w:cs="Times New Roman"/>
-          <w:i/>
-          <w:color w:val="2E74B5" w:themeColor="accent1" w:themeShade="BF"/>
-        </w:rPr>
-        <w:t xml:space="preserve">  `remember_token` VARCHAR(100) NULL DEFAULT NULL,</w:t>
-      </w:r>
-    </w:p>
-    <w:p>
-      <w:pPr>
-        <w:rPr>
-          <w:rFonts w:ascii="Times New Roman" w:hAnsi="Times New Roman" w:cs="Times New Roman"/>
-          <w:i/>
-          <w:color w:val="2E74B5" w:themeColor="accent1" w:themeShade="BF"/>
-        </w:rPr>
-      </w:pPr>
-      <w:r>
-        <w:rPr>
-          <w:rFonts w:ascii="Times New Roman" w:hAnsi="Times New Roman" w:cs="Times New Roman"/>
-          <w:i/>
-          <w:color w:val="2E74B5" w:themeColor="accent1" w:themeShade="BF"/>
-        </w:rPr>
-        <w:t xml:space="preserve">  `created_at` TIMESTAMP NULL DEFAULT NULL,</w:t>
-      </w:r>
-    </w:p>
-    <w:p>
-      <w:pPr>
-        <w:rPr>
-          <w:rFonts w:ascii="Times New Roman" w:hAnsi="Times New Roman" w:cs="Times New Roman"/>
-          <w:i/>
-          <w:color w:val="2E74B5" w:themeColor="accent1" w:themeShade="BF"/>
-        </w:rPr>
-      </w:pPr>
-      <w:r>
-        <w:rPr>
-          <w:rFonts w:ascii="Times New Roman" w:hAnsi="Times New Roman" w:cs="Times New Roman"/>
-          <w:i/>
-          <w:color w:val="2E74B5" w:themeColor="accent1" w:themeShade="BF"/>
-        </w:rPr>
-        <w:t xml:space="preserve">  `updated_at` TIMESTAMP NULL DEFAULT NULL,</w:t>
-      </w:r>
-    </w:p>
-    <w:p>
-      <w:pPr>
-        <w:rPr>
-          <w:rFonts w:ascii="Times New Roman" w:hAnsi="Times New Roman" w:cs="Times New Roman"/>
-          <w:i/>
-          <w:color w:val="2E74B5" w:themeColor="accent1" w:themeShade="BF"/>
-        </w:rPr>
-      </w:pPr>
-      <w:r>
-        <w:rPr>
-          <w:rFonts w:ascii="Times New Roman" w:hAnsi="Times New Roman" w:cs="Times New Roman"/>
-          <w:i/>
-          <w:color w:val="2E74B5" w:themeColor="accent1" w:themeShade="BF"/>
-        </w:rPr>
-        <w:t xml:space="preserve">  PRIMARY KEY (`id`),</w:t>
-      </w:r>
-    </w:p>
-    <w:p>
-      <w:pPr>
-        <w:rPr>
-          <w:rFonts w:ascii="Times New Roman" w:hAnsi="Times New Roman" w:cs="Times New Roman"/>
-          <w:i/>
-          <w:color w:val="2E74B5" w:themeColor="accent1" w:themeShade="BF"/>
-        </w:rPr>
-      </w:pPr>
-      <w:r>
-        <w:rPr>
-          <w:rFonts w:ascii="Times New Roman" w:hAnsi="Times New Roman" w:cs="Times New Roman"/>
-          <w:i/>
-          <w:color w:val="2E74B5" w:themeColor="accent1" w:themeShade="BF"/>
-        </w:rPr>
         <w:t xml:space="preserve">  UNIQUE INDEX `users_email_unique` (`email` ASC) VISIBLE)</w:t>
       </w:r>
     </w:p>
@@ -3235,7 +3310,7 @@
             <v:path o:extrusionok="f" gradientshapeok="t" o:connecttype="rect"/>
             <o:lock v:ext="edit" aspectratio="t"/>
           </v:shapetype>
-          <v:shape id="_x0000_i1025" type="#_x0000_t75" style="width:293.25pt;height:195pt">
+          <v:shape id="_x0000_i1025" type="#_x0000_t75" style="width:293.4pt;height:195pt">
             <v:imagedata r:id="rId9" o:title="Sitemap_01"/>
           </v:shape>
         </w:pict>
@@ -3469,7 +3544,6 @@
           <w:sz w:val="28"/>
           <w:szCs w:val="28"/>
         </w:rPr>
-        <w:lastRenderedPageBreak/>
         <w:t>Flow</w:t>
       </w:r>
       <w:r>
@@ -3506,8 +3580,9 @@
           <w:rFonts w:ascii="Times New Roman" w:hAnsi="Times New Roman" w:cs="Times New Roman"/>
           <w:color w:val="2E74B5" w:themeColor="accent1" w:themeShade="BF"/>
         </w:rPr>
+        <w:lastRenderedPageBreak/>
         <w:pict w14:anchorId="58E7ECC7">
-          <v:shape id="_x0000_i1026" type="#_x0000_t75" style="width:366pt;height:510.75pt">
+          <v:shape id="_x0000_i1026" type="#_x0000_t75" style="width:366pt;height:510.6pt">
             <v:imagedata r:id="rId10" o:title="Workflow_Sourcetree"/>
           </v:shape>
         </w:pict>
@@ -3531,23 +3606,23 @@
           <w:sz w:val="28"/>
           <w:szCs w:val="28"/>
         </w:rPr>
+        <w:t>User Interface Diagrams:</w:t>
+      </w:r>
+    </w:p>
+    <w:p>
+      <w:pPr>
+        <w:rPr>
+          <w:rFonts w:ascii="Times New Roman" w:hAnsi="Times New Roman" w:cs="Times New Roman"/>
+          <w:color w:val="2E74B5" w:themeColor="accent1" w:themeShade="BF"/>
+        </w:rPr>
+      </w:pPr>
+      <w:r>
+        <w:rPr>
+          <w:rFonts w:ascii="Times New Roman" w:hAnsi="Times New Roman" w:cs="Times New Roman"/>
+          <w:i/>
+          <w:color w:val="2E74B5" w:themeColor="accent1" w:themeShade="BF"/>
+        </w:rPr>
         <w:lastRenderedPageBreak/>
-        <w:t>User Interface Diagrams:</w:t>
-      </w:r>
-    </w:p>
-    <w:p>
-      <w:pPr>
-        <w:rPr>
-          <w:rFonts w:ascii="Times New Roman" w:hAnsi="Times New Roman" w:cs="Times New Roman"/>
-          <w:color w:val="2E74B5" w:themeColor="accent1" w:themeShade="BF"/>
-        </w:rPr>
-      </w:pPr>
-      <w:r>
-        <w:rPr>
-          <w:rFonts w:ascii="Times New Roman" w:hAnsi="Times New Roman" w:cs="Times New Roman"/>
-          <w:i/>
-          <w:color w:val="2E74B5" w:themeColor="accent1" w:themeShade="BF"/>
-        </w:rPr>
         <w:t>N/A – Currently no user interface diagrams exist for the application due to establishing development environments, establishing the repository, and creating the initial login and registration. As new views are discussed for the application diagrams will be created.</w:t>
       </w:r>
     </w:p>
@@ -3707,7 +3782,7 @@
 </file>
 
 <file path=word/numbering.xml><?xml version="1.0" encoding="utf-8"?>
-<w:numbering xmlns:wpc="http://schemas.microsoft.com/office/word/2010/wordprocessingCanvas" xmlns:mc="http://schemas.openxmlformats.org/markup-compatibility/2006" xmlns:o="urn:schemas-microsoft-com:office:office" xmlns:r="http://schemas.openxmlformats.org/officeDocument/2006/relationships" xmlns:m="http://schemas.openxmlformats.org/officeDocument/2006/math" xmlns:v="urn:schemas-microsoft-com:vml" xmlns:wp14="http://schemas.microsoft.com/office/word/2010/wordprocessingDrawing" xmlns:wp="http://schemas.openxmlformats.org/drawingml/2006/wordprocessingDrawing" xmlns:w10="urn:schemas-microsoft-com:office:word" xmlns:w="http://schemas.openxmlformats.org/wordprocessingml/2006/main" xmlns:w14="http://schemas.microsoft.com/office/word/2010/wordml" xmlns:w15="http://schemas.microsoft.com/office/word/2012/wordml" xmlns:wpg="http://schemas.microsoft.com/office/word/2010/wordprocessingGroup" xmlns:wpi="http://schemas.microsoft.com/office/word/2010/wordprocessingInk" xmlns:wne="http://schemas.microsoft.com/office/word/2006/wordml" xmlns:wps="http://schemas.microsoft.com/office/word/2010/wordprocessingShape" mc:Ignorable="w14 w15 wp14">
+<w:numbering xmlns:wpc="http://schemas.microsoft.com/office/word/2010/wordprocessingCanvas" xmlns:cx="http://schemas.microsoft.com/office/drawing/2014/chartex" xmlns:cx1="http://schemas.microsoft.com/office/drawing/2015/9/8/chartex" xmlns:cx2="http://schemas.microsoft.com/office/drawing/2015/10/21/chartex" xmlns:cx3="http://schemas.microsoft.com/office/drawing/2016/5/9/chartex" xmlns:cx4="http://schemas.microsoft.com/office/drawing/2016/5/10/chartex" xmlns:cx5="http://schemas.microsoft.com/office/drawing/2016/5/11/chartex" xmlns:cx6="http://schemas.microsoft.com/office/drawing/2016/5/12/chartex" xmlns:cx7="http://schemas.microsoft.com/office/drawing/2016/5/13/chartex" xmlns:cx8="http://schemas.microsoft.com/office/drawing/2016/5/14/chartex" xmlns:mc="http://schemas.openxmlformats.org/markup-compatibility/2006" xmlns:aink="http://schemas.microsoft.com/office/drawing/2016/ink" xmlns:am3d="http://schemas.microsoft.com/office/drawing/2017/model3d" xmlns:o="urn:schemas-microsoft-com:office:office" xmlns:r="http://schemas.openxmlformats.org/officeDocument/2006/relationships" xmlns:m="http://schemas.openxmlformats.org/officeDocument/2006/math" xmlns:v="urn:schemas-microsoft-com:vml" xmlns:wp14="http://schemas.microsoft.com/office/word/2010/wordprocessingDrawing" xmlns:wp="http://schemas.openxmlformats.org/drawingml/2006/wordprocessingDrawing" xmlns:w10="urn:schemas-microsoft-com:office:word" xmlns:w="http://schemas.openxmlformats.org/wordprocessingml/2006/main" xmlns:w14="http://schemas.microsoft.com/office/word/2010/wordml" xmlns:w15="http://schemas.microsoft.com/office/word/2012/wordml" xmlns:w16cex="http://schemas.microsoft.com/office/word/2018/wordml/cex" xmlns:w16cid="http://schemas.microsoft.com/office/word/2016/wordml/cid" xmlns:w16="http://schemas.microsoft.com/office/word/2018/wordml" xmlns:w16se="http://schemas.microsoft.com/office/word/2015/wordml/symex" xmlns:wpg="http://schemas.microsoft.com/office/word/2010/wordprocessingGroup" xmlns:wpi="http://schemas.microsoft.com/office/word/2010/wordprocessingInk" xmlns:wne="http://schemas.microsoft.com/office/word/2006/wordml" xmlns:wps="http://schemas.microsoft.com/office/word/2010/wordprocessingShape" mc:Ignorable="w14 w15 w16se w16cid w16 w16cex wp14">
   <w:abstractNum w:abstractNumId="0" w15:restartNumberingAfterBreak="0">
     <w:nsid w:val="74954042"/>
     <w:multiLevelType w:val="hybridMultilevel"/>
@@ -3805,7 +3880,7 @@
 </file>
 
 <file path=word/styles.xml><?xml version="1.0" encoding="utf-8"?>
-<w:styles xmlns:mc="http://schemas.openxmlformats.org/markup-compatibility/2006" xmlns:r="http://schemas.openxmlformats.org/officeDocument/2006/relationships" xmlns:w="http://schemas.openxmlformats.org/wordprocessingml/2006/main" xmlns:w14="http://schemas.microsoft.com/office/word/2010/wordml" xmlns:w15="http://schemas.microsoft.com/office/word/2012/wordml" mc:Ignorable="w14 w15">
+<w:styles xmlns:mc="http://schemas.openxmlformats.org/markup-compatibility/2006" xmlns:r="http://schemas.openxmlformats.org/officeDocument/2006/relationships" xmlns:w="http://schemas.openxmlformats.org/wordprocessingml/2006/main" xmlns:w14="http://schemas.microsoft.com/office/word/2010/wordml" xmlns:w15="http://schemas.microsoft.com/office/word/2012/wordml" xmlns:w16cex="http://schemas.microsoft.com/office/word/2018/wordml/cex" xmlns:w16cid="http://schemas.microsoft.com/office/word/2016/wordml/cid" xmlns:w16="http://schemas.microsoft.com/office/word/2018/wordml" xmlns:w16se="http://schemas.microsoft.com/office/word/2015/wordml/symex" mc:Ignorable="w14 w15 w16se w16cid w16 w16cex">
   <w:docDefaults>
     <w:rPrDefault>
       <w:rPr>
@@ -3817,7 +3892,7 @@
     </w:rPrDefault>
     <w:pPrDefault/>
   </w:docDefaults>
-  <w:latentStyles w:defLockedState="0" w:defUIPriority="99" w:defSemiHidden="0" w:defUnhideWhenUsed="0" w:defQFormat="0" w:count="371">
+  <w:latentStyles w:defLockedState="0" w:defUIPriority="99" w:defSemiHidden="0" w:defUnhideWhenUsed="0" w:defQFormat="0" w:count="376">
     <w:lsdException w:name="Normal" w:uiPriority="0" w:qFormat="1"/>
     <w:lsdException w:name="heading 1" w:uiPriority="9" w:qFormat="1"/>
     <w:lsdException w:name="heading 2" w:semiHidden="1" w:uiPriority="9" w:unhideWhenUsed="1" w:qFormat="1"/>
@@ -3923,7 +3998,6 @@
     <w:lsdException w:name="HTML Sample" w:semiHidden="1" w:unhideWhenUsed="1"/>
     <w:lsdException w:name="HTML Typewriter" w:semiHidden="1" w:unhideWhenUsed="1"/>
     <w:lsdException w:name="HTML Variable" w:semiHidden="1" w:unhideWhenUsed="1"/>
-    <w:lsdException w:name="Normal Table" w:semiHidden="1" w:unhideWhenUsed="1"/>
     <w:lsdException w:name="annotation subject" w:semiHidden="1" w:unhideWhenUsed="1"/>
     <w:lsdException w:name="No List" w:semiHidden="1" w:unhideWhenUsed="1"/>
     <w:lsdException w:name="Outline List 1" w:semiHidden="1" w:unhideWhenUsed="1"/>
@@ -3966,11 +4040,8 @@
     <w:lsdException w:name="Table Contemporary" w:semiHidden="1" w:unhideWhenUsed="1"/>
     <w:lsdException w:name="Table Elegant" w:semiHidden="1" w:unhideWhenUsed="1"/>
     <w:lsdException w:name="Table Professional" w:semiHidden="1" w:unhideWhenUsed="1"/>
-    <w:lsdException w:name="Table Subtle 1" w:semiHidden="1" w:unhideWhenUsed="1"/>
     <w:lsdException w:name="Table Subtle 2" w:semiHidden="1" w:unhideWhenUsed="1"/>
     <w:lsdException w:name="Table Web 1" w:semiHidden="1" w:unhideWhenUsed="1"/>
-    <w:lsdException w:name="Table Web 2" w:semiHidden="1" w:unhideWhenUsed="1"/>
-    <w:lsdException w:name="Table Web 3" w:semiHidden="1" w:unhideWhenUsed="1"/>
     <w:lsdException w:name="Balloon Text" w:semiHidden="1" w:unhideWhenUsed="1"/>
     <w:lsdException w:name="Table Grid" w:uiPriority="39"/>
     <w:lsdException w:name="Table Theme" w:semiHidden="1" w:unhideWhenUsed="1"/>
@@ -4189,6 +4260,11 @@
     <w:lsdException w:name="List Table 5 Dark Accent 6" w:uiPriority="50"/>
     <w:lsdException w:name="List Table 6 Colorful Accent 6" w:uiPriority="51"/>
     <w:lsdException w:name="List Table 7 Colorful Accent 6" w:uiPriority="52"/>
+    <w:lsdException w:name="Mention" w:semiHidden="1" w:unhideWhenUsed="1"/>
+    <w:lsdException w:name="Smart Hyperlink" w:semiHidden="1" w:unhideWhenUsed="1"/>
+    <w:lsdException w:name="Hashtag" w:semiHidden="1" w:unhideWhenUsed="1"/>
+    <w:lsdException w:name="Unresolved Mention" w:semiHidden="1" w:unhideWhenUsed="1"/>
+    <w:lsdException w:name="Smart Link" w:semiHidden="1" w:unhideWhenUsed="1"/>
   </w:latentStyles>
   <w:style w:type="paragraph" w:default="1" w:styleId="Normal">
     <w:name w:val="Normal"/>
@@ -4247,6 +4323,18 @@
       <w:ind w:left="720"/>
       <w:contextualSpacing/>
     </w:pPr>
+  </w:style>
+  <w:style w:type="character" w:styleId="SubtleEmphasis">
+    <w:name w:val="Subtle Emphasis"/>
+    <w:basedOn w:val="DefaultParagraphFont"/>
+    <w:uiPriority w:val="19"/>
+    <w:qFormat/>
+    <w:rsid w:val="004D1F76"/>
+    <w:rPr>
+      <w:i/>
+      <w:iCs/>
+      <w:color w:val="404040" w:themeColor="text1" w:themeTint="BF"/>
+    </w:rPr>
   </w:style>
 </w:styles>
 </file>
@@ -4513,24 +4601,6 @@
 </file>
 
 <file path=customXml/item1.xml><?xml version="1.0" encoding="utf-8"?>
-<p:properties xmlns:p="http://schemas.microsoft.com/office/2006/metadata/properties" xmlns:xsi="http://www.w3.org/2001/XMLSchema-instance" xmlns:pc="http://schemas.microsoft.com/office/infopath/2007/PartnerControls">
-  <documentManagement>
-    <_ip_UnifiedCompliancePolicyUIAction xmlns="http://schemas.microsoft.com/sharepoint/v3" xsi:nil="true"/>
-    <_ip_UnifiedCompliancePolicyProperties xmlns="http://schemas.microsoft.com/sharepoint/v3" xsi:nil="true"/>
-  </documentManagement>
-</p:properties>
-</file>
-
-<file path=customXml/item2.xml><?xml version="1.0" encoding="utf-8"?>
-<?mso-contentType ?>
-<FormTemplates xmlns="http://schemas.microsoft.com/sharepoint/v3/contenttype/forms">
-  <Display>DocumentLibraryForm</Display>
-  <Edit>DocumentLibraryForm</Edit>
-  <New>DocumentLibraryForm</New>
-</FormTemplates>
-</file>
-
-<file path=customXml/item3.xml><?xml version="1.0" encoding="utf-8"?>
 <ct:contentTypeSchema xmlns:ct="http://schemas.microsoft.com/office/2006/metadata/contentType" xmlns:ma="http://schemas.microsoft.com/office/2006/metadata/properties/metaAttributes" ct:_="" ma:_="" ma:contentTypeName="Document" ma:contentTypeID="0x010100B9FDC2B66788A044965A7B8958E6244A" ma:contentTypeVersion="1252" ma:contentTypeDescription="Create a new document." ma:contentTypeScope="" ma:versionID="b057034aaaed5c863779c49b233863c9">
   <xsd:schema xmlns:xsd="http://www.w3.org/2001/XMLSchema" xmlns:xs="http://www.w3.org/2001/XMLSchema" xmlns:p="http://schemas.microsoft.com/office/2006/metadata/properties" xmlns:ns1="http://schemas.microsoft.com/sharepoint/v3" xmlns:ns2="d6188da8-f31e-469a-aed4-03a23c44e36a" targetNamespace="http://schemas.microsoft.com/office/2006/metadata/properties" ma:root="true" ma:fieldsID="1c6f164606e2683634ad95dba38a1a4a" ns1:_="" ns2:_="">
     <xsd:import namespace="http://schemas.microsoft.com/sharepoint/v3"/>
@@ -4725,25 +4795,25 @@
 </ct:contentTypeSchema>
 </file>
 
-<file path=customXml/itemProps1.xml><?xml version="1.0" encoding="utf-8"?>
-<ds:datastoreItem xmlns:ds="http://schemas.openxmlformats.org/officeDocument/2006/customXml" ds:itemID="{A6A6DD55-D88E-481F-9862-067B31D74358}">
-  <ds:schemaRefs>
-    <ds:schemaRef ds:uri="http://schemas.microsoft.com/office/2006/metadata/properties"/>
-    <ds:schemaRef ds:uri="http://schemas.microsoft.com/office/infopath/2007/PartnerControls"/>
-    <ds:schemaRef ds:uri="http://schemas.microsoft.com/sharepoint/v3"/>
-  </ds:schemaRefs>
-</ds:datastoreItem>
+<file path=customXml/item2.xml><?xml version="1.0" encoding="utf-8"?>
+<?mso-contentType ?>
+<FormTemplates xmlns="http://schemas.microsoft.com/sharepoint/v3/contenttype/forms">
+  <Display>DocumentLibraryForm</Display>
+  <Edit>DocumentLibraryForm</Edit>
+  <New>DocumentLibraryForm</New>
+</FormTemplates>
 </file>
 
-<file path=customXml/itemProps2.xml><?xml version="1.0" encoding="utf-8"?>
-<ds:datastoreItem xmlns:ds="http://schemas.openxmlformats.org/officeDocument/2006/customXml" ds:itemID="{DFBD4CEE-1B9B-4A3B-B0C3-455E87B01705}">
-  <ds:schemaRefs>
-    <ds:schemaRef ds:uri="http://schemas.microsoft.com/sharepoint/v3/contenttype/forms"/>
-  </ds:schemaRefs>
-</ds:datastoreItem>
+<file path=customXml/item3.xml><?xml version="1.0" encoding="utf-8"?>
+<p:properties xmlns:p="http://schemas.microsoft.com/office/2006/metadata/properties" xmlns:xsi="http://www.w3.org/2001/XMLSchema-instance" xmlns:pc="http://schemas.microsoft.com/office/infopath/2007/PartnerControls">
+  <documentManagement>
+    <_ip_UnifiedCompliancePolicyUIAction xmlns="http://schemas.microsoft.com/sharepoint/v3" xsi:nil="true"/>
+    <_ip_UnifiedCompliancePolicyProperties xmlns="http://schemas.microsoft.com/sharepoint/v3" xsi:nil="true"/>
+  </documentManagement>
+</p:properties>
 </file>
 
-<file path=customXml/itemProps3.xml><?xml version="1.0" encoding="utf-8"?>
+<file path=customXml/itemProps1.xml><?xml version="1.0" encoding="utf-8"?>
 <ds:datastoreItem xmlns:ds="http://schemas.openxmlformats.org/officeDocument/2006/customXml" ds:itemID="{1871AEF5-3DCE-486F-BC85-E0435765CE79}">
   <ds:schemaRefs>
     <ds:schemaRef ds:uri="http://schemas.microsoft.com/office/2006/metadata/contentType"/>
@@ -4760,4 +4830,22 @@
     <ds:schemaRef ds:uri="http://schemas.microsoft.com/internal/obd"/>
   </ds:schemaRefs>
 </ds:datastoreItem>
+</file>
+
+<file path=customXml/itemProps2.xml><?xml version="1.0" encoding="utf-8"?>
+<ds:datastoreItem xmlns:ds="http://schemas.openxmlformats.org/officeDocument/2006/customXml" ds:itemID="{DFBD4CEE-1B9B-4A3B-B0C3-455E87B01705}">
+  <ds:schemaRefs>
+    <ds:schemaRef ds:uri="http://schemas.microsoft.com/sharepoint/v3/contenttype/forms"/>
+  </ds:schemaRefs>
+</ds:datastoreItem>
+</file>
+
+<file path=customXml/itemProps3.xml><?xml version="1.0" encoding="utf-8"?>
+<ds:datastoreItem xmlns:ds="http://schemas.openxmlformats.org/officeDocument/2006/customXml" ds:itemID="{A6A6DD55-D88E-481F-9862-067B31D74358}">
+  <ds:schemaRefs>
+    <ds:schemaRef ds:uri="http://schemas.microsoft.com/office/2006/metadata/properties"/>
+    <ds:schemaRef ds:uri="http://schemas.microsoft.com/office/infopath/2007/PartnerControls"/>
+    <ds:schemaRef ds:uri="http://schemas.microsoft.com/sharepoint/v3"/>
+  </ds:schemaRefs>
+</ds:datastoreItem>
 </file>
</xml_diff>